<commit_message>
version docx enviada a Diego
</commit_message>
<xml_diff>
--- a/Taylor-template.docx
+++ b/Taylor-template.docx
@@ -120,6 +120,84 @@
     </w:p>
     <w:p>
       <w:pPr>
+        <w:pStyle w:val="Author"/>
+      </w:pPr>
+      <w:r>
+        <w:t xml:space="preserve">Victor</w:t>
+      </w:r>
+      <w:r>
+        <w:t xml:space="preserve"> </w:t>
+      </w:r>
+      <w:r>
+        <w:t xml:space="preserve">M.</w:t>
+      </w:r>
+      <w:r>
+        <w:t xml:space="preserve"> </w:t>
+      </w:r>
+      <w:r>
+        <w:t xml:space="preserve">López</w:t>
+      </w:r>
+      <w:r>
+        <w:rPr>
+          <w:rStyle w:val="FootnoteReference"/>
+        </w:rPr>
+        <w:footnoteReference w:id="20"/>
+      </w:r>
+    </w:p>
+    <w:p>
+      <w:pPr>
+        <w:pStyle w:val="Author"/>
+      </w:pPr>
+      <w:r>
+        <w:t xml:space="preserve">Diego</w:t>
+      </w:r>
+      <w:r>
+        <w:t xml:space="preserve"> </w:t>
+      </w:r>
+      <w:r>
+        <w:t xml:space="preserve">Carou</w:t>
+      </w:r>
+      <w:r>
+        <w:rPr>
+          <w:rStyle w:val="FootnoteReference"/>
+        </w:rPr>
+        <w:footnoteReference w:id="21"/>
+      </w:r>
+    </w:p>
+    <w:p>
+      <w:pPr>
+        <w:pStyle w:val="Author"/>
+      </w:pPr>
+      <w:r>
+        <w:t xml:space="preserve">Fabio</w:t>
+      </w:r>
+      <w:r>
+        <w:t xml:space="preserve"> </w:t>
+      </w:r>
+      <w:r>
+        <w:t xml:space="preserve">A.</w:t>
+      </w:r>
+      <w:r>
+        <w:t xml:space="preserve"> </w:t>
+      </w:r>
+      <w:r>
+        <w:t xml:space="preserve">Cruz</w:t>
+      </w:r>
+      <w:r>
+        <w:t xml:space="preserve"> </w:t>
+      </w:r>
+      <w:r>
+        <w:t xml:space="preserve">S.</w:t>
+      </w:r>
+      <w:r>
+        <w:rPr>
+          <w:rStyle w:val="FootnoteReference"/>
+        </w:rPr>
+        <w:footnoteReference w:id="23"/>
+      </w:r>
+    </w:p>
+    <w:p>
+      <w:pPr>
         <w:pStyle w:val="Abstract"/>
       </w:pPr>
       <w:r>
@@ -1008,7 +1086,7 @@
         <w:t xml:space="preserve">phases.</w:t>
       </w:r>
     </w:p>
-    <w:bookmarkStart w:id="20" w:name="introduction"/>
+    <w:bookmarkStart w:id="25" w:name="introduction"/>
     <w:p>
       <w:pPr>
         <w:pStyle w:val="Heading1"/>
@@ -1604,8 +1682,8 @@
         <w:t xml:space="preserve">summarizes the main conclusions.</w:t>
       </w:r>
     </w:p>
-    <w:bookmarkEnd w:id="20"/>
-    <w:bookmarkStart w:id="23" w:name="section:background"/>
+    <w:bookmarkEnd w:id="25"/>
+    <w:bookmarkStart w:id="28" w:name="section:background"/>
     <w:p>
       <w:pPr>
         <w:pStyle w:val="Heading1"/>
@@ -1623,7 +1701,7 @@
         <w:t xml:space="preserve">Existing Theories &amp; Previous Work</w:t>
       </w:r>
     </w:p>
-    <w:bookmarkStart w:id="21" w:name="Xc84a3c9276acb20452fefc3ae0e5b3e62232926"/>
+    <w:bookmarkStart w:id="26" w:name="Xc84a3c9276acb20452fefc3ae0e5b3e62232926"/>
     <w:p>
       <w:pPr>
         <w:pStyle w:val="Heading2"/>
@@ -2037,8 +2115,8 @@
         <w:t xml:space="preserve">also identified the influence of the layer height on the mechanical resistance.</w:t>
       </w:r>
     </w:p>
-    <w:bookmarkEnd w:id="21"/>
-    <w:bookmarkStart w:id="22" w:name="materials-and-distributed-recycling"/>
+    <w:bookmarkEnd w:id="26"/>
+    <w:bookmarkStart w:id="27" w:name="materials-and-distributed-recycling"/>
     <w:p>
       <w:pPr>
         <w:pStyle w:val="Heading2"/>
@@ -2839,9 +2917,9 @@
         <w:t xml:space="preserve">This is a complementary approach to the well established literature on FFF.</w:t>
       </w:r>
     </w:p>
-    <w:bookmarkEnd w:id="22"/>
-    <w:bookmarkEnd w:id="23"/>
-    <w:bookmarkStart w:id="28" w:name="section:experimental"/>
+    <w:bookmarkEnd w:id="27"/>
+    <w:bookmarkEnd w:id="28"/>
+    <w:bookmarkStart w:id="33" w:name="section:experimental"/>
     <w:p>
       <w:pPr>
         <w:pStyle w:val="Heading1"/>
@@ -2859,7 +2937,7 @@
         <w:t xml:space="preserve">Experimental procedure</w:t>
       </w:r>
     </w:p>
-    <w:bookmarkStart w:id="25" w:name="materials-and-equipment"/>
+    <w:bookmarkStart w:id="30" w:name="materials-and-equipment"/>
     <w:p>
       <w:pPr>
         <w:pStyle w:val="Heading2"/>
@@ -2963,25 +3041,8 @@
         <w:pStyle w:val="BodyText"/>
       </w:pPr>
       <w:r>
-        <w:t xml:space="preserve">1.1-1.3 g/</w:t>
-      </w:r>
-      <m:oMath>
-        <m:r>
-          <m:t>c</m:t>
-        </m:r>
-        <m:sSub>
-          <m:e>
-            <m:r>
-              <m:t>m</m:t>
-            </m:r>
-          </m:e>
-          <m:sub>
-            <m:r>
-              <m:t>3</m:t>
-            </m:r>
-          </m:sub>
-        </m:sSub>
-      </m:oMath>
+        <w:t xml:space="preserve">1.1-1.3 g/cm3</w:t>
+      </w:r>
     </w:p>
     <w:p>
       <w:pPr>
@@ -3155,7 +3216,7 @@
                     </pic:cNvPicPr>
                   </pic:nvPicPr>
                   <pic:blipFill>
-                    <a:blip r:embed="rId24"/>
+                    <a:blip r:embed="rId29"/>
                     <a:stretch>
                       <a:fillRect/>
                     </a:stretch>
@@ -3190,8 +3251,8 @@
         <w:t xml:space="preserve">Figure 3.1: Equipment used in the study: a) 3D printer, b) Universal testing machine and c) mechanical sample.</w:t>
       </w:r>
     </w:p>
-    <w:bookmarkEnd w:id="25"/>
-    <w:bookmarkStart w:id="27" w:name="methodology"/>
+    <w:bookmarkEnd w:id="30"/>
+    <w:bookmarkStart w:id="32" w:name="methodology"/>
     <w:p>
       <w:pPr>
         <w:pStyle w:val="Heading2"/>
@@ -3559,7 +3620,7 @@
                     </pic:cNvPicPr>
                   </pic:nvPicPr>
                   <pic:blipFill>
-                    <a:blip r:embed="rId26"/>
+                    <a:blip r:embed="rId31"/>
                     <a:stretch>
                       <a:fillRect/>
                     </a:stretch>
@@ -3594,9 +3655,9 @@
         <w:t xml:space="preserve">Figure 3.2: Summary of the three phases of the experimental plan.</w:t>
       </w:r>
     </w:p>
-    <w:bookmarkEnd w:id="27"/>
-    <w:bookmarkEnd w:id="28"/>
-    <w:bookmarkStart w:id="38" w:name="section:findings"/>
+    <w:bookmarkEnd w:id="32"/>
+    <w:bookmarkEnd w:id="33"/>
+    <w:bookmarkStart w:id="43" w:name="section:findings"/>
     <w:p>
       <w:pPr>
         <w:pStyle w:val="Heading1"/>
@@ -3614,7 +3675,7 @@
         <w:t xml:space="preserve">Findings</w:t>
       </w:r>
     </w:p>
-    <w:bookmarkStart w:id="31" w:name="phase-i-screening-phase"/>
+    <w:bookmarkStart w:id="36" w:name="phase-i-screening-phase"/>
     <w:p>
       <w:pPr>
         <w:pStyle w:val="Heading2"/>
@@ -4626,7 +4687,7 @@
                     </pic:cNvPicPr>
                   </pic:nvPicPr>
                   <pic:blipFill>
-                    <a:blip r:embed="rId29"/>
+                    <a:blip r:embed="rId34"/>
                     <a:stretch>
                       <a:fillRect/>
                     </a:stretch>
@@ -4668,7 +4729,7 @@
                     </pic:cNvPicPr>
                   </pic:nvPicPr>
                   <pic:blipFill>
-                    <a:blip r:embed="rId30"/>
+                    <a:blip r:embed="rId35"/>
                     <a:stretch>
                       <a:fillRect/>
                     </a:stretch>
@@ -5191,8 +5252,8 @@
         <w:t xml:space="preserve">Thus, when manufacturing new parts or specimens, infill density is a key factor for guaranteeing adequate mechanical properties of the specimens.</w:t>
       </w:r>
     </w:p>
-    <w:bookmarkEnd w:id="31"/>
-    <w:bookmarkStart w:id="34" w:name="phase-ii-focusing"/>
+    <w:bookmarkEnd w:id="36"/>
+    <w:bookmarkStart w:id="39" w:name="phase-ii-focusing"/>
     <w:p>
       <w:pPr>
         <w:pStyle w:val="Heading2"/>
@@ -5277,7 +5338,7 @@
                     </pic:cNvPicPr>
                   </pic:nvPicPr>
                   <pic:blipFill>
-                    <a:blip r:embed="rId32"/>
+                    <a:blip r:embed="rId37"/>
                     <a:stretch>
                       <a:fillRect/>
                     </a:stretch>
@@ -5319,7 +5380,7 @@
                     </pic:cNvPicPr>
                   </pic:nvPicPr>
                   <pic:blipFill>
-                    <a:blip r:embed="rId33"/>
+                    <a:blip r:embed="rId38"/>
                     <a:stretch>
                       <a:fillRect/>
                     </a:stretch>
@@ -5583,8 +5644,8 @@
         <w:t xml:space="preserve">Thus, by accurately knowing the influence of the printing conditions on the mechanical resistance, it is possible to advance towards sustainable manufacturing.</w:t>
       </w:r>
     </w:p>
-    <w:bookmarkEnd w:id="34"/>
-    <w:bookmarkStart w:id="37" w:name="Xa0345c686217135428fadf859140848356c8c39"/>
+    <w:bookmarkEnd w:id="39"/>
+    <w:bookmarkStart w:id="42" w:name="Xa0345c686217135428fadf859140848356c8c39"/>
     <w:p>
       <w:pPr>
         <w:pStyle w:val="Heading2"/>
@@ -5665,7 +5726,7 @@
                     </pic:cNvPicPr>
                   </pic:nvPicPr>
                   <pic:blipFill>
-                    <a:blip r:embed="rId35"/>
+                    <a:blip r:embed="rId40"/>
                     <a:stretch>
                       <a:fillRect/>
                     </a:stretch>
@@ -5707,7 +5768,7 @@
                     </pic:cNvPicPr>
                   </pic:nvPicPr>
                   <pic:blipFill>
-                    <a:blip r:embed="rId36"/>
+                    <a:blip r:embed="rId41"/>
                     <a:stretch>
                       <a:fillRect/>
                     </a:stretch>
@@ -5883,9 +5944,9 @@
         <w:t xml:space="preserve">However, the other two orientations are more adequate for substituting the virgin material with the recycled material with a limited reduction in mechanical resistance (6.71 to 7.93 %).</w:t>
       </w:r>
     </w:p>
-    <w:bookmarkEnd w:id="37"/>
-    <w:bookmarkEnd w:id="38"/>
-    <w:bookmarkStart w:id="39" w:name="section:discussion"/>
+    <w:bookmarkEnd w:id="42"/>
+    <w:bookmarkEnd w:id="43"/>
+    <w:bookmarkStart w:id="44" w:name="section:discussion"/>
     <w:p>
       <w:pPr>
         <w:pStyle w:val="Heading1"/>
@@ -6155,8 +6216,8 @@
         <w:t xml:space="preserve">Nevertheless, this is an ongoing research in which the main purpose is the statistical validation of the minimal conditions to promote the use of recycled materials in prototyping phases.</w:t>
       </w:r>
     </w:p>
-    <w:bookmarkEnd w:id="39"/>
-    <w:bookmarkStart w:id="40" w:name="section:conclusions"/>
+    <w:bookmarkEnd w:id="44"/>
+    <w:bookmarkStart w:id="45" w:name="section:conclusions"/>
     <w:p>
       <w:pPr>
         <w:pStyle w:val="Heading1"/>
@@ -6234,8 +6295,8 @@
         <w:t xml:space="preserve">Particularly, when using the edgewise and horizontal orientations, it is possible to obtain maximum loads close to that of the virgin material (from 3 to 8 % lower).</w:t>
       </w:r>
     </w:p>
-    <w:bookmarkEnd w:id="40"/>
-    <w:bookmarkStart w:id="41" w:name="acknowledgements"/>
+    <w:bookmarkEnd w:id="45"/>
+    <w:bookmarkStart w:id="46" w:name="acknowledgements"/>
     <w:p>
       <w:pPr>
         <w:pStyle w:val="Heading1"/>
@@ -6288,8 +6349,8 @@
         <w:t xml:space="preserve">This research has received funding from the European Union’s Horizon 2020 research and innovation programme under grant agreement No 869952.</w:t>
       </w:r>
     </w:p>
-    <w:bookmarkEnd w:id="41"/>
-    <w:bookmarkStart w:id="42" w:name="declaration-of-interest-statement"/>
+    <w:bookmarkEnd w:id="46"/>
+    <w:bookmarkStart w:id="47" w:name="declaration-of-interest-statement"/>
     <w:p>
       <w:pPr>
         <w:pStyle w:val="Heading1"/>
@@ -6320,8 +6381,8 @@
         <w:br w:type="page"/>
       </w:r>
     </w:p>
-    <w:bookmarkEnd w:id="42"/>
-    <w:bookmarkStart w:id="170" w:name="references"/>
+    <w:bookmarkEnd w:id="47"/>
+    <w:bookmarkStart w:id="175" w:name="references"/>
     <w:p>
       <w:pPr>
         <w:pStyle w:val="Heading1"/>
@@ -6330,8 +6391,8 @@
         <w:t xml:space="preserve">References</w:t>
       </w:r>
     </w:p>
-    <w:bookmarkStart w:id="169" w:name="refs"/>
-    <w:bookmarkStart w:id="44" w:name="ref-Alafaghani2018"/>
+    <w:bookmarkStart w:id="174" w:name="refs"/>
+    <w:bookmarkStart w:id="49" w:name="ref-Alafaghani2018"/>
     <w:p>
       <w:pPr>
         <w:pStyle w:val="Bibliography"/>
@@ -6369,7 +6430,7 @@
       <w:r>
         <w:t xml:space="preserve"> </w:t>
       </w:r>
-      <w:hyperlink r:id="rId43">
+      <w:hyperlink r:id="rId48">
         <w:r>
           <w:rPr>
             <w:rStyle w:val="Hyperlink"/>
@@ -6381,8 +6442,8 @@
         <w:t xml:space="preserve">.</w:t>
       </w:r>
     </w:p>
-    <w:bookmarkEnd w:id="44"/>
-    <w:bookmarkStart w:id="46" w:name="ref-Altan2018"/>
+    <w:bookmarkEnd w:id="49"/>
+    <w:bookmarkStart w:id="51" w:name="ref-Altan2018"/>
     <w:p>
       <w:pPr>
         <w:pStyle w:val="Bibliography"/>
@@ -6420,7 +6481,7 @@
       <w:r>
         <w:t xml:space="preserve"> </w:t>
       </w:r>
-      <w:hyperlink r:id="rId45">
+      <w:hyperlink r:id="rId50">
         <w:r>
           <w:rPr>
             <w:rStyle w:val="Hyperlink"/>
@@ -6432,8 +6493,8 @@
         <w:t xml:space="preserve">.</w:t>
       </w:r>
     </w:p>
-    <w:bookmarkEnd w:id="46"/>
-    <w:bookmarkStart w:id="47" w:name="ref-Ashby2013"/>
+    <w:bookmarkEnd w:id="51"/>
+    <w:bookmarkStart w:id="52" w:name="ref-Ashby2013"/>
     <w:p>
       <w:pPr>
         <w:pStyle w:val="Bibliography"/>
@@ -6454,8 +6515,8 @@
         <w:t xml:space="preserve">. Butterworth-Heinemann.</w:t>
       </w:r>
     </w:p>
-    <w:bookmarkEnd w:id="47"/>
-    <w:bookmarkStart w:id="49" w:name="ref-Askari2020"/>
+    <w:bookmarkEnd w:id="52"/>
+    <w:bookmarkStart w:id="54" w:name="ref-Askari2020"/>
     <w:p>
       <w:pPr>
         <w:pStyle w:val="Bibliography"/>
@@ -6493,7 +6554,7 @@
       <w:r>
         <w:t xml:space="preserve"> </w:t>
       </w:r>
-      <w:hyperlink r:id="rId48">
+      <w:hyperlink r:id="rId53">
         <w:r>
           <w:rPr>
             <w:rStyle w:val="Hyperlink"/>
@@ -6505,8 +6566,8 @@
         <w:t xml:space="preserve">.</w:t>
       </w:r>
     </w:p>
-    <w:bookmarkEnd w:id="49"/>
-    <w:bookmarkStart w:id="51" w:name="ref-Babagowda2018"/>
+    <w:bookmarkEnd w:id="54"/>
+    <w:bookmarkStart w:id="56" w:name="ref-Babagowda2018"/>
     <w:p>
       <w:pPr>
         <w:pStyle w:val="Bibliography"/>
@@ -6544,7 +6605,7 @@
       <w:r>
         <w:t xml:space="preserve"> </w:t>
       </w:r>
-      <w:hyperlink r:id="rId50">
+      <w:hyperlink r:id="rId55">
         <w:r>
           <w:rPr>
             <w:rStyle w:val="Hyperlink"/>
@@ -6556,8 +6617,8 @@
         <w:t xml:space="preserve">.</w:t>
       </w:r>
     </w:p>
-    <w:bookmarkEnd w:id="51"/>
-    <w:bookmarkStart w:id="53" w:name="ref-Bourell2009"/>
+    <w:bookmarkEnd w:id="56"/>
+    <w:bookmarkStart w:id="58" w:name="ref-Bourell2009"/>
     <w:p>
       <w:pPr>
         <w:pStyle w:val="Bibliography"/>
@@ -6610,7 +6671,7 @@
       <w:r>
         <w:t xml:space="preserve"> </w:t>
       </w:r>
-      <w:hyperlink r:id="rId52">
+      <w:hyperlink r:id="rId57">
         <w:r>
           <w:rPr>
             <w:rStyle w:val="Hyperlink"/>
@@ -6622,8 +6683,8 @@
         <w:t xml:space="preserve">.</w:t>
       </w:r>
     </w:p>
-    <w:bookmarkEnd w:id="53"/>
-    <w:bookmarkStart w:id="55" w:name="ref-Campbell2012"/>
+    <w:bookmarkEnd w:id="58"/>
+    <w:bookmarkStart w:id="60" w:name="ref-Campbell2012"/>
     <w:p>
       <w:pPr>
         <w:pStyle w:val="Bibliography"/>
@@ -6661,7 +6722,7 @@
       <w:r>
         <w:t xml:space="preserve"> </w:t>
       </w:r>
-      <w:hyperlink r:id="rId54">
+      <w:hyperlink r:id="rId59">
         <w:r>
           <w:rPr>
             <w:rStyle w:val="Hyperlink"/>
@@ -6673,8 +6734,8 @@
         <w:t xml:space="preserve">.</w:t>
       </w:r>
     </w:p>
-    <w:bookmarkEnd w:id="55"/>
-    <w:bookmarkStart w:id="57" w:name="ref-Chacon2017"/>
+    <w:bookmarkEnd w:id="60"/>
+    <w:bookmarkStart w:id="62" w:name="ref-Chacon2017"/>
     <w:p>
       <w:pPr>
         <w:pStyle w:val="Bibliography"/>
@@ -6712,7 +6773,7 @@
       <w:r>
         <w:t xml:space="preserve"> </w:t>
       </w:r>
-      <w:hyperlink r:id="rId56">
+      <w:hyperlink r:id="rId61">
         <w:r>
           <w:rPr>
             <w:rStyle w:val="Hyperlink"/>
@@ -6724,8 +6785,8 @@
         <w:t xml:space="preserve">.</w:t>
       </w:r>
     </w:p>
-    <w:bookmarkEnd w:id="57"/>
-    <w:bookmarkStart w:id="58" w:name="ref-Chua2017"/>
+    <w:bookmarkEnd w:id="62"/>
+    <w:bookmarkStart w:id="63" w:name="ref-Chua2017"/>
     <w:p>
       <w:pPr>
         <w:pStyle w:val="Bibliography"/>
@@ -6752,8 +6813,8 @@
         <w:t xml:space="preserve">Academic Press.</w:t>
       </w:r>
     </w:p>
-    <w:bookmarkEnd w:id="58"/>
-    <w:bookmarkStart w:id="60" w:name="ref-Corapi2019"/>
+    <w:bookmarkEnd w:id="63"/>
+    <w:bookmarkStart w:id="65" w:name="ref-Corapi2019"/>
     <w:p>
       <w:pPr>
         <w:pStyle w:val="Bibliography"/>
@@ -6794,7 +6855,7 @@
       <w:r>
         <w:t xml:space="preserve"> </w:t>
       </w:r>
-      <w:hyperlink r:id="rId59">
+      <w:hyperlink r:id="rId64">
         <w:r>
           <w:rPr>
             <w:rStyle w:val="Hyperlink"/>
@@ -6806,8 +6867,8 @@
         <w:t xml:space="preserve">.</w:t>
       </w:r>
     </w:p>
-    <w:bookmarkEnd w:id="60"/>
-    <w:bookmarkStart w:id="62" w:name="ref-CruzSanchez2020"/>
+    <w:bookmarkEnd w:id="65"/>
+    <w:bookmarkStart w:id="67" w:name="ref-CruzSanchez2020"/>
     <w:p>
       <w:pPr>
         <w:pStyle w:val="Bibliography"/>
@@ -6845,7 +6906,7 @@
       <w:r>
         <w:t xml:space="preserve"> </w:t>
       </w:r>
-      <w:hyperlink r:id="rId61">
+      <w:hyperlink r:id="rId66">
         <w:r>
           <w:rPr>
             <w:rStyle w:val="Hyperlink"/>
@@ -6857,8 +6918,8 @@
         <w:t xml:space="preserve">.</w:t>
       </w:r>
     </w:p>
-    <w:bookmarkEnd w:id="62"/>
-    <w:bookmarkStart w:id="64" w:name="ref-CruzSanchez2017"/>
+    <w:bookmarkEnd w:id="67"/>
+    <w:bookmarkStart w:id="69" w:name="ref-CruzSanchez2017"/>
     <w:p>
       <w:pPr>
         <w:pStyle w:val="Bibliography"/>
@@ -6896,7 +6957,7 @@
       <w:r>
         <w:t xml:space="preserve"> </w:t>
       </w:r>
-      <w:hyperlink r:id="rId63">
+      <w:hyperlink r:id="rId68">
         <w:r>
           <w:rPr>
             <w:rStyle w:val="Hyperlink"/>
@@ -6908,8 +6969,8 @@
         <w:t xml:space="preserve">.</w:t>
       </w:r>
     </w:p>
-    <w:bookmarkEnd w:id="64"/>
-    <w:bookmarkStart w:id="66" w:name="ref-CruzSanchez2014"/>
+    <w:bookmarkEnd w:id="69"/>
+    <w:bookmarkStart w:id="71" w:name="ref-CruzSanchez2014"/>
     <w:p>
       <w:pPr>
         <w:pStyle w:val="Bibliography"/>
@@ -6947,7 +7008,7 @@
       <w:r>
         <w:t xml:space="preserve"> </w:t>
       </w:r>
-      <w:hyperlink r:id="rId65">
+      <w:hyperlink r:id="rId70">
         <w:r>
           <w:rPr>
             <w:rStyle w:val="Hyperlink"/>
@@ -6959,8 +7020,8 @@
         <w:t xml:space="preserve">.</w:t>
       </w:r>
     </w:p>
-    <w:bookmarkEnd w:id="66"/>
-    <w:bookmarkStart w:id="68" w:name="ref-Despeisse2016"/>
+    <w:bookmarkEnd w:id="71"/>
+    <w:bookmarkStart w:id="73" w:name="ref-Despeisse2016"/>
     <w:p>
       <w:pPr>
         <w:pStyle w:val="Bibliography"/>
@@ -6998,7 +7059,7 @@
       <w:r>
         <w:t xml:space="preserve"> </w:t>
       </w:r>
-      <w:hyperlink r:id="rId67">
+      <w:hyperlink r:id="rId72">
         <w:r>
           <w:rPr>
             <w:rStyle w:val="Hyperlink"/>
@@ -7010,8 +7071,8 @@
         <w:t xml:space="preserve">.</w:t>
       </w:r>
     </w:p>
-    <w:bookmarkEnd w:id="68"/>
-    <w:bookmarkStart w:id="70" w:name="ref-Elverum2016a"/>
+    <w:bookmarkEnd w:id="73"/>
+    <w:bookmarkStart w:id="75" w:name="ref-Elverum2016a"/>
     <w:p>
       <w:pPr>
         <w:pStyle w:val="Bibliography"/>
@@ -7052,7 +7113,7 @@
       <w:r>
         <w:t xml:space="preserve"> </w:t>
       </w:r>
-      <w:hyperlink r:id="rId69">
+      <w:hyperlink r:id="rId74">
         <w:r>
           <w:rPr>
             <w:rStyle w:val="Hyperlink"/>
@@ -7064,8 +7125,8 @@
         <w:t xml:space="preserve">.</w:t>
       </w:r>
     </w:p>
-    <w:bookmarkEnd w:id="70"/>
-    <w:bookmarkStart w:id="71" w:name="ref-Elverum2016"/>
+    <w:bookmarkEnd w:id="75"/>
+    <w:bookmarkStart w:id="76" w:name="ref-Elverum2016"/>
     <w:p>
       <w:pPr>
         <w:pStyle w:val="Bibliography"/>
@@ -7106,7 +7167,7 @@
       <w:r>
         <w:t xml:space="preserve"> </w:t>
       </w:r>
-      <w:hyperlink r:id="rId69">
+      <w:hyperlink r:id="rId74">
         <w:r>
           <w:rPr>
             <w:rStyle w:val="Hyperlink"/>
@@ -7118,8 +7179,8 @@
         <w:t xml:space="preserve">.</w:t>
       </w:r>
     </w:p>
-    <w:bookmarkEnd w:id="71"/>
-    <w:bookmarkStart w:id="73" w:name="ref-Garcia-Dominguez2020"/>
+    <w:bookmarkEnd w:id="76"/>
+    <w:bookmarkStart w:id="78" w:name="ref-Garcia-Dominguez2020"/>
     <w:p>
       <w:pPr>
         <w:pStyle w:val="Bibliography"/>
@@ -7157,7 +7218,7 @@
       <w:r>
         <w:t xml:space="preserve"> </w:t>
       </w:r>
-      <w:hyperlink r:id="rId72">
+      <w:hyperlink r:id="rId77">
         <w:r>
           <w:rPr>
             <w:rStyle w:val="Hyperlink"/>
@@ -7169,8 +7230,8 @@
         <w:t xml:space="preserve">.</w:t>
       </w:r>
     </w:p>
-    <w:bookmarkEnd w:id="73"/>
-    <w:bookmarkStart w:id="75" w:name="ref-GonzalezHenriquez2019"/>
+    <w:bookmarkEnd w:id="78"/>
+    <w:bookmarkStart w:id="80" w:name="ref-GonzalezHenriquez2019"/>
     <w:p>
       <w:pPr>
         <w:pStyle w:val="Bibliography"/>
@@ -7208,7 +7269,7 @@
       <w:r>
         <w:t xml:space="preserve"> </w:t>
       </w:r>
-      <w:hyperlink r:id="rId74">
+      <w:hyperlink r:id="rId79">
         <w:r>
           <w:rPr>
             <w:rStyle w:val="Hyperlink"/>
@@ -7220,8 +7281,8 @@
         <w:t xml:space="preserve">.</w:t>
       </w:r>
     </w:p>
-    <w:bookmarkEnd w:id="75"/>
-    <w:bookmarkStart w:id="77" w:name="ref-Gu2016"/>
+    <w:bookmarkEnd w:id="80"/>
+    <w:bookmarkStart w:id="82" w:name="ref-Gu2016"/>
     <w:p>
       <w:pPr>
         <w:pStyle w:val="Bibliography"/>
@@ -7259,7 +7320,7 @@
       <w:r>
         <w:t xml:space="preserve"> </w:t>
       </w:r>
-      <w:hyperlink r:id="rId76">
+      <w:hyperlink r:id="rId81">
         <w:r>
           <w:rPr>
             <w:rStyle w:val="Hyperlink"/>
@@ -7271,8 +7332,8 @@
         <w:t xml:space="preserve">.</w:t>
       </w:r>
     </w:p>
-    <w:bookmarkEnd w:id="77"/>
-    <w:bookmarkStart w:id="79" w:name="ref-Hansen2020"/>
+    <w:bookmarkEnd w:id="82"/>
+    <w:bookmarkStart w:id="84" w:name="ref-Hansen2020"/>
     <w:p>
       <w:pPr>
         <w:pStyle w:val="Bibliography"/>
@@ -7310,7 +7371,7 @@
       <w:r>
         <w:t xml:space="preserve"> </w:t>
       </w:r>
-      <w:hyperlink r:id="rId78">
+      <w:hyperlink r:id="rId83">
         <w:r>
           <w:rPr>
             <w:rStyle w:val="Hyperlink"/>
@@ -7322,8 +7383,8 @@
         <w:t xml:space="preserve">.</w:t>
       </w:r>
     </w:p>
-    <w:bookmarkEnd w:id="79"/>
-    <w:bookmarkStart w:id="81" w:name="ref-JaisinghSheoran2019"/>
+    <w:bookmarkEnd w:id="84"/>
+    <w:bookmarkStart w:id="86" w:name="ref-JaisinghSheoran2019"/>
     <w:p>
       <w:pPr>
         <w:pStyle w:val="Bibliography"/>
@@ -7364,7 +7425,7 @@
       <w:r>
         <w:t xml:space="preserve"> </w:t>
       </w:r>
-      <w:hyperlink r:id="rId80">
+      <w:hyperlink r:id="rId85">
         <w:r>
           <w:rPr>
             <w:rStyle w:val="Hyperlink"/>
@@ -7376,8 +7437,8 @@
         <w:t xml:space="preserve">.</w:t>
       </w:r>
     </w:p>
-    <w:bookmarkEnd w:id="81"/>
-    <w:bookmarkStart w:id="83" w:name="ref-Jin2017"/>
+    <w:bookmarkEnd w:id="86"/>
+    <w:bookmarkStart w:id="88" w:name="ref-Jin2017"/>
     <w:p>
       <w:pPr>
         <w:pStyle w:val="Bibliography"/>
@@ -7415,7 +7476,7 @@
       <w:r>
         <w:t xml:space="preserve"> </w:t>
       </w:r>
-      <w:hyperlink r:id="rId82">
+      <w:hyperlink r:id="rId87">
         <w:r>
           <w:rPr>
             <w:rStyle w:val="Hyperlink"/>
@@ -7427,8 +7488,8 @@
         <w:t xml:space="preserve">.</w:t>
       </w:r>
     </w:p>
-    <w:bookmarkEnd w:id="83"/>
-    <w:bookmarkStart w:id="85" w:name="ref-Kumar2018b"/>
+    <w:bookmarkEnd w:id="88"/>
+    <w:bookmarkStart w:id="90" w:name="ref-Kumar2018b"/>
     <w:p>
       <w:pPr>
         <w:pStyle w:val="Bibliography"/>
@@ -7466,7 +7527,7 @@
       <w:r>
         <w:t xml:space="preserve"> </w:t>
       </w:r>
-      <w:hyperlink r:id="rId84">
+      <w:hyperlink r:id="rId89">
         <w:r>
           <w:rPr>
             <w:rStyle w:val="Hyperlink"/>
@@ -7478,8 +7539,8 @@
         <w:t xml:space="preserve">.</w:t>
       </w:r>
     </w:p>
-    <w:bookmarkEnd w:id="85"/>
-    <w:bookmarkStart w:id="87" w:name="ref-Lanzotti2019"/>
+    <w:bookmarkEnd w:id="90"/>
+    <w:bookmarkStart w:id="92" w:name="ref-Lanzotti2019"/>
     <w:p>
       <w:pPr>
         <w:pStyle w:val="Bibliography"/>
@@ -7517,7 +7578,7 @@
       <w:r>
         <w:t xml:space="preserve"> </w:t>
       </w:r>
-      <w:hyperlink r:id="rId86">
+      <w:hyperlink r:id="rId91">
         <w:r>
           <w:rPr>
             <w:rStyle w:val="Hyperlink"/>
@@ -7529,8 +7590,8 @@
         <w:t xml:space="preserve">.</w:t>
       </w:r>
     </w:p>
-    <w:bookmarkEnd w:id="87"/>
-    <w:bookmarkStart w:id="89" w:name="ref-Laureto2018"/>
+    <w:bookmarkEnd w:id="92"/>
+    <w:bookmarkStart w:id="94" w:name="ref-Laureto2018"/>
     <w:p>
       <w:pPr>
         <w:pStyle w:val="Bibliography"/>
@@ -7568,7 +7629,7 @@
       <w:r>
         <w:t xml:space="preserve"> </w:t>
       </w:r>
-      <w:hyperlink r:id="rId88">
+      <w:hyperlink r:id="rId93">
         <w:r>
           <w:rPr>
             <w:rStyle w:val="Hyperlink"/>
@@ -7580,8 +7641,8 @@
         <w:t xml:space="preserve">.</w:t>
       </w:r>
     </w:p>
-    <w:bookmarkEnd w:id="89"/>
-    <w:bookmarkStart w:id="91" w:name="ref-Letcher2015"/>
+    <w:bookmarkEnd w:id="94"/>
+    <w:bookmarkStart w:id="96" w:name="ref-Letcher2015"/>
     <w:p>
       <w:pPr>
         <w:pStyle w:val="Bibliography"/>
@@ -7622,7 +7683,7 @@
       <w:r>
         <w:t xml:space="preserve"> </w:t>
       </w:r>
-      <w:hyperlink r:id="rId90">
+      <w:hyperlink r:id="rId95">
         <w:r>
           <w:rPr>
             <w:rStyle w:val="Hyperlink"/>
@@ -7634,8 +7695,8 @@
         <w:t xml:space="preserve">.</w:t>
       </w:r>
     </w:p>
-    <w:bookmarkEnd w:id="91"/>
-    <w:bookmarkStart w:id="93" w:name="ref-Lin2018"/>
+    <w:bookmarkEnd w:id="96"/>
+    <w:bookmarkStart w:id="98" w:name="ref-Lin2018"/>
     <w:p>
       <w:pPr>
         <w:pStyle w:val="Bibliography"/>
@@ -7673,7 +7734,7 @@
       <w:r>
         <w:t xml:space="preserve"> </w:t>
       </w:r>
-      <w:hyperlink r:id="rId92">
+      <w:hyperlink r:id="rId97">
         <w:r>
           <w:rPr>
             <w:rStyle w:val="Hyperlink"/>
@@ -7685,8 +7746,8 @@
         <w:t xml:space="preserve">.</w:t>
       </w:r>
     </w:p>
-    <w:bookmarkEnd w:id="93"/>
-    <w:bookmarkStart w:id="95" w:name="ref-Little2020"/>
+    <w:bookmarkEnd w:id="98"/>
+    <w:bookmarkStart w:id="100" w:name="ref-Little2020"/>
     <w:p>
       <w:pPr>
         <w:pStyle w:val="Bibliography"/>
@@ -7724,7 +7785,7 @@
       <w:r>
         <w:t xml:space="preserve"> </w:t>
       </w:r>
-      <w:hyperlink r:id="rId94">
+      <w:hyperlink r:id="rId99">
         <w:r>
           <w:rPr>
             <w:rStyle w:val="Hyperlink"/>
@@ -7736,8 +7797,8 @@
         <w:t xml:space="preserve">.</w:t>
       </w:r>
     </w:p>
-    <w:bookmarkEnd w:id="95"/>
-    <w:bookmarkStart w:id="97" w:name="ref-Liu2019a"/>
+    <w:bookmarkEnd w:id="100"/>
+    <w:bookmarkStart w:id="102" w:name="ref-Liu2019a"/>
     <w:p>
       <w:pPr>
         <w:pStyle w:val="Bibliography"/>
@@ -7775,7 +7836,7 @@
       <w:r>
         <w:t xml:space="preserve"> </w:t>
       </w:r>
-      <w:hyperlink r:id="rId96">
+      <w:hyperlink r:id="rId101">
         <w:r>
           <w:rPr>
             <w:rStyle w:val="Hyperlink"/>
@@ -7787,8 +7848,8 @@
         <w:t xml:space="preserve">.</w:t>
       </w:r>
     </w:p>
-    <w:bookmarkEnd w:id="97"/>
-    <w:bookmarkStart w:id="99" w:name="ref-Forbes2020"/>
+    <w:bookmarkEnd w:id="102"/>
+    <w:bookmarkStart w:id="104" w:name="ref-Forbes2020"/>
     <w:p>
       <w:pPr>
         <w:pStyle w:val="Bibliography"/>
@@ -7820,7 +7881,7 @@
       <w:r>
         <w:t xml:space="preserve"> </w:t>
       </w:r>
-      <w:hyperlink r:id="rId98">
+      <w:hyperlink r:id="rId103">
         <w:r>
           <w:rPr>
             <w:rStyle w:val="Hyperlink"/>
@@ -7832,8 +7893,8 @@
         <w:t xml:space="preserve">.</w:t>
       </w:r>
     </w:p>
-    <w:bookmarkEnd w:id="99"/>
-    <w:bookmarkStart w:id="101" w:name="ref-Menold2017"/>
+    <w:bookmarkEnd w:id="104"/>
+    <w:bookmarkStart w:id="106" w:name="ref-Menold2017"/>
     <w:p>
       <w:pPr>
         <w:pStyle w:val="Bibliography"/>
@@ -7871,7 +7932,7 @@
       <w:r>
         <w:t xml:space="preserve"> </w:t>
       </w:r>
-      <w:hyperlink r:id="rId100">
+      <w:hyperlink r:id="rId105">
         <w:r>
           <w:rPr>
             <w:rStyle w:val="Hyperlink"/>
@@ -7883,8 +7944,8 @@
         <w:t xml:space="preserve">.</w:t>
       </w:r>
     </w:p>
-    <w:bookmarkEnd w:id="101"/>
-    <w:bookmarkStart w:id="102" w:name="ref-Montgomery2001"/>
+    <w:bookmarkEnd w:id="106"/>
+    <w:bookmarkStart w:id="107" w:name="ref-Montgomery2001"/>
     <w:p>
       <w:pPr>
         <w:pStyle w:val="Bibliography"/>
@@ -7905,8 +7966,8 @@
         <w:t xml:space="preserve">. John Wiley; Sons Inc.</w:t>
       </w:r>
     </w:p>
-    <w:bookmarkEnd w:id="102"/>
-    <w:bookmarkStart w:id="104" w:name="ref-Niaki2019"/>
+    <w:bookmarkEnd w:id="107"/>
+    <w:bookmarkStart w:id="109" w:name="ref-Niaki2019"/>
     <w:p>
       <w:pPr>
         <w:pStyle w:val="Bibliography"/>
@@ -7944,7 +8005,7 @@
       <w:r>
         <w:t xml:space="preserve"> </w:t>
       </w:r>
-      <w:hyperlink r:id="rId103">
+      <w:hyperlink r:id="rId108">
         <w:r>
           <w:rPr>
             <w:rStyle w:val="Hyperlink"/>
@@ -7956,8 +8017,8 @@
         <w:t xml:space="preserve">.</w:t>
       </w:r>
     </w:p>
-    <w:bookmarkEnd w:id="104"/>
-    <w:bookmarkStart w:id="106" w:name="ref-Nur-A-Tomal2020"/>
+    <w:bookmarkEnd w:id="109"/>
+    <w:bookmarkStart w:id="111" w:name="ref-Nur-A-Tomal2020"/>
     <w:p>
       <w:pPr>
         <w:pStyle w:val="Bibliography"/>
@@ -7995,7 +8056,7 @@
       <w:r>
         <w:t xml:space="preserve"> </w:t>
       </w:r>
-      <w:hyperlink r:id="rId105">
+      <w:hyperlink r:id="rId110">
         <w:r>
           <w:rPr>
             <w:rStyle w:val="Hyperlink"/>
@@ -8007,8 +8068,8 @@
         <w:t xml:space="preserve">.</w:t>
       </w:r>
     </w:p>
-    <w:bookmarkEnd w:id="106"/>
-    <w:bookmarkStart w:id="108" w:name="ref-Peng2018"/>
+    <w:bookmarkEnd w:id="111"/>
+    <w:bookmarkStart w:id="113" w:name="ref-Peng2018"/>
     <w:p>
       <w:pPr>
         <w:pStyle w:val="Bibliography"/>
@@ -8046,7 +8107,7 @@
       <w:r>
         <w:t xml:space="preserve"> </w:t>
       </w:r>
-      <w:hyperlink r:id="rId107">
+      <w:hyperlink r:id="rId112">
         <w:r>
           <w:rPr>
             <w:rStyle w:val="Hyperlink"/>
@@ -8058,8 +8119,8 @@
         <w:t xml:space="preserve">.</w:t>
       </w:r>
     </w:p>
-    <w:bookmarkEnd w:id="108"/>
-    <w:bookmarkStart w:id="110" w:name="ref-Petrovic2011"/>
+    <w:bookmarkEnd w:id="113"/>
+    <w:bookmarkStart w:id="115" w:name="ref-Petrovic2011"/>
     <w:p>
       <w:pPr>
         <w:pStyle w:val="Bibliography"/>
@@ -8097,7 +8158,7 @@
       <w:r>
         <w:t xml:space="preserve"> </w:t>
       </w:r>
-      <w:hyperlink r:id="rId109">
+      <w:hyperlink r:id="rId114">
         <w:r>
           <w:rPr>
             <w:rStyle w:val="Hyperlink"/>
@@ -8109,8 +8170,8 @@
         <w:t xml:space="preserve">.</w:t>
       </w:r>
     </w:p>
-    <w:bookmarkEnd w:id="110"/>
-    <w:bookmarkStart w:id="112" w:name="ref-Perez2020"/>
+    <w:bookmarkEnd w:id="115"/>
+    <w:bookmarkStart w:id="117" w:name="ref-Perez2020"/>
     <w:p>
       <w:pPr>
         <w:pStyle w:val="Bibliography"/>
@@ -8148,7 +8209,7 @@
       <w:r>
         <w:t xml:space="preserve"> </w:t>
       </w:r>
-      <w:hyperlink r:id="rId111">
+      <w:hyperlink r:id="rId116">
         <w:r>
           <w:rPr>
             <w:rStyle w:val="Hyperlink"/>
@@ -8160,8 +8221,8 @@
         <w:t xml:space="preserve">.</w:t>
       </w:r>
     </w:p>
-    <w:bookmarkEnd w:id="112"/>
-    <w:bookmarkStart w:id="114" w:name="ref-Perez2018"/>
+    <w:bookmarkEnd w:id="117"/>
+    <w:bookmarkStart w:id="119" w:name="ref-Perez2018"/>
     <w:p>
       <w:pPr>
         <w:pStyle w:val="Bibliography"/>
@@ -8199,7 +8260,7 @@
       <w:r>
         <w:t xml:space="preserve"> </w:t>
       </w:r>
-      <w:hyperlink r:id="rId113">
+      <w:hyperlink r:id="rId118">
         <w:r>
           <w:rPr>
             <w:rStyle w:val="Hyperlink"/>
@@ -8211,8 +8272,8 @@
         <w:t xml:space="preserve">.</w:t>
       </w:r>
     </w:p>
-    <w:bookmarkEnd w:id="114"/>
-    <w:bookmarkStart w:id="116" w:name="ref-Pinho2020"/>
+    <w:bookmarkEnd w:id="119"/>
+    <w:bookmarkStart w:id="121" w:name="ref-Pinho2020"/>
     <w:p>
       <w:pPr>
         <w:pStyle w:val="Bibliography"/>
@@ -8250,7 +8311,7 @@
       <w:r>
         <w:t xml:space="preserve"> </w:t>
       </w:r>
-      <w:hyperlink r:id="rId115">
+      <w:hyperlink r:id="rId120">
         <w:r>
           <w:rPr>
             <w:rStyle w:val="Hyperlink"/>
@@ -8262,8 +8323,8 @@
         <w:t xml:space="preserve">.</w:t>
       </w:r>
     </w:p>
-    <w:bookmarkEnd w:id="116"/>
-    <w:bookmarkStart w:id="118" w:name="ref-Popescu2018"/>
+    <w:bookmarkEnd w:id="121"/>
+    <w:bookmarkStart w:id="123" w:name="ref-Popescu2018"/>
     <w:p>
       <w:pPr>
         <w:pStyle w:val="Bibliography"/>
@@ -8301,7 +8362,7 @@
       <w:r>
         <w:t xml:space="preserve"> </w:t>
       </w:r>
-      <w:hyperlink r:id="rId117">
+      <w:hyperlink r:id="rId122">
         <w:r>
           <w:rPr>
             <w:rStyle w:val="Hyperlink"/>
@@ -8313,8 +8374,8 @@
         <w:t xml:space="preserve">.</w:t>
       </w:r>
     </w:p>
-    <w:bookmarkEnd w:id="118"/>
-    <w:bookmarkStart w:id="120" w:name="ref-Rebaioli2017"/>
+    <w:bookmarkEnd w:id="123"/>
+    <w:bookmarkStart w:id="125" w:name="ref-Rebaioli2017"/>
     <w:p>
       <w:pPr>
         <w:pStyle w:val="Bibliography"/>
@@ -8352,7 +8413,7 @@
       <w:r>
         <w:t xml:space="preserve"> </w:t>
       </w:r>
-      <w:hyperlink r:id="rId119">
+      <w:hyperlink r:id="rId124">
         <w:r>
           <w:rPr>
             <w:rStyle w:val="Hyperlink"/>
@@ -8364,8 +8425,8 @@
         <w:t xml:space="preserve">.</w:t>
       </w:r>
     </w:p>
-    <w:bookmarkEnd w:id="120"/>
-    <w:bookmarkStart w:id="122" w:name="ref-Roberson2013"/>
+    <w:bookmarkEnd w:id="125"/>
+    <w:bookmarkStart w:id="127" w:name="ref-Roberson2013"/>
     <w:p>
       <w:pPr>
         <w:pStyle w:val="Bibliography"/>
@@ -8403,7 +8464,7 @@
       <w:r>
         <w:t xml:space="preserve"> </w:t>
       </w:r>
-      <w:hyperlink r:id="rId121">
+      <w:hyperlink r:id="rId126">
         <w:r>
           <w:rPr>
             <w:rStyle w:val="Hyperlink"/>
@@ -8415,8 +8476,8 @@
         <w:t xml:space="preserve">.</w:t>
       </w:r>
     </w:p>
-    <w:bookmarkEnd w:id="122"/>
-    <w:bookmarkStart w:id="124" w:name="ref-Ryberg2019"/>
+    <w:bookmarkEnd w:id="127"/>
+    <w:bookmarkStart w:id="129" w:name="ref-Ryberg2019"/>
     <w:p>
       <w:pPr>
         <w:pStyle w:val="Bibliography"/>
@@ -8454,7 +8515,7 @@
       <w:r>
         <w:t xml:space="preserve"> </w:t>
       </w:r>
-      <w:hyperlink r:id="rId123">
+      <w:hyperlink r:id="rId128">
         <w:r>
           <w:rPr>
             <w:rStyle w:val="Hyperlink"/>
@@ -8466,8 +8527,8 @@
         <w:t xml:space="preserve">.</w:t>
       </w:r>
     </w:p>
-    <w:bookmarkEnd w:id="124"/>
-    <w:bookmarkStart w:id="126" w:name="ref-Santander2020"/>
+    <w:bookmarkEnd w:id="129"/>
+    <w:bookmarkStart w:id="131" w:name="ref-Santander2020"/>
     <w:p>
       <w:pPr>
         <w:pStyle w:val="Bibliography"/>
@@ -8505,7 +8566,7 @@
       <w:r>
         <w:t xml:space="preserve"> </w:t>
       </w:r>
-      <w:hyperlink r:id="rId125">
+      <w:hyperlink r:id="rId130">
         <w:r>
           <w:rPr>
             <w:rStyle w:val="Hyperlink"/>
@@ -8517,8 +8578,8 @@
         <w:t xml:space="preserve">.</w:t>
       </w:r>
     </w:p>
-    <w:bookmarkEnd w:id="126"/>
-    <w:bookmarkStart w:id="128" w:name="ref-Sauer2009"/>
+    <w:bookmarkEnd w:id="131"/>
+    <w:bookmarkStart w:id="133" w:name="ref-Sauer2009"/>
     <w:p>
       <w:pPr>
         <w:pStyle w:val="Bibliography"/>
@@ -8556,7 +8617,7 @@
       <w:r>
         <w:t xml:space="preserve"> </w:t>
       </w:r>
-      <w:hyperlink r:id="rId127">
+      <w:hyperlink r:id="rId132">
         <w:r>
           <w:rPr>
             <w:rStyle w:val="Hyperlink"/>
@@ -8568,8 +8629,8 @@
         <w:t xml:space="preserve">.</w:t>
       </w:r>
     </w:p>
-    <w:bookmarkEnd w:id="128"/>
-    <w:bookmarkStart w:id="130" w:name="ref-Sauer2010"/>
+    <w:bookmarkEnd w:id="133"/>
+    <w:bookmarkStart w:id="135" w:name="ref-Sauer2010"/>
     <w:p>
       <w:pPr>
         <w:pStyle w:val="Bibliography"/>
@@ -8607,7 +8668,7 @@
       <w:r>
         <w:t xml:space="preserve"> </w:t>
       </w:r>
-      <w:hyperlink r:id="rId129">
+      <w:hyperlink r:id="rId134">
         <w:r>
           <w:rPr>
             <w:rStyle w:val="Hyperlink"/>
@@ -8619,8 +8680,8 @@
         <w:t xml:space="preserve">.</w:t>
       </w:r>
     </w:p>
-    <w:bookmarkEnd w:id="130"/>
-    <w:bookmarkStart w:id="132" w:name="ref-Sauerwein2019"/>
+    <w:bookmarkEnd w:id="135"/>
+    <w:bookmarkStart w:id="137" w:name="ref-Sauerwein2019"/>
     <w:p>
       <w:pPr>
         <w:pStyle w:val="Bibliography"/>
@@ -8658,7 +8719,7 @@
       <w:r>
         <w:t xml:space="preserve"> </w:t>
       </w:r>
-      <w:hyperlink r:id="rId131">
+      <w:hyperlink r:id="rId136">
         <w:r>
           <w:rPr>
             <w:rStyle w:val="Hyperlink"/>
@@ -8670,8 +8731,8 @@
         <w:t xml:space="preserve">.</w:t>
       </w:r>
     </w:p>
-    <w:bookmarkEnd w:id="132"/>
-    <w:bookmarkStart w:id="134" w:name="ref-Schwarz2021"/>
+    <w:bookmarkEnd w:id="137"/>
+    <w:bookmarkStart w:id="139" w:name="ref-Schwarz2021"/>
     <w:p>
       <w:pPr>
         <w:pStyle w:val="Bibliography"/>
@@ -8709,7 +8770,7 @@
       <w:r>
         <w:t xml:space="preserve"> </w:t>
       </w:r>
-      <w:hyperlink r:id="rId133">
+      <w:hyperlink r:id="rId138">
         <w:r>
           <w:rPr>
             <w:rStyle w:val="Hyperlink"/>
@@ -8721,8 +8782,8 @@
         <w:t xml:space="preserve">.</w:t>
       </w:r>
     </w:p>
-    <w:bookmarkEnd w:id="134"/>
-    <w:bookmarkStart w:id="136" w:name="ref-Singh2018e"/>
+    <w:bookmarkEnd w:id="139"/>
+    <w:bookmarkStart w:id="141" w:name="ref-Singh2018e"/>
     <w:p>
       <w:pPr>
         <w:pStyle w:val="Bibliography"/>
@@ -8763,7 +8824,7 @@
       <w:r>
         <w:t xml:space="preserve"> </w:t>
       </w:r>
-      <w:hyperlink r:id="rId135">
+      <w:hyperlink r:id="rId140">
         <w:r>
           <w:rPr>
             <w:rStyle w:val="Hyperlink"/>
@@ -8775,8 +8836,8 @@
         <w:t xml:space="preserve">.</w:t>
       </w:r>
     </w:p>
-    <w:bookmarkEnd w:id="136"/>
-    <w:bookmarkStart w:id="138" w:name="ref-Singh2019"/>
+    <w:bookmarkEnd w:id="141"/>
+    <w:bookmarkStart w:id="143" w:name="ref-Singh2019"/>
     <w:p>
       <w:pPr>
         <w:pStyle w:val="Bibliography"/>
@@ -8814,7 +8875,7 @@
       <w:r>
         <w:t xml:space="preserve"> </w:t>
       </w:r>
-      <w:hyperlink r:id="rId137">
+      <w:hyperlink r:id="rId142">
         <w:r>
           <w:rPr>
             <w:rStyle w:val="Hyperlink"/>
@@ -8826,8 +8887,8 @@
         <w:t xml:space="preserve">.</w:t>
       </w:r>
     </w:p>
-    <w:bookmarkEnd w:id="138"/>
-    <w:bookmarkStart w:id="140" w:name="ref-Singh2021"/>
+    <w:bookmarkEnd w:id="143"/>
+    <w:bookmarkStart w:id="145" w:name="ref-Singh2021"/>
     <w:p>
       <w:pPr>
         <w:pStyle w:val="Bibliography"/>
@@ -8859,7 +8920,7 @@
       <w:r>
         <w:t xml:space="preserve"> </w:t>
       </w:r>
-      <w:hyperlink r:id="rId139">
+      <w:hyperlink r:id="rId144">
         <w:r>
           <w:rPr>
             <w:rStyle w:val="Hyperlink"/>
@@ -8871,8 +8932,8 @@
         <w:t xml:space="preserve">.</w:t>
       </w:r>
     </w:p>
-    <w:bookmarkEnd w:id="140"/>
-    <w:bookmarkStart w:id="142" w:name="ref-Suarez2020"/>
+    <w:bookmarkEnd w:id="145"/>
+    <w:bookmarkStart w:id="147" w:name="ref-Suarez2020"/>
     <w:p>
       <w:pPr>
         <w:pStyle w:val="Bibliography"/>
@@ -8910,7 +8971,7 @@
       <w:r>
         <w:t xml:space="preserve"> </w:t>
       </w:r>
-      <w:hyperlink r:id="rId141">
+      <w:hyperlink r:id="rId146">
         <w:r>
           <w:rPr>
             <w:rStyle w:val="Hyperlink"/>
@@ -8922,8 +8983,8 @@
         <w:t xml:space="preserve">.</w:t>
       </w:r>
     </w:p>
-    <w:bookmarkEnd w:id="142"/>
-    <w:bookmarkStart w:id="144" w:name="ref-Tanveer2019"/>
+    <w:bookmarkEnd w:id="147"/>
+    <w:bookmarkStart w:id="149" w:name="ref-Tanveer2019"/>
     <w:p>
       <w:pPr>
         <w:pStyle w:val="Bibliography"/>
@@ -8961,7 +9022,7 @@
       <w:r>
         <w:t xml:space="preserve"> </w:t>
       </w:r>
-      <w:hyperlink r:id="rId143">
+      <w:hyperlink r:id="rId148">
         <w:r>
           <w:rPr>
             <w:rStyle w:val="Hyperlink"/>
@@ -8973,8 +9034,8 @@
         <w:t xml:space="preserve">.</w:t>
       </w:r>
     </w:p>
-    <w:bookmarkEnd w:id="144"/>
-    <w:bookmarkStart w:id="146" w:name="ref-Tymrak2014a"/>
+    <w:bookmarkEnd w:id="149"/>
+    <w:bookmarkStart w:id="151" w:name="ref-Tymrak2014a"/>
     <w:p>
       <w:pPr>
         <w:pStyle w:val="Bibliography"/>
@@ -9012,7 +9073,7 @@
       <w:r>
         <w:t xml:space="preserve"> </w:t>
       </w:r>
-      <w:hyperlink r:id="rId145">
+      <w:hyperlink r:id="rId150">
         <w:r>
           <w:rPr>
             <w:rStyle w:val="Hyperlink"/>
@@ -9024,8 +9085,8 @@
         <w:t xml:space="preserve">.</w:t>
       </w:r>
     </w:p>
-    <w:bookmarkEnd w:id="146"/>
-    <w:bookmarkStart w:id="148" w:name="ref-UNE"/>
+    <w:bookmarkEnd w:id="151"/>
+    <w:bookmarkStart w:id="153" w:name="ref-UNE"/>
     <w:p>
       <w:pPr>
         <w:pStyle w:val="Bibliography"/>
@@ -9060,7 +9121,7 @@
       <w:r>
         <w:t xml:space="preserve"> </w:t>
       </w:r>
-      <w:hyperlink r:id="rId147">
+      <w:hyperlink r:id="rId152">
         <w:r>
           <w:rPr>
             <w:rStyle w:val="Hyperlink"/>
@@ -9072,8 +9133,8 @@
         <w:t xml:space="preserve">.</w:t>
       </w:r>
     </w:p>
-    <w:bookmarkEnd w:id="148"/>
-    <w:bookmarkStart w:id="150" w:name="ref-Vidakis2020"/>
+    <w:bookmarkEnd w:id="153"/>
+    <w:bookmarkStart w:id="155" w:name="ref-Vidakis2020"/>
     <w:p>
       <w:pPr>
         <w:pStyle w:val="Bibliography"/>
@@ -9111,7 +9172,7 @@
       <w:r>
         <w:t xml:space="preserve"> </w:t>
       </w:r>
-      <w:hyperlink r:id="rId149">
+      <w:hyperlink r:id="rId154">
         <w:r>
           <w:rPr>
             <w:rStyle w:val="Hyperlink"/>
@@ -9123,8 +9184,8 @@
         <w:t xml:space="preserve">.</w:t>
       </w:r>
     </w:p>
-    <w:bookmarkEnd w:id="150"/>
-    <w:bookmarkStart w:id="152" w:name="ref-Wagner2020"/>
+    <w:bookmarkEnd w:id="155"/>
+    <w:bookmarkStart w:id="157" w:name="ref-Wagner2020"/>
     <w:p>
       <w:pPr>
         <w:pStyle w:val="Bibliography"/>
@@ -9153,7 +9214,7 @@
       <w:r>
         <w:t xml:space="preserve"> </w:t>
       </w:r>
-      <w:hyperlink r:id="rId151">
+      <w:hyperlink r:id="rId156">
         <w:r>
           <w:rPr>
             <w:rStyle w:val="Hyperlink"/>
@@ -9165,8 +9226,8 @@
         <w:t xml:space="preserve">.</w:t>
       </w:r>
     </w:p>
-    <w:bookmarkEnd w:id="152"/>
-    <w:bookmarkStart w:id="154" w:name="ref-Wang2020f"/>
+    <w:bookmarkEnd w:id="157"/>
+    <w:bookmarkStart w:id="159" w:name="ref-Wang2020f"/>
     <w:p>
       <w:pPr>
         <w:pStyle w:val="Bibliography"/>
@@ -9204,7 +9265,7 @@
       <w:r>
         <w:t xml:space="preserve"> </w:t>
       </w:r>
-      <w:hyperlink r:id="rId153">
+      <w:hyperlink r:id="rId158">
         <w:r>
           <w:rPr>
             <w:rStyle w:val="Hyperlink"/>
@@ -9216,8 +9277,8 @@
         <w:t xml:space="preserve">.</w:t>
       </w:r>
     </w:p>
-    <w:bookmarkEnd w:id="154"/>
-    <w:bookmarkStart w:id="156" w:name="ref-Wang2020h"/>
+    <w:bookmarkEnd w:id="159"/>
+    <w:bookmarkStart w:id="161" w:name="ref-Wang2020h"/>
     <w:p>
       <w:pPr>
         <w:pStyle w:val="Bibliography"/>
@@ -9255,7 +9316,7 @@
       <w:r>
         <w:t xml:space="preserve"> </w:t>
       </w:r>
-      <w:hyperlink r:id="rId155">
+      <w:hyperlink r:id="rId160">
         <w:r>
           <w:rPr>
             <w:rStyle w:val="Hyperlink"/>
@@ -9267,8 +9328,8 @@
         <w:t xml:space="preserve">.</w:t>
       </w:r>
     </w:p>
-    <w:bookmarkEnd w:id="156"/>
-    <w:bookmarkStart w:id="158" w:name="ref-Wittbrodt2013"/>
+    <w:bookmarkEnd w:id="161"/>
+    <w:bookmarkStart w:id="163" w:name="ref-Wittbrodt2013"/>
     <w:p>
       <w:pPr>
         <w:pStyle w:val="Bibliography"/>
@@ -9306,7 +9367,7 @@
       <w:r>
         <w:t xml:space="preserve"> </w:t>
       </w:r>
-      <w:hyperlink r:id="rId157">
+      <w:hyperlink r:id="rId162">
         <w:r>
           <w:rPr>
             <w:rStyle w:val="Hyperlink"/>
@@ -9318,8 +9379,8 @@
         <w:t xml:space="preserve">.</w:t>
       </w:r>
     </w:p>
-    <w:bookmarkEnd w:id="158"/>
-    <w:bookmarkStart w:id="160" w:name="ref-Wolszczak2018"/>
+    <w:bookmarkEnd w:id="163"/>
+    <w:bookmarkStart w:id="165" w:name="ref-Wolszczak2018"/>
     <w:p>
       <w:pPr>
         <w:pStyle w:val="Bibliography"/>
@@ -9357,7 +9418,7 @@
       <w:r>
         <w:t xml:space="preserve"> </w:t>
       </w:r>
-      <w:hyperlink r:id="rId159">
+      <w:hyperlink r:id="rId164">
         <w:r>
           <w:rPr>
             <w:rStyle w:val="Hyperlink"/>
@@ -9369,8 +9430,8 @@
         <w:t xml:space="preserve">.</w:t>
       </w:r>
     </w:p>
-    <w:bookmarkEnd w:id="160"/>
-    <w:bookmarkStart w:id="162" w:name="ref-Yao2019"/>
+    <w:bookmarkEnd w:id="165"/>
+    <w:bookmarkStart w:id="167" w:name="ref-Yao2019"/>
     <w:p>
       <w:pPr>
         <w:pStyle w:val="Bibliography"/>
@@ -9408,7 +9469,7 @@
       <w:r>
         <w:t xml:space="preserve"> </w:t>
       </w:r>
-      <w:hyperlink r:id="rId161">
+      <w:hyperlink r:id="rId166">
         <w:r>
           <w:rPr>
             <w:rStyle w:val="Hyperlink"/>
@@ -9420,8 +9481,8 @@
         <w:t xml:space="preserve">.</w:t>
       </w:r>
     </w:p>
-    <w:bookmarkEnd w:id="162"/>
-    <w:bookmarkStart w:id="164" w:name="ref-Zander2018"/>
+    <w:bookmarkEnd w:id="167"/>
+    <w:bookmarkStart w:id="169" w:name="ref-Zander2018"/>
     <w:p>
       <w:pPr>
         <w:pStyle w:val="Bibliography"/>
@@ -9459,7 +9520,7 @@
       <w:r>
         <w:t xml:space="preserve"> </w:t>
       </w:r>
-      <w:hyperlink r:id="rId163">
+      <w:hyperlink r:id="rId168">
         <w:r>
           <w:rPr>
             <w:rStyle w:val="Hyperlink"/>
@@ -9471,8 +9532,8 @@
         <w:t xml:space="preserve">.</w:t>
       </w:r>
     </w:p>
-    <w:bookmarkEnd w:id="164"/>
-    <w:bookmarkStart w:id="166" w:name="ref-Zhao2018"/>
+    <w:bookmarkEnd w:id="169"/>
+    <w:bookmarkStart w:id="171" w:name="ref-Zhao2018"/>
     <w:p>
       <w:pPr>
         <w:pStyle w:val="Bibliography"/>
@@ -9510,7 +9571,7 @@
       <w:r>
         <w:t xml:space="preserve"> </w:t>
       </w:r>
-      <w:hyperlink r:id="rId165">
+      <w:hyperlink r:id="rId170">
         <w:r>
           <w:rPr>
             <w:rStyle w:val="Hyperlink"/>
@@ -9522,8 +9583,8 @@
         <w:t xml:space="preserve">.</w:t>
       </w:r>
     </w:p>
-    <w:bookmarkEnd w:id="166"/>
-    <w:bookmarkStart w:id="168" w:name="ref-Zhao2018a"/>
+    <w:bookmarkEnd w:id="171"/>
+    <w:bookmarkStart w:id="173" w:name="ref-Zhao2018a"/>
     <w:p>
       <w:pPr>
         <w:pStyle w:val="Bibliography"/>
@@ -9561,7 +9622,7 @@
       <w:r>
         <w:t xml:space="preserve"> </w:t>
       </w:r>
-      <w:hyperlink r:id="rId167">
+      <w:hyperlink r:id="rId172">
         <w:r>
           <w:rPr>
             <w:rStyle w:val="Hyperlink"/>
@@ -9573,9 +9634,9 @@
         <w:t xml:space="preserve">.</w:t>
       </w:r>
     </w:p>
-    <w:bookmarkEnd w:id="168"/>
-    <w:bookmarkEnd w:id="169"/>
-    <w:bookmarkEnd w:id="170"/>
+    <w:bookmarkEnd w:id="173"/>
+    <w:bookmarkEnd w:id="174"/>
+    <w:bookmarkEnd w:id="175"/>
     <w:sectPr/>
   </w:body>
 </w:document>
@@ -9599,6 +9660,259 @@
       <w:r>
         <w:separator/>
       </w:r>
+    </w:p>
+  </w:footnote>
+  <w:footnote w:id="20">
+    <w:p>
+      <w:pPr>
+        <w:pStyle w:val="FootnoteText"/>
+      </w:pPr>
+      <w:r>
+        <w:rPr>
+          <w:rStyle w:val="FootnoteReference"/>
+        </w:rPr>
+        <w:footnoteRef/>
+      </w:r>
+      <w:r>
+        <w:t xml:space="preserve"> </w:t>
+      </w:r>
+      <w:r>
+        <w:t xml:space="preserve">University</w:t>
+      </w:r>
+      <w:r>
+        <w:t xml:space="preserve"> </w:t>
+      </w:r>
+      <w:r>
+        <w:t xml:space="preserve">of</w:t>
+      </w:r>
+      <w:r>
+        <w:t xml:space="preserve"> </w:t>
+      </w:r>
+      <w:r>
+        <w:t xml:space="preserve">Jaén,</w:t>
+      </w:r>
+      <w:r>
+        <w:t xml:space="preserve"> </w:t>
+      </w:r>
+      <w:r>
+        <w:t xml:space="preserve">Department</w:t>
+      </w:r>
+      <w:r>
+        <w:t xml:space="preserve"> </w:t>
+      </w:r>
+      <w:r>
+        <w:t xml:space="preserve">of</w:t>
+      </w:r>
+      <w:r>
+        <w:t xml:space="preserve"> </w:t>
+      </w:r>
+      <w:r>
+        <w:t xml:space="preserve">Mechanical</w:t>
+      </w:r>
+      <w:r>
+        <w:t xml:space="preserve"> </w:t>
+      </w:r>
+      <w:r>
+        <w:t xml:space="preserve">and</w:t>
+      </w:r>
+      <w:r>
+        <w:t xml:space="preserve"> </w:t>
+      </w:r>
+      <w:r>
+        <w:t xml:space="preserve">Mining</w:t>
+      </w:r>
+      <w:r>
+        <w:t xml:space="preserve"> </w:t>
+      </w:r>
+      <w:r>
+        <w:t xml:space="preserve">Engineering,</w:t>
+      </w:r>
+      <w:r>
+        <w:t xml:space="preserve"> </w:t>
+      </w:r>
+      <w:r>
+        <w:t xml:space="preserve">23071</w:t>
+      </w:r>
+      <w:r>
+        <w:t xml:space="preserve"> </w:t>
+      </w:r>
+      <w:r>
+        <w:t xml:space="preserve">Jaén,</w:t>
+      </w:r>
+      <w:r>
+        <w:t xml:space="preserve"> </w:t>
+      </w:r>
+      <w:r>
+        <w:t xml:space="preserve">Spain</w:t>
+      </w:r>
+    </w:p>
+  </w:footnote>
+  <w:footnote w:id="21">
+    <w:p>
+      <w:pPr>
+        <w:pStyle w:val="FootnoteText"/>
+      </w:pPr>
+      <w:r>
+        <w:rPr>
+          <w:rStyle w:val="FootnoteReference"/>
+        </w:rPr>
+        <w:footnoteRef/>
+      </w:r>
+      <w:r>
+        <w:t xml:space="preserve"> </w:t>
+      </w:r>
+      <w:r>
+        <w:t xml:space="preserve">Universidade</w:t>
+      </w:r>
+      <w:r>
+        <w:t xml:space="preserve"> </w:t>
+      </w:r>
+      <w:r>
+        <w:t xml:space="preserve">de</w:t>
+      </w:r>
+      <w:r>
+        <w:t xml:space="preserve"> </w:t>
+      </w:r>
+      <w:r>
+        <w:t xml:space="preserve">Vigo,</w:t>
+      </w:r>
+      <w:r>
+        <w:t xml:space="preserve"> </w:t>
+      </w:r>
+      <w:r>
+        <w:t xml:space="preserve">Departamento</w:t>
+      </w:r>
+      <w:r>
+        <w:t xml:space="preserve"> </w:t>
+      </w:r>
+      <w:r>
+        <w:t xml:space="preserve">de</w:t>
+      </w:r>
+      <w:r>
+        <w:t xml:space="preserve"> </w:t>
+      </w:r>
+      <w:r>
+        <w:t xml:space="preserve">Deseño</w:t>
+      </w:r>
+      <w:r>
+        <w:t xml:space="preserve"> </w:t>
+      </w:r>
+      <w:r>
+        <w:t xml:space="preserve">na</w:t>
+      </w:r>
+      <w:r>
+        <w:t xml:space="preserve"> </w:t>
+      </w:r>
+      <w:r>
+        <w:t xml:space="preserve">Enxeñaría,</w:t>
+      </w:r>
+      <w:r>
+        <w:t xml:space="preserve"> </w:t>
+      </w:r>
+      <w:r>
+        <w:t xml:space="preserve">Ourense,</w:t>
+      </w:r>
+      <w:r>
+        <w:t xml:space="preserve"> </w:t>
+      </w:r>
+      <w:r>
+        <w:t xml:space="preserve">Spain</w:t>
+      </w:r>
+      <w:r>
+        <w:t xml:space="preserve"> </w:t>
+      </w:r>
+      <w:r>
+        <w:t xml:space="preserve">,</w:t>
+      </w:r>
+      <w:r>
+        <w:t xml:space="preserve"> </w:t>
+      </w:r>
+      <w:hyperlink r:id="rId22">
+        <w:r>
+          <w:rPr>
+            <w:rStyle w:val="Hyperlink"/>
+          </w:rPr>
+          <w:t xml:space="preserve">diecapor@uvigo.es</w:t>
+        </w:r>
+      </w:hyperlink>
+    </w:p>
+  </w:footnote>
+  <w:footnote w:id="23">
+    <w:p>
+      <w:pPr>
+        <w:pStyle w:val="FootnoteText"/>
+      </w:pPr>
+      <w:r>
+        <w:rPr>
+          <w:rStyle w:val="FootnoteReference"/>
+        </w:rPr>
+        <w:footnoteRef/>
+      </w:r>
+      <w:r>
+        <w:t xml:space="preserve"> </w:t>
+      </w:r>
+      <w:r>
+        <w:t xml:space="preserve">Université</w:t>
+      </w:r>
+      <w:r>
+        <w:t xml:space="preserve"> </w:t>
+      </w:r>
+      <w:r>
+        <w:t xml:space="preserve">de</w:t>
+      </w:r>
+      <w:r>
+        <w:t xml:space="preserve"> </w:t>
+      </w:r>
+      <w:r>
+        <w:t xml:space="preserve">Lorraine</w:t>
+      </w:r>
+      <w:r>
+        <w:t xml:space="preserve"> </w:t>
+      </w:r>
+      <w:r>
+        <w:t xml:space="preserve">-</w:t>
+      </w:r>
+      <w:r>
+        <w:t xml:space="preserve"> </w:t>
+      </w:r>
+      <w:r>
+        <w:t xml:space="preserve">ERPI</w:t>
+      </w:r>
+      <w:r>
+        <w:t xml:space="preserve"> </w:t>
+      </w:r>
+      <w:r>
+        <w:t xml:space="preserve">-</w:t>
+      </w:r>
+      <w:r>
+        <w:t xml:space="preserve"> </w:t>
+      </w:r>
+      <w:r>
+        <w:t xml:space="preserve">F-54000,</w:t>
+      </w:r>
+      <w:r>
+        <w:t xml:space="preserve"> </w:t>
+      </w:r>
+      <w:r>
+        <w:t xml:space="preserve">Nancy,</w:t>
+      </w:r>
+      <w:r>
+        <w:t xml:space="preserve"> </w:t>
+      </w:r>
+      <w:r>
+        <w:t xml:space="preserve">France,</w:t>
+      </w:r>
+      <w:r>
+        <w:t xml:space="preserve"> </w:t>
+      </w:r>
+      <w:hyperlink r:id="rId24">
+        <w:r>
+          <w:rPr>
+            <w:rStyle w:val="Hyperlink"/>
+          </w:rPr>
+          <w:t xml:space="preserve">cruzsanc1@univ-lorraine.fr</w:t>
+        </w:r>
+      </w:hyperlink>
     </w:p>
   </w:footnote>
 </w:footnotes>

</xml_diff>

<commit_message>
Version antes de corregir los elementos para someter à nouveau
</commit_message>
<xml_diff>
--- a/Taylor-template.docx
+++ b/Taylor-template.docx
@@ -2982,11 +2982,11 @@
       <w:r>
         <w:t xml:space="preserve"> </w:t>
       </w:r>
-      <w:bookmarkStart w:id="0d609bb6-b2c5-4681-bc25-189cbb3c087e" w:name="tab:tabla1"/>
+      <w:bookmarkStart w:id="5d137ed1-8d7f-4ddd-b1e7-38866bea3912" w:name="tab:tabla1"/>
       <w:r>
         <w:t xml:space="preserve">Characterization and processing conditions of the used PLA and recycled PLA</w:t>
       </w:r>
-      <w:bookmarkEnd w:id="0d609bb6-b2c5-4681-bc25-189cbb3c087e"/>
+      <w:bookmarkEnd w:id="5d137ed1-8d7f-4ddd-b1e7-38866bea3912"/>
     </w:p>
     <w:tbl xmlns:w="http://schemas.openxmlformats.org/wordprocessingml/2006/main" xmlns:r="http://schemas.openxmlformats.org/officeDocument/2006/relationships" xmlns:w14="http://schemas.microsoft.com/office/word/2010/wordml" xmlns:wp="http://schemas.openxmlformats.org/drawingml/2006/wordprocessingDrawing" xmlns:a="http://schemas.openxmlformats.org/drawingml/2006/main" xmlns:pic="http://schemas.openxmlformats.org/drawingml/2006/picture">
       <w:tblPr>
@@ -4170,11 +4170,11 @@
       <w:r>
         <w:t xml:space="preserve"> </w:t>
       </w:r>
-      <w:bookmarkStart w:id="e14f04be-2631-4fa4-9a6b-8930277e665c" w:name="tab:phase1"/>
+      <w:bookmarkStart w:id="075f1533-2de9-4b4c-a42f-396b426502b0" w:name="tab:phase1"/>
       <w:r>
         <w:t xml:space="preserve">Results of the Phase I</w:t>
       </w:r>
-      <w:bookmarkEnd w:id="e14f04be-2631-4fa4-9a6b-8930277e665c"/>
+      <w:bookmarkEnd w:id="075f1533-2de9-4b4c-a42f-396b426502b0"/>
     </w:p>
     <w:tbl xmlns:w="http://schemas.openxmlformats.org/wordprocessingml/2006/main" xmlns:r="http://schemas.openxmlformats.org/officeDocument/2006/relationships" xmlns:w14="http://schemas.microsoft.com/office/word/2010/wordml" xmlns:wp="http://schemas.openxmlformats.org/drawingml/2006/wordprocessingDrawing" xmlns:a="http://schemas.openxmlformats.org/drawingml/2006/main" xmlns:pic="http://schemas.openxmlformats.org/drawingml/2006/picture">
       <w:tblPr>
@@ -7345,33 +7345,15 @@
               </w:rPr>
               <w:t xml:space="preserve">Layer height (LH)</w:t>
             </w:r>
-          </w:p>
-        </w:tc>
-      </w:tr>
-      <w:tr>
-        <w:trPr>
-          <w:cantSplit/>
-          <w:trHeight w:val="360" w:hRule="auto"/>
-        </w:trPr>
-        <w:tc>
-          <w:tcPr>
-            <w:gridSpan w:val="6"/>
-            <w:tcBorders/>
-            <w:shd w:val="clear" w:color="auto" w:fill="FFFFFF"/>
-            <w:tcMar>
-              <w:top w:w="0" w:type="dxa"/>
-              <w:bottom w:w="0" w:type="dxa"/>
-              <w:left w:w="0" w:type="dxa"/>
-              <w:right w:w="0" w:type="dxa"/>
-            </w:tcMar>
-            <w:vAlign w:val="center"/>
-          </w:tcPr>
-          <w:p>
-            <w:pPr>
-              <w:jc w:val="left"/>
-              <w:spacing w:after="100" w:before="100" w:line="240"/>
-              <w:ind w:firstLine="0" w:left="100" w:right="100"/>
-            </w:pPr>
+            <w:r xmlns:w="http://schemas.openxmlformats.org/wordprocessingml/2006/main" xmlns:wp="http://schemas.openxmlformats.org/drawingml/2006/wordprocessingDrawing" xmlns:r="http://schemas.openxmlformats.org/officeDocument/2006/relationships" xmlns:w14="http://schemas.microsoft.com/office/word/2010/wordml">
+              <w:rPr>
+                <w:rFonts w:ascii="Helvetica" w:hAnsi="Helvetica" w:eastAsia="Helvetica" w:cs="Helvetica"/>
+                <w:sz w:val="22"/>
+                <w:szCs w:val="22"/>
+                <w:color w:val="000000"/>
+              </w:rPr>
+              <w:t xml:space="preserve">; </w:t>
+            </w:r>
             <w:r xmlns:w="http://schemas.openxmlformats.org/wordprocessingml/2006/main" xmlns:wp="http://schemas.openxmlformats.org/drawingml/2006/wordprocessingDrawing" xmlns:r="http://schemas.openxmlformats.org/officeDocument/2006/relationships" xmlns:w14="http://schemas.microsoft.com/office/word/2010/wordml">
               <w:rPr>
                 <w:rFonts w:ascii="Helvetica" w:hAnsi="Helvetica" w:eastAsia="Helvetica" w:cs="Helvetica"/>
@@ -7391,33 +7373,15 @@
               </w:rPr>
               <w:t xml:space="preserve">Infill pattern (IP)</w:t>
             </w:r>
-          </w:p>
-        </w:tc>
-      </w:tr>
-      <w:tr>
-        <w:trPr>
-          <w:cantSplit/>
-          <w:trHeight w:val="360" w:hRule="auto"/>
-        </w:trPr>
-        <w:tc>
-          <w:tcPr>
-            <w:gridSpan w:val="6"/>
-            <w:tcBorders/>
-            <w:shd w:val="clear" w:color="auto" w:fill="FFFFFF"/>
-            <w:tcMar>
-              <w:top w:w="0" w:type="dxa"/>
-              <w:bottom w:w="0" w:type="dxa"/>
-              <w:left w:w="0" w:type="dxa"/>
-              <w:right w:w="0" w:type="dxa"/>
-            </w:tcMar>
-            <w:vAlign w:val="center"/>
-          </w:tcPr>
-          <w:p>
-            <w:pPr>
-              <w:jc w:val="left"/>
-              <w:spacing w:after="100" w:before="100" w:line="240"/>
-              <w:ind w:firstLine="0" w:left="100" w:right="100"/>
-            </w:pPr>
+            <w:r xmlns:w="http://schemas.openxmlformats.org/wordprocessingml/2006/main" xmlns:wp="http://schemas.openxmlformats.org/drawingml/2006/wordprocessingDrawing" xmlns:r="http://schemas.openxmlformats.org/officeDocument/2006/relationships" xmlns:w14="http://schemas.microsoft.com/office/word/2010/wordml">
+              <w:rPr>
+                <w:rFonts w:ascii="Helvetica" w:hAnsi="Helvetica" w:eastAsia="Helvetica" w:cs="Helvetica"/>
+                <w:sz w:val="22"/>
+                <w:szCs w:val="22"/>
+                <w:color w:val="000000"/>
+              </w:rPr>
+              <w:t xml:space="preserve">; </w:t>
+            </w:r>
             <w:r xmlns:w="http://schemas.openxmlformats.org/wordprocessingml/2006/main" xmlns:wp="http://schemas.openxmlformats.org/drawingml/2006/wordprocessingDrawing" xmlns:r="http://schemas.openxmlformats.org/officeDocument/2006/relationships" xmlns:w14="http://schemas.microsoft.com/office/word/2010/wordml">
               <w:rPr>
                 <w:rFonts w:ascii="Helvetica" w:hAnsi="Helvetica" w:eastAsia="Helvetica" w:cs="Helvetica"/>
@@ -7437,33 +7401,15 @@
               </w:rPr>
               <w:t xml:space="preserve">Infill density (ID)</w:t>
             </w:r>
-          </w:p>
-        </w:tc>
-      </w:tr>
-      <w:tr>
-        <w:trPr>
-          <w:cantSplit/>
-          <w:trHeight w:val="360" w:hRule="auto"/>
-        </w:trPr>
-        <w:tc>
-          <w:tcPr>
-            <w:gridSpan w:val="6"/>
-            <w:tcBorders/>
-            <w:shd w:val="clear" w:color="auto" w:fill="FFFFFF"/>
-            <w:tcMar>
-              <w:top w:w="0" w:type="dxa"/>
-              <w:bottom w:w="0" w:type="dxa"/>
-              <w:left w:w="0" w:type="dxa"/>
-              <w:right w:w="0" w:type="dxa"/>
-            </w:tcMar>
-            <w:vAlign w:val="center"/>
-          </w:tcPr>
-          <w:p>
-            <w:pPr>
-              <w:jc w:val="left"/>
-              <w:spacing w:after="100" w:before="100" w:line="240"/>
-              <w:ind w:firstLine="0" w:left="100" w:right="100"/>
-            </w:pPr>
+            <w:r xmlns:w="http://schemas.openxmlformats.org/wordprocessingml/2006/main" xmlns:wp="http://schemas.openxmlformats.org/drawingml/2006/wordprocessingDrawing" xmlns:r="http://schemas.openxmlformats.org/officeDocument/2006/relationships" xmlns:w14="http://schemas.microsoft.com/office/word/2010/wordml">
+              <w:rPr>
+                <w:rFonts w:ascii="Helvetica" w:hAnsi="Helvetica" w:eastAsia="Helvetica" w:cs="Helvetica"/>
+                <w:sz w:val="22"/>
+                <w:szCs w:val="22"/>
+                <w:color w:val="000000"/>
+              </w:rPr>
+              <w:t xml:space="preserve">; </w:t>
+            </w:r>
             <w:r xmlns:w="http://schemas.openxmlformats.org/wordprocessingml/2006/main" xmlns:wp="http://schemas.openxmlformats.org/drawingml/2006/wordprocessingDrawing" xmlns:r="http://schemas.openxmlformats.org/officeDocument/2006/relationships" xmlns:w14="http://schemas.microsoft.com/office/word/2010/wordml">
               <w:rPr>
                 <w:rFonts w:ascii="Helvetica" w:hAnsi="Helvetica" w:eastAsia="Helvetica" w:cs="Helvetica"/>

</xml_diff>

<commit_message>
version enviada a revision pour Diego
</commit_message>
<xml_diff>
--- a/Taylor-template.docx
+++ b/Taylor-template.docx
@@ -2346,11 +2346,11 @@
       <w:r>
         <w:t xml:space="preserve"> </w:t>
       </w:r>
-      <w:bookmarkStart w:id="bbe63a93-3e70-4122-a225-48a5c650ce73" w:name="tab:tabla1"/>
+      <w:bookmarkStart w:id="8b0abc32-0cfd-4bbe-ae3b-ff5342b08a65" w:name="tab:tabla1"/>
       <w:r>
         <w:t xml:space="preserve">Characterization and processing conditions of the used PLA and recycled PLA</w:t>
       </w:r>
-      <w:bookmarkEnd w:id="bbe63a93-3e70-4122-a225-48a5c650ce73"/>
+      <w:bookmarkEnd w:id="8b0abc32-0cfd-4bbe-ae3b-ff5342b08a65"/>
     </w:p>
     <w:tbl xmlns:w="http://schemas.openxmlformats.org/wordprocessingml/2006/main" xmlns:r="http://schemas.openxmlformats.org/officeDocument/2006/relationships" xmlns:w14="http://schemas.microsoft.com/office/word/2010/wordml" xmlns:wp="http://schemas.openxmlformats.org/drawingml/2006/wordprocessingDrawing" xmlns:a="http://schemas.openxmlformats.org/drawingml/2006/main" xmlns:pic="http://schemas.openxmlformats.org/drawingml/2006/picture">
       <w:tblPr>
@@ -3514,11 +3514,11 @@
       <w:r>
         <w:t xml:space="preserve"> </w:t>
       </w:r>
-      <w:bookmarkStart w:id="af589873-867d-4fe5-a7cb-9cc700118c6c" w:name="tab:phase1"/>
+      <w:bookmarkStart w:id="683a87e8-71d9-4b06-9d98-272299fe6497" w:name="tab:phase1"/>
       <w:r>
         <w:t xml:space="preserve">Results of the Phase I</w:t>
       </w:r>
-      <w:bookmarkEnd w:id="af589873-867d-4fe5-a7cb-9cc700118c6c"/>
+      <w:bookmarkEnd w:id="683a87e8-71d9-4b06-9d98-272299fe6497"/>
     </w:p>
     <w:tbl xmlns:w="http://schemas.openxmlformats.org/wordprocessingml/2006/main" xmlns:r="http://schemas.openxmlformats.org/officeDocument/2006/relationships" xmlns:w14="http://schemas.microsoft.com/office/word/2010/wordml" xmlns:wp="http://schemas.openxmlformats.org/drawingml/2006/wordprocessingDrawing" xmlns:a="http://schemas.openxmlformats.org/drawingml/2006/main" xmlns:pic="http://schemas.openxmlformats.org/drawingml/2006/picture">
       <w:tblPr>
@@ -7034,11 +7034,11 @@
       <w:r>
         <w:t xml:space="preserve"> </w:t>
       </w:r>
-      <w:bookmarkStart w:id="2be592ed-abff-41e5-8518-3d8f623c1772" w:name="tab:anova-phase1"/>
+      <w:bookmarkStart w:id="e86b58ad-9ab7-4d8f-8e4b-e440367775ca" w:name="tab:anova-phase1"/>
       <w:r>
         <w:t xml:space="preserve">ANOVA results at 95\% significance level.</w:t>
       </w:r>
-      <w:bookmarkEnd w:id="2be592ed-abff-41e5-8518-3d8f623c1772"/>
+      <w:bookmarkEnd w:id="e86b58ad-9ab7-4d8f-8e4b-e440367775ca"/>
     </w:p>
     <w:tbl xmlns:w="http://schemas.openxmlformats.org/wordprocessingml/2006/main" xmlns:r="http://schemas.openxmlformats.org/officeDocument/2006/relationships" xmlns:w14="http://schemas.microsoft.com/office/word/2010/wordml" xmlns:wp="http://schemas.openxmlformats.org/drawingml/2006/wordprocessingDrawing" xmlns:a="http://schemas.openxmlformats.org/drawingml/2006/main" xmlns:pic="http://schemas.openxmlformats.org/drawingml/2006/picture">
       <w:tblPr>

</xml_diff>

<commit_message>
final version de correcion
</commit_message>
<xml_diff>
--- a/Taylor-template.docx
+++ b/Taylor-template.docx
@@ -1230,54 +1230,6 @@
           <w:i/>
         </w:rPr>
         <w:t xml:space="preserve">PLA</w:t>
-      </w:r>
-    </w:p>
-    <w:p>
-      <w:pPr>
-        <w:numPr>
-          <w:ilvl w:val="0"/>
-          <w:numId w:val="1001"/>
-        </w:numPr>
-        <w:pStyle w:val="Compact"/>
-      </w:pPr>
-      <w:r>
-        <w:t xml:space="preserve">Technical viability of recycled materials as substitutes for conventional virgin materials are still limited to particular applications such as prototyping activities</w:t>
-      </w:r>
-    </w:p>
-    <w:p>
-      <w:pPr>
-        <w:numPr>
-          <w:ilvl w:val="0"/>
-          <w:numId w:val="1001"/>
-        </w:numPr>
-        <w:pStyle w:val="Compact"/>
-      </w:pPr>
-      <w:r>
-        <w:t xml:space="preserve">The infill density and the orientation are key factors for the tensile strength</w:t>
-      </w:r>
-    </w:p>
-    <w:p>
-      <w:pPr>
-        <w:numPr>
-          <w:ilvl w:val="0"/>
-          <w:numId w:val="1001"/>
-        </w:numPr>
-        <w:pStyle w:val="Compact"/>
-      </w:pPr>
-      <w:r>
-        <w:t xml:space="preserve">Recycled materials provide tensile strength close to that of the virgin ones</w:t>
-      </w:r>
-    </w:p>
-    <w:p>
-      <w:pPr>
-        <w:numPr>
-          <w:ilvl w:val="0"/>
-          <w:numId w:val="1001"/>
-        </w:numPr>
-        <w:pStyle w:val="Compact"/>
-      </w:pPr>
-      <w:r>
-        <w:t xml:space="preserve">An infill density of 40 %, there is a retention of 58.1 % of the tensile strength</w:t>
       </w:r>
     </w:p>
     <w:bookmarkStart w:id="25" w:name="introduction"/>
@@ -1366,9 +1318,9 @@
         <w:t xml:space="preserve"> </w:t>
       </w:r>
       <w:r>
-        <w:t xml:space="preserve">is pushing forward advantages such as the customization of objects with complex geometries that involve a great deal of detail, a combination of different materials,</w:t>
-      </w:r>
-      <w:hyperlink w:anchor="ref-Askari2020">
+        <w:t xml:space="preserve">is pushing forward advantages such as the mass customization</w:t>
+      </w:r>
+      <w:hyperlink w:anchor="ref-Jiang2016">
         <w:r>
           <w:rPr>
             <w:rStyle w:val="Hyperlink"/>
@@ -1378,9 +1330,12 @@
         </w:r>
       </w:hyperlink>
       <w:r>
-        <w:t xml:space="preserve"> a reduction in the need for assembly and a high utilization rate of raw materials.</w:t>
-      </w:r>
-      <w:hyperlink w:anchor="ref-Wang2020f">
+        <w:t xml:space="preserve"> </w:t>
+      </w:r>
+      <w:r>
+        <w:t xml:space="preserve">with complex geometries that involve a great deal of detail, a combination of different materials,</w:t>
+      </w:r>
+      <w:hyperlink w:anchor="ref-Askari2020">
         <w:r>
           <w:rPr>
             <w:rStyle w:val="Hyperlink"/>
@@ -1389,15 +1344,10 @@
           <w:t xml:space="preserve">6</w:t>
         </w:r>
       </w:hyperlink>
-    </w:p>
-    <w:p>
-      <w:pPr>
-        <w:pStyle w:val="BodyText"/>
-      </w:pPr>
-      <w:r>
-        <w:t xml:space="preserve">Nowadays, there is a need to find ways to reduce the ecological impact of manufacturing processes, pursuing sustainable and clean manufacturing processes.</w:t>
-      </w:r>
-      <w:hyperlink w:anchor="ref-Niaki2019">
+      <w:r>
+        <w:t xml:space="preserve"> a reduction in the need for assembly and a high utilization rate of raw materials.</w:t>
+      </w:r>
+      <w:hyperlink w:anchor="ref-Wang2020f">
         <w:r>
           <w:rPr>
             <w:rStyle w:val="Hyperlink"/>
@@ -1406,13 +1356,15 @@
           <w:t xml:space="preserve">7</w:t>
         </w:r>
       </w:hyperlink>
-      <w:r>
-        <w:rPr>
-          <w:vertAlign w:val="superscript"/>
-        </w:rPr>
-        <w:t xml:space="preserve">,</w:t>
-      </w:r>
-      <w:hyperlink w:anchor="ref-Peng2018">
+    </w:p>
+    <w:p>
+      <w:pPr>
+        <w:pStyle w:val="BodyText"/>
+      </w:pPr>
+      <w:r>
+        <w:t xml:space="preserve">Nowadays, there is a need to find ways to reduce the ecological impact of manufacturing processes, pursuing sustainable and clean manufacturing processes.</w:t>
+      </w:r>
+      <w:hyperlink w:anchor="ref-Niaki2019">
         <w:r>
           <w:rPr>
             <w:rStyle w:val="Hyperlink"/>
@@ -1422,12 +1374,12 @@
         </w:r>
       </w:hyperlink>
       <w:r>
-        <w:t xml:space="preserve"> </w:t>
-      </w:r>
-      <w:r>
-        <w:t xml:space="preserve">Researchers are making efforts to identify opportunities for 3D printing on the circular economy paradigm.</w:t>
-      </w:r>
-      <w:hyperlink w:anchor="ref-Despeisse2016">
+        <w:rPr>
+          <w:vertAlign w:val="superscript"/>
+        </w:rPr>
+        <w:t xml:space="preserve">,</w:t>
+      </w:r>
+      <w:hyperlink w:anchor="ref-Peng2018">
         <w:r>
           <w:rPr>
             <w:rStyle w:val="Hyperlink"/>
@@ -1440,9 +1392,9 @@
         <w:t xml:space="preserve"> </w:t>
       </w:r>
       <w:r>
-        <w:t xml:space="preserve">Moreover, due to the fact that plastic is one of the most highly used materials in the 3D printing industry</w:t>
-      </w:r>
-      <w:hyperlink w:anchor="ref-GonzalezHenriquez2019">
+        <w:t xml:space="preserve">Researchers are making efforts to identify opportunities for 3D printing on the circular economy paradigm.</w:t>
+      </w:r>
+      <w:hyperlink w:anchor="ref-Despeisse2016">
         <w:r>
           <w:rPr>
             <w:rStyle w:val="Hyperlink"/>
@@ -1455,9 +1407,9 @@
         <w:t xml:space="preserve"> </w:t>
       </w:r>
       <w:r>
-        <w:t xml:space="preserve">and given its non-biodegradable nature, plastic is one the most abundant types of waste produced and its impact is well document in the various ecosystems.</w:t>
-      </w:r>
-      <w:hyperlink w:anchor="ref-Ryberg2019">
+        <w:t xml:space="preserve">Moreover, due to the fact that plastic is one of the most highly used materials in the 3D printing industry</w:t>
+      </w:r>
+      <w:hyperlink w:anchor="ref-GonzalezHenriquez2019">
         <w:r>
           <w:rPr>
             <w:rStyle w:val="Hyperlink"/>
@@ -1470,17 +1422,9 @@
         <w:t xml:space="preserve"> </w:t>
       </w:r>
       <w:r>
-        <w:t xml:space="preserve">Thus, reducing the consumption of plastics is of great importance.</w:t>
-      </w:r>
-    </w:p>
-    <w:p>
-      <w:pPr>
-        <w:pStyle w:val="BodyText"/>
-      </w:pPr>
-      <w:r>
-        <w:t xml:space="preserve">A major body of literature arising from the fields of engineering, human–computer interaction, design thinking and software development</w:t>
-      </w:r>
-      <w:hyperlink w:anchor="ref-Elverum2016">
+        <w:t xml:space="preserve">and given its non-biodegradable nature, plastic is one the most abundant types of waste produced and its impact is well document in the various ecosystems.</w:t>
+      </w:r>
+      <w:hyperlink w:anchor="ref-Ryberg2019">
         <w:r>
           <w:rPr>
             <w:rStyle w:val="Hyperlink"/>
@@ -1493,15 +1437,17 @@
         <w:t xml:space="preserve"> </w:t>
       </w:r>
       <w:r>
-        <w:t xml:space="preserve">validates the rationale for the prototyping phase in the early design phases of product development.</w:t>
-      </w:r>
-      <w:r>
-        <w:t xml:space="preserve"> </w:t>
-      </w:r>
-      <w:r>
-        <w:t xml:space="preserve">According to the prototyping theory, different kinds of prototypes are needed during the new product development phases (e.g. prototypes for desirability, for feasibility, and for viability)</w:t>
-      </w:r>
-      <w:hyperlink w:anchor="ref-Menold2017">
+        <w:t xml:space="preserve">Thus, reducing the consumption of plastics is of great importance.</w:t>
+      </w:r>
+    </w:p>
+    <w:p>
+      <w:pPr>
+        <w:pStyle w:val="BodyText"/>
+      </w:pPr>
+      <w:r>
+        <w:t xml:space="preserve">A major body of literature arising from the fields of engineering, human–computer interaction, design thinking and software development</w:t>
+      </w:r>
+      <w:hyperlink w:anchor="ref-Elverum2016">
         <w:r>
           <w:rPr>
             <w:rStyle w:val="Hyperlink"/>
@@ -1514,9 +1460,15 @@
         <w:t xml:space="preserve"> </w:t>
       </w:r>
       <w:r>
-        <w:t xml:space="preserve">with the purpose of reducing uncertainties, exploring new ideas, increasing feasibility and/or engaging with users.</w:t>
-      </w:r>
-      <w:hyperlink w:anchor="ref-Hansen2020">
+        <w:t xml:space="preserve">validates the rationale for the prototyping phase in the early design phases of product development.</w:t>
+      </w:r>
+      <w:r>
+        <w:t xml:space="preserve"> </w:t>
+      </w:r>
+      <w:r>
+        <w:t xml:space="preserve">According to the prototyping theory, different kinds of prototypes are needed during the new product development phases (e.g. prototypes for desirability, for feasibility, and for viability)</w:t>
+      </w:r>
+      <w:hyperlink w:anchor="ref-Menold2017">
         <w:r>
           <w:rPr>
             <w:rStyle w:val="Hyperlink"/>
@@ -1529,9 +1481,51 @@
         <w:t xml:space="preserve"> </w:t>
       </w:r>
       <w:r>
+        <w:t xml:space="preserve">with the purpose of reducing uncertainties, exploring new ideas, increasing feasibility and/or engaging with users.</w:t>
+      </w:r>
+      <w:hyperlink w:anchor="ref-Hansen2020">
+        <w:r>
+          <w:rPr>
+            <w:rStyle w:val="Hyperlink"/>
+            <w:vertAlign w:val="superscript"/>
+          </w:rPr>
+          <w:t xml:space="preserve">15</w:t>
+        </w:r>
+      </w:hyperlink>
+      <w:r>
+        <w:t xml:space="preserve"> </w:t>
+      </w:r>
+      <w:r>
         <w:t xml:space="preserve">On that basis, a prototype is achieved in terms of certain modelling aims: Model to Link, Model to Test, Model to Communicate, Model to Decide, and Model to Interact.</w:t>
       </w:r>
       <w:hyperlink w:anchor="ref-Menold2017">
+        <w:r>
+          <w:rPr>
+            <w:rStyle w:val="Hyperlink"/>
+            <w:vertAlign w:val="superscript"/>
+          </w:rPr>
+          <w:t xml:space="preserve">14</w:t>
+        </w:r>
+      </w:hyperlink>
+      <w:r>
+        <w:t xml:space="preserve"> </w:t>
+      </w:r>
+      <w:r>
+        <w:t xml:space="preserve">The use of digital tools allows designers to create highly flexible prototypes that enable short learning cycles at an affordable cost.</w:t>
+      </w:r>
+      <w:r>
+        <w:t xml:space="preserve"> </w:t>
+      </w:r>
+      <w:r>
+        <w:t xml:space="preserve">Moreover, the use of 3D printing technology enables the materialization aspect.</w:t>
+      </w:r>
+      <w:r>
+        <w:t xml:space="preserve"> </w:t>
+      </w:r>
+      <w:r>
+        <w:t xml:space="preserve">Regardless of whether the printed object is functional or not, it is found to be valuable in design decisions.</w:t>
+      </w:r>
+      <w:hyperlink w:anchor="ref-Elverum2016">
         <w:r>
           <w:rPr>
             <w:rStyle w:val="Hyperlink"/>
@@ -1544,27 +1538,6 @@
         <w:t xml:space="preserve"> </w:t>
       </w:r>
       <w:r>
-        <w:t xml:space="preserve">The use of digital tools allows designers to create highly flexible prototypes that enable short learning cycles at an affordable cost.</w:t>
-      </w:r>
-      <w:r>
-        <w:t xml:space="preserve"> </w:t>
-      </w:r>
-      <w:r>
-        <w:t xml:space="preserve">Moreover, the use of 3D printing technology enables the materialization aspect. Regardless of whether the printed object is functional or not, it is found to be valuable in design decisions..</w:t>
-      </w:r>
-      <w:hyperlink w:anchor="ref-Elverum2016">
-        <w:r>
-          <w:rPr>
-            <w:rStyle w:val="Hyperlink"/>
-            <w:vertAlign w:val="superscript"/>
-          </w:rPr>
-          <w:t xml:space="preserve">12</w:t>
-        </w:r>
-      </w:hyperlink>
-      <w:r>
-        <w:t xml:space="preserve"> </w:t>
-      </w:r>
-      <w:r>
         <w:t xml:space="preserve">However, there is a gap in the literature in terms of sustainable manufacturing using 3D printing in the early design phases.</w:t>
       </w:r>
       <w:hyperlink w:anchor="ref-Peng2018">
@@ -1573,7 +1546,7 @@
             <w:rStyle w:val="Hyperlink"/>
             <w:vertAlign w:val="superscript"/>
           </w:rPr>
-          <w:t xml:space="preserve">8</w:t>
+          <w:t xml:space="preserve">9</w:t>
         </w:r>
       </w:hyperlink>
       <w:r>
@@ -1589,29 +1562,6 @@
         <w:t xml:space="preserve">Without a doubt, the roots of FFF are linked to the rapid prototyping concept</w:t>
       </w:r>
       <w:hyperlink w:anchor="ref-Campbell2012">
-        <w:r>
-          <w:rPr>
-            <w:rStyle w:val="Hyperlink"/>
-            <w:vertAlign w:val="superscript"/>
-          </w:rPr>
-          <w:t xml:space="preserve">15</w:t>
-        </w:r>
-      </w:hyperlink>
-      <w:r>
-        <w:t xml:space="preserve"> </w:t>
-      </w:r>
-      <w:r>
-        <w:t xml:space="preserve">and in recent years it has been widely adopted to create functional objects for their designs. Therefore, one question that remains is how to define the most favorable printing conditions to create prototypes in the early phases without compromising the mechanical properties, even for recycled feedstocks.</w:t>
-      </w:r>
-    </w:p>
-    <w:p>
-      <w:pPr>
-        <w:pStyle w:val="BodyText"/>
-      </w:pPr>
-      <w:r>
-        <w:t xml:space="preserve">Studies on the technical viability of recycled materials as substitutes for conventional virgin materials are still limited to particular applications.</w:t>
-      </w:r>
-      <w:hyperlink w:anchor="ref-CruzSanchez2020">
         <w:r>
           <w:rPr>
             <w:rStyle w:val="Hyperlink"/>
@@ -1621,12 +1571,20 @@
         </w:r>
       </w:hyperlink>
       <w:r>
-        <w:rPr>
-          <w:vertAlign w:val="superscript"/>
-        </w:rPr>
-        <w:t xml:space="preserve">,</w:t>
-      </w:r>
-      <w:hyperlink w:anchor="ref-Mikula2020">
+        <w:t xml:space="preserve"> </w:t>
+      </w:r>
+      <w:r>
+        <w:t xml:space="preserve">and in recent years it has been widely adopted to create functional objects for their designs. Therefore, one question that remains is how to define the most favorable printing conditions to create prototypes in the early phases without compromising the mechanical properties, even for recycled feedstocks.</w:t>
+      </w:r>
+    </w:p>
+    <w:p>
+      <w:pPr>
+        <w:pStyle w:val="BodyText"/>
+      </w:pPr>
+      <w:r>
+        <w:t xml:space="preserve">Studies on the technical viability of recycled materials as substitutes for conventional virgin materials are still limited to particular applications.</w:t>
+      </w:r>
+      <w:hyperlink w:anchor="ref-CruzSanchez2020">
         <w:r>
           <w:rPr>
             <w:rStyle w:val="Hyperlink"/>
@@ -1636,27 +1594,12 @@
         </w:r>
       </w:hyperlink>
       <w:r>
-        <w:t xml:space="preserve"> </w:t>
-      </w:r>
-      <w:r>
-        <w:t xml:space="preserve">It is important to note that, in most cases, prototypes do not require excellent mechanical properties but the minimum to be handled to allow inspection and measurement.</w:t>
-      </w:r>
-      <w:r>
-        <w:t xml:space="preserve"> </w:t>
-      </w:r>
-      <w:r>
-        <w:t xml:space="preserve">Thus, the type of material used and its amount can be further optimized when it comes to prototyping.</w:t>
-      </w:r>
-      <w:r>
-        <w:t xml:space="preserve"> </w:t>
-      </w:r>
-      <w:r>
-        <w:t xml:space="preserve"> </w:t>
-      </w:r>
-      <w:r>
-        <w:t xml:space="preserve">The mechanical properties are critical for engineering parts, particularly, for 3D printed parts because of the anisotropy,</w:t>
-      </w:r>
-      <w:hyperlink w:anchor="ref-Lovo2018">
+        <w:rPr>
+          <w:vertAlign w:val="superscript"/>
+        </w:rPr>
+        <w:t xml:space="preserve">,</w:t>
+      </w:r>
+      <w:hyperlink w:anchor="ref-Mikula2020">
         <w:r>
           <w:rPr>
             <w:rStyle w:val="Hyperlink"/>
@@ -1666,9 +1609,27 @@
         </w:r>
       </w:hyperlink>
       <w:r>
-        <w:t xml:space="preserve"> which can influence the ultimate tensile strength (UTS) up to about 47 % as it pertains to the manufacturing parameters.</w:t>
-      </w:r>
-      <w:hyperlink w:anchor="ref-Laureto2018">
+        <w:t xml:space="preserve"> </w:t>
+      </w:r>
+      <w:r>
+        <w:t xml:space="preserve">It is important to note that, in most cases, prototypes do not require excellent mechanical properties but the minimum to be handled to allow inspection and measurement.</w:t>
+      </w:r>
+      <w:r>
+        <w:t xml:space="preserve"> </w:t>
+      </w:r>
+      <w:r>
+        <w:t xml:space="preserve">Thus, the type of material used and its amount can be further optimized when it comes to prototyping.</w:t>
+      </w:r>
+      <w:r>
+        <w:t xml:space="preserve"> </w:t>
+      </w:r>
+      <w:r>
+        <w:t xml:space="preserve"> </w:t>
+      </w:r>
+      <w:r>
+        <w:t xml:space="preserve">The mechanical properties are critical for engineering parts, particularly, for 3D printed parts because of the anisotropy,</w:t>
+      </w:r>
+      <w:hyperlink w:anchor="ref-Lovo2018">
         <w:r>
           <w:rPr>
             <w:rStyle w:val="Hyperlink"/>
@@ -1678,12 +1639,9 @@
         </w:r>
       </w:hyperlink>
       <w:r>
-        <w:t xml:space="preserve"> </w:t>
-      </w:r>
-      <w:r>
-        <w:t xml:space="preserve">Using a systematic literature review, Popescu et al.</w:t>
-      </w:r>
-      <w:hyperlink w:anchor="ref-Popescu2018">
+        <w:t xml:space="preserve"> which can influence the ultimate tensile strength (UTS) up to about 47 % as it pertains to the manufacturing parameters.</w:t>
+      </w:r>
+      <w:hyperlink w:anchor="ref-Laureto2018">
         <w:r>
           <w:rPr>
             <w:rStyle w:val="Hyperlink"/>
@@ -1696,15 +1654,9 @@
         <w:t xml:space="preserve"> </w:t>
       </w:r>
       <w:r>
-        <w:t xml:space="preserve">identified key parameters that influence the printed parts, including the raster-to-raster air gap, raster angle, layer thickness, infill density, and build orientation.</w:t>
-      </w:r>
-      <w:r>
-        <w:br/>
-      </w:r>
-      <w:r>
-        <w:t xml:space="preserve">In general terms, it is found that for low values of layer height, the tensile strength of the material is improved.</w:t>
-      </w:r>
-      <w:hyperlink w:anchor="ref-Tymrak2014a">
+        <w:t xml:space="preserve">Using a systematic literature review, Popescu et al.</w:t>
+      </w:r>
+      <w:hyperlink w:anchor="ref-Popescu2018">
         <w:r>
           <w:rPr>
             <w:rStyle w:val="Hyperlink"/>
@@ -1714,12 +1666,18 @@
         </w:r>
       </w:hyperlink>
       <w:r>
-        <w:rPr>
-          <w:vertAlign w:val="superscript"/>
-        </w:rPr>
-        <w:t xml:space="preserve">,</w:t>
-      </w:r>
-      <w:hyperlink w:anchor="ref-Altan2018">
+        <w:t xml:space="preserve"> </w:t>
+      </w:r>
+      <w:r>
+        <w:t xml:space="preserve">identified key parameters that influence the printed parts, including the raster-to-raster air gap, raster angle, layer thickness, infill density, and build orientation.</w:t>
+      </w:r>
+      <w:r>
+        <w:br/>
+      </w:r>
+      <w:r>
+        <w:t xml:space="preserve">In general terms, it is found that for low values of layer height, the tensile strength of the material is improved.</w:t>
+      </w:r>
+      <w:hyperlink w:anchor="ref-Tymrak2014a">
         <w:r>
           <w:rPr>
             <w:rStyle w:val="Hyperlink"/>
@@ -1729,12 +1687,12 @@
         </w:r>
       </w:hyperlink>
       <w:r>
-        <w:t xml:space="preserve"> </w:t>
-      </w:r>
-      <w:r>
-        <w:t xml:space="preserve">Similarly, Yao et al.</w:t>
-      </w:r>
-      <w:hyperlink w:anchor="ref-Yao2019">
+        <w:rPr>
+          <w:vertAlign w:val="superscript"/>
+        </w:rPr>
+        <w:t xml:space="preserve">,</w:t>
+      </w:r>
+      <w:hyperlink w:anchor="ref-Altan2018">
         <w:r>
           <w:rPr>
             <w:rStyle w:val="Hyperlink"/>
@@ -1747,15 +1705,9 @@
         <w:t xml:space="preserve"> </w:t>
       </w:r>
       <w:r>
-        <w:t xml:space="preserve">identified the importance of the printing orientation in the UTS. Thus, the alignment of the tensile load with the longitudinal axis of the printed fiber will maximize the UTS.</w:t>
-      </w:r>
-      <w:r>
-        <w:t xml:space="preserve"> </w:t>
-      </w:r>
-      <w:r>
-        <w:t xml:space="preserve">According to Alafaghani et al.</w:t>
-      </w:r>
-      <w:hyperlink w:anchor="ref-Alafaghani2018">
+        <w:t xml:space="preserve">Similarly, Yao et al.</w:t>
+      </w:r>
+      <w:hyperlink w:anchor="ref-Yao2019">
         <w:r>
           <w:rPr>
             <w:rStyle w:val="Hyperlink"/>
@@ -1768,32 +1720,15 @@
         <w:t xml:space="preserve"> </w:t>
       </w:r>
       <w:r>
-        <w:t xml:space="preserve">a higher extrusion temperature, an optimized layer thickness, a triangular filling pattern and a higher filling level maximize the strength of the parts. Regarding the printing speed, it has been determined that a higher printing speed with a higher layer thickness leads to lower part strength.</w:t>
-      </w:r>
-    </w:p>
-    <w:p>
-      <w:pPr>
-        <w:pStyle w:val="BodyText"/>
-      </w:pPr>
-      <w:r>
-        <w:t xml:space="preserve">In the literature, distributed recycling via additive manufacturing (DRAM) approach emphasizes the technical steps required to reuse plastic waste through the recycling chains for material-extrusion-based 3D printing.</w:t>
-      </w:r>
-      <w:hyperlink w:anchor="ref-CruzSanchez2020">
-        <w:r>
-          <w:rPr>
-            <w:rStyle w:val="Hyperlink"/>
-            <w:vertAlign w:val="superscript"/>
-          </w:rPr>
-          <w:t xml:space="preserve">16</w:t>
-        </w:r>
-      </w:hyperlink>
-      <w:r>
-        <w:rPr>
-          <w:vertAlign w:val="superscript"/>
-        </w:rPr>
-        <w:t xml:space="preserve">,</w:t>
-      </w:r>
-      <w:hyperlink w:anchor="ref-Little2020">
+        <w:t xml:space="preserve">identified the importance of the printing orientation in the UTS. Thus, the alignment of the tensile load with the longitudinal axis of the printed fiber will maximize the UTS.</w:t>
+      </w:r>
+      <w:r>
+        <w:t xml:space="preserve"> </w:t>
+      </w:r>
+      <w:r>
+        <w:t xml:space="preserve">According to Alafaghani et al.</w:t>
+      </w:r>
+      <w:hyperlink w:anchor="ref-Alafaghani2018">
         <w:r>
           <w:rPr>
             <w:rStyle w:val="Hyperlink"/>
@@ -1806,9 +1741,32 @@
         <w:t xml:space="preserve"> </w:t>
       </w:r>
       <w:r>
-        <w:t xml:space="preserve">The use of recycled material, either in the form of raw material or blended with virgin material, is a method of special interest to contribute to sustainable manufacturing.</w:t>
-      </w:r>
-      <w:hyperlink w:anchor="ref-Zhao2018">
+        <w:t xml:space="preserve">a higher extrusion temperature, an optimized layer thickness, a triangular filling pattern and a higher filling level maximize the strength of the parts. Regarding the printing speed, it has been determined that a higher printing speed with a higher layer thickness leads to lower part strength.</w:t>
+      </w:r>
+    </w:p>
+    <w:p>
+      <w:pPr>
+        <w:pStyle w:val="BodyText"/>
+      </w:pPr>
+      <w:r>
+        <w:t xml:space="preserve">In the literature, distributed recycling via additive manufacturing (DRAM) approach emphasizes the technical steps required to reuse plastic waste through the recycling chains for material-extrusion-based 3D printing.</w:t>
+      </w:r>
+      <w:hyperlink w:anchor="ref-CruzSanchez2020">
+        <w:r>
+          <w:rPr>
+            <w:rStyle w:val="Hyperlink"/>
+            <w:vertAlign w:val="superscript"/>
+          </w:rPr>
+          <w:t xml:space="preserve">17</w:t>
+        </w:r>
+      </w:hyperlink>
+      <w:r>
+        <w:rPr>
+          <w:vertAlign w:val="superscript"/>
+        </w:rPr>
+        <w:t xml:space="preserve">,</w:t>
+      </w:r>
+      <w:hyperlink w:anchor="ref-Little2020">
         <w:r>
           <w:rPr>
             <w:rStyle w:val="Hyperlink"/>
@@ -1821,21 +1779,9 @@
         <w:t xml:space="preserve"> </w:t>
       </w:r>
       <w:r>
-        <w:t xml:space="preserve">In the DRAM methodology, consumers have an economic incentive to recycle.</w:t>
-      </w:r>
-      <w:r>
-        <w:t xml:space="preserve"> </w:t>
-      </w:r>
-      <w:r>
-        <w:t xml:space="preserve">This is because they can use their waste as feedstock for a wide range of consumer products that can be produced for a fraction of the conventional cost of the equivalent products.</w:t>
-      </w:r>
-      <w:r>
-        <w:t xml:space="preserve"> </w:t>
-      </w:r>
-      <w:r>
-        <w:t xml:space="preserve">Moreover, 3D printing is especially well suited because it enables the production of parts with (almost) no waste, and could reduce the waste related to the material by more than 40 %, reusing 95 % of the unused material.</w:t>
-      </w:r>
-      <w:hyperlink w:anchor="ref-Petrovic2011">
+        <w:t xml:space="preserve">The use of recycled material, either in the form of raw material or blended with virgin material, is a method of special interest to contribute to sustainable manufacturing.</w:t>
+      </w:r>
+      <w:hyperlink w:anchor="ref-Zhao2018">
         <w:r>
           <w:rPr>
             <w:rStyle w:val="Hyperlink"/>
@@ -1848,9 +1794,21 @@
         <w:t xml:space="preserve"> </w:t>
       </w:r>
       <w:r>
-        <w:t xml:space="preserve">Currently, most of the cost of 3D printing is associated with filament.</w:t>
-      </w:r>
-      <w:hyperlink w:anchor="ref-Wittbrodt2013">
+        <w:t xml:space="preserve">In the DRAM methodology, consumers have an economic incentive to recycle.</w:t>
+      </w:r>
+      <w:r>
+        <w:t xml:space="preserve"> </w:t>
+      </w:r>
+      <w:r>
+        <w:t xml:space="preserve">This is because they can use their waste as feedstock for a wide range of consumer products that can be produced for a fraction of the conventional cost of the equivalent products.</w:t>
+      </w:r>
+      <w:r>
+        <w:t xml:space="preserve"> </w:t>
+      </w:r>
+      <w:r>
+        <w:t xml:space="preserve">Moreover, 3D printing is especially well suited because it enables the production of parts with (almost) no waste, and could reduce the waste related to the material by more than 40 %, reusing 95 % of the unused material.</w:t>
+      </w:r>
+      <w:hyperlink w:anchor="ref-Petrovic2011">
         <w:r>
           <w:rPr>
             <w:rStyle w:val="Hyperlink"/>
@@ -1863,9 +1821,9 @@
         <w:t xml:space="preserve"> </w:t>
       </w:r>
       <w:r>
-        <w:t xml:space="preserve">Moreover, by recycling raw materials such as Polylactic acid (PLA), one of the most frequently used materials in 3D printing, it is possible to reduce the carbon dioxide emissions that are incurred by transport to landfills or shipping to customers, offering environmental benefits.</w:t>
-      </w:r>
-      <w:hyperlink w:anchor="ref-Santander2020">
+        <w:t xml:space="preserve">Currently, most of the cost of 3D printing is associated with filament.</w:t>
+      </w:r>
+      <w:hyperlink w:anchor="ref-Wittbrodt2013">
         <w:r>
           <w:rPr>
             <w:rStyle w:val="Hyperlink"/>
@@ -1874,15 +1832,13 @@
           <w:t xml:space="preserve">29</w:t>
         </w:r>
       </w:hyperlink>
-    </w:p>
-    <w:p>
-      <w:pPr>
-        <w:pStyle w:val="BodyText"/>
-      </w:pPr>
-      <w:r>
-        <w:t xml:space="preserve">It is important to evaluate the properties of the recycled materials before substituting virgin for recycled materials. The use of recycled materials is still uncertain because of the potential changes in the material properties when recycling.</w:t>
-      </w:r>
-      <w:hyperlink w:anchor="ref-Suarez2020">
+      <w:r>
+        <w:t xml:space="preserve"> </w:t>
+      </w:r>
+      <w:r>
+        <w:t xml:space="preserve">By recycling raw materials such as Polylactic acid (PLA), one of the most frequently used materials in 3D printing, it is possible to reduce the carbon dioxide emissions that are incurred by transport to landfills or shipping to customers, offering environmental benefits.</w:t>
+      </w:r>
+      <w:hyperlink w:anchor="ref-Santander2020">
         <w:r>
           <w:rPr>
             <w:rStyle w:val="Hyperlink"/>
@@ -1891,28 +1847,21 @@
           <w:t xml:space="preserve">30</w:t>
         </w:r>
       </w:hyperlink>
-      <w:r>
-        <w:t xml:space="preserve"> </w:t>
-      </w:r>
-      <w:r>
-        <w:t xml:space="preserve">Several authors have studied the printing cycles that PLA can withstand until it loses much of its properties.</w:t>
-      </w:r>
-      <w:hyperlink w:anchor="ref-Zhao2018">
-        <w:r>
-          <w:rPr>
-            <w:rStyle w:val="Hyperlink"/>
-            <w:vertAlign w:val="superscript"/>
-          </w:rPr>
-          <w:t xml:space="preserve">26</w:t>
-        </w:r>
-      </w:hyperlink>
-      <w:r>
-        <w:rPr>
-          <w:vertAlign w:val="superscript"/>
-        </w:rPr>
-        <w:t xml:space="preserve">,</w:t>
-      </w:r>
-      <w:hyperlink w:anchor="ref-CruzSanchez2017">
+    </w:p>
+    <w:p>
+      <w:pPr>
+        <w:pStyle w:val="BodyText"/>
+      </w:pPr>
+      <w:r>
+        <w:t xml:space="preserve">It is important to evaluate the properties of the recycled materials before substituting virgin for recycled materials.</w:t>
+      </w:r>
+      <w:r>
+        <w:t xml:space="preserve"> </w:t>
+      </w:r>
+      <w:r>
+        <w:t xml:space="preserve">The use of recycled materials is still uncertain because of the potential changes in the material properties when recycling.</w:t>
+      </w:r>
+      <w:hyperlink w:anchor="ref-Suarez2020">
         <w:r>
           <w:rPr>
             <w:rStyle w:val="Hyperlink"/>
@@ -1922,33 +1871,42 @@
         </w:r>
       </w:hyperlink>
       <w:r>
-        <w:rPr>
-          <w:vertAlign w:val="superscript"/>
-        </w:rPr>
-        <w:t xml:space="preserve">–</w:t>
-      </w:r>
-      <w:hyperlink w:anchor="ref-Anderson2017">
+        <w:t xml:space="preserve"> </w:t>
+      </w:r>
+      <w:r>
+        <w:t xml:space="preserve">Several authors have studied the printing cycles that PLA can withstand until it loses much of its properties.</w:t>
+      </w:r>
+      <w:hyperlink w:anchor="ref-Zhao2018">
         <w:r>
           <w:rPr>
             <w:rStyle w:val="Hyperlink"/>
             <w:vertAlign w:val="superscript"/>
           </w:rPr>
-          <w:t xml:space="preserve">33</w:t>
+          <w:t xml:space="preserve">27</w:t>
         </w:r>
       </w:hyperlink>
       <w:r>
-        <w:t xml:space="preserve"> </w:t>
-      </w:r>
-      <w:r>
-        <w:t xml:space="preserve">There is an agreement that PLA adequately withstands two printing cycles since after a third cycle or more the mechanical properties and viscosity decreased considerably. The increase in crystallinity and melting enthalpy and the decrease in cold crystallization enthalpy are attributed to the 3D printing process.</w:t>
-      </w:r>
-      <w:r>
-        <w:t xml:space="preserve"> </w:t>
-      </w:r>
-      <w:r>
-        <w:t xml:space="preserve">Similarly, Kumar et al.</w:t>
-      </w:r>
-      <w:hyperlink w:anchor="ref-Kumar2018b">
+        <w:rPr>
+          <w:vertAlign w:val="superscript"/>
+        </w:rPr>
+        <w:t xml:space="preserve">,</w:t>
+      </w:r>
+      <w:hyperlink w:anchor="ref-CruzSanchez2017">
+        <w:r>
+          <w:rPr>
+            <w:rStyle w:val="Hyperlink"/>
+            <w:vertAlign w:val="superscript"/>
+          </w:rPr>
+          <w:t xml:space="preserve">32</w:t>
+        </w:r>
+      </w:hyperlink>
+      <w:r>
+        <w:rPr>
+          <w:vertAlign w:val="superscript"/>
+        </w:rPr>
+        <w:t xml:space="preserve">–</w:t>
+      </w:r>
+      <w:hyperlink w:anchor="ref-Anderson2017">
         <w:r>
           <w:rPr>
             <w:rStyle w:val="Hyperlink"/>
@@ -1961,15 +1919,21 @@
         <w:t xml:space="preserve"> </w:t>
       </w:r>
       <w:r>
-        <w:t xml:space="preserve">compared the elongation at break, load at break, flow index, Young’s modulus and breaking stress of recycled Acrylonitrile butadiene styrene (ABS), high impact polystyrene (HIPS) and PLA.</w:t>
-      </w:r>
-      <w:r>
-        <w:t xml:space="preserve"> </w:t>
-      </w:r>
-      <w:r>
-        <w:t xml:space="preserve">The PLA showed the highest elongation at break along with the ABS. In addition, the PLA had a higher breaking load and breaking stress, although a smaller Young’s modulus. The recycling of PLA has certain limitations due to the reduction in the molecular weight with its reuse, resulting in degradation and a decrease in mechanical properties.</w:t>
-      </w:r>
-      <w:hyperlink w:anchor="ref-Pinho2020">
+        <w:t xml:space="preserve">There is an agreement that PLA adequately withstands two printing cycles since after a third cycle or more the mechanical properties and viscosity decreased considerably.</w:t>
+      </w:r>
+      <w:r>
+        <w:t xml:space="preserve"> </w:t>
+      </w:r>
+      <w:r>
+        <w:t xml:space="preserve">The increase in crystallinity and melting enthalpy and the decrease in cold crystallization enthalpy are attributed to the 3D printing process.</w:t>
+      </w:r>
+      <w:r>
+        <w:t xml:space="preserve"> </w:t>
+      </w:r>
+      <w:r>
+        <w:t xml:space="preserve">For instance, Kumar et al.</w:t>
+      </w:r>
+      <w:hyperlink w:anchor="ref-Kumar2018b">
         <w:r>
           <w:rPr>
             <w:rStyle w:val="Hyperlink"/>
@@ -1982,24 +1946,21 @@
         <w:t xml:space="preserve"> </w:t>
       </w:r>
       <w:r>
-        <w:t xml:space="preserve">Viscosity is also reduced with each printing cycle, but it could be corrected by adding virgin plastic.</w:t>
-      </w:r>
-      <w:hyperlink w:anchor="ref-Zhao2018">
-        <w:r>
-          <w:rPr>
-            <w:rStyle w:val="Hyperlink"/>
-            <w:vertAlign w:val="superscript"/>
-          </w:rPr>
-          <w:t xml:space="preserve">26</w:t>
-        </w:r>
-      </w:hyperlink>
-      <w:r>
-        <w:rPr>
-          <w:vertAlign w:val="superscript"/>
-        </w:rPr>
-        <w:t xml:space="preserve">,</w:t>
-      </w:r>
-      <w:hyperlink w:anchor="ref-Zhao2018a">
+        <w:t xml:space="preserve">compared the elongation at break, load at break, flow index, Young’s modulus and breaking stress of recycled Acrylonitrile butadiene styrene (ABS), high impact polystyrene (HIPS) and PLA.</w:t>
+      </w:r>
+      <w:r>
+        <w:t xml:space="preserve"> </w:t>
+      </w:r>
+      <w:r>
+        <w:t xml:space="preserve">The PLA showed the highest elongation at break along with the ABS. In addition, the PLA had a higher breaking load and breaking stress, although a smaller Young’s modulus.</w:t>
+      </w:r>
+      <w:r>
+        <w:br/>
+      </w:r>
+      <w:r>
+        <w:t xml:space="preserve">Likewise, Babagowda et al.</w:t>
+      </w:r>
+      <w:hyperlink w:anchor="ref-Babagowda2018">
         <w:r>
           <w:rPr>
             <w:rStyle w:val="Hyperlink"/>
@@ -2012,9 +1973,15 @@
         <w:t xml:space="preserve"> </w:t>
       </w:r>
       <w:r>
-        <w:t xml:space="preserve">Babagowda et al.</w:t>
-      </w:r>
-      <w:hyperlink w:anchor="ref-Babagowda2018">
+        <w:t xml:space="preserve">studied the influence of the percentage of recycled PLA used in the filament (i.e., 10 to 50 %) showing that the smaller the percentage the higher the ultimate tensile strength.</w:t>
+      </w:r>
+      <w:r>
+        <w:br/>
+      </w:r>
+      <w:r>
+        <w:t xml:space="preserve">In summary, the recycling of PLA has certain limitations due to the reduction in the molecular weight with its reuse, resulting in degradation and a decrease in mechanical properties.</w:t>
+      </w:r>
+      <w:hyperlink w:anchor="ref-Pinho2020">
         <w:r>
           <w:rPr>
             <w:rStyle w:val="Hyperlink"/>
@@ -2027,26 +1994,24 @@
         <w:t xml:space="preserve"> </w:t>
       </w:r>
       <w:r>
-        <w:t xml:space="preserve">studied the influence of the percentage of recycled PLA used in the filament (i.e., 10 to 50 %) showing that the smaller the percentage the higher the ultimate tensile strength.</w:t>
-      </w:r>
-      <w:r>
-        <w:br/>
-      </w:r>
-    </w:p>
-    <w:p>
-      <w:pPr>
-        <w:pStyle w:val="BodyText"/>
-      </w:pPr>
-      <w:r>
-        <w:t xml:space="preserve">Nevertheless, it is highlighted that it might be uncertain whether a set of optimal parameters for a machine/material/application combination can be transferred to other 3D printers due to the issue of intra-3D printer variability and the variations of the quality of the recycled material.</w:t>
-      </w:r>
-      <w:r>
-        <w:t xml:space="preserve"> </w:t>
-      </w:r>
-      <w:r>
-        <w:t xml:space="preserve">Robust methods are needed to develop standards to qualify the process setting minimal requirements for the resistance, dimensional accuracy, replicability, and minimum feature size among the 3D printing technologies.</w:t>
-      </w:r>
-      <w:hyperlink w:anchor="ref-Rebaioli2017">
+        <w:t xml:space="preserve">The viscosity is also reduced with each printing cycle, but it could be corrected by adding virgin plastic.</w:t>
+      </w:r>
+      <w:hyperlink w:anchor="ref-Zhao2018">
+        <w:r>
+          <w:rPr>
+            <w:rStyle w:val="Hyperlink"/>
+            <w:vertAlign w:val="superscript"/>
+          </w:rPr>
+          <w:t xml:space="preserve">27</w:t>
+        </w:r>
+      </w:hyperlink>
+      <w:r>
+        <w:rPr>
+          <w:vertAlign w:val="superscript"/>
+        </w:rPr>
+        <w:t xml:space="preserve">,</w:t>
+      </w:r>
+      <w:hyperlink w:anchor="ref-Zhao2018a">
         <w:r>
           <w:rPr>
             <w:rStyle w:val="Hyperlink"/>
@@ -2055,13 +2020,21 @@
           <w:t xml:space="preserve">38</w:t>
         </w:r>
       </w:hyperlink>
-      <w:r>
-        <w:t xml:space="preserve"> </w:t>
-      </w:r>
-      <w:r>
-        <w:t xml:space="preserve">Likewise, considering the open-source nature of FFF technology, standardized experimental protocols are relevant to enable benchmarking and to serve as a guide for machine selection.</w:t>
-      </w:r>
-      <w:hyperlink w:anchor="ref-CruzSanchez2014">
+    </w:p>
+    <w:p>
+      <w:pPr>
+        <w:pStyle w:val="BodyText"/>
+      </w:pPr>
+      <w:r>
+        <w:t xml:space="preserve">Nevertheless, it is highlighted that it might be uncertain whether a set of optimal parameters for a machine/material/application combination can be transferred to other 3D printers due to the issue of intra-3D printer variability and the variations of the quality of the recycled material.</w:t>
+      </w:r>
+      <w:r>
+        <w:t xml:space="preserve"> </w:t>
+      </w:r>
+      <w:r>
+        <w:t xml:space="preserve">Robust methods are needed to develop standards to qualify the process setting minimal requirements for the resistance, dimensional accuracy, replicability, and minimum feature size among the 3D printing technologies.</w:t>
+      </w:r>
+      <w:hyperlink w:anchor="ref-Rebaioli2017">
         <w:r>
           <w:rPr>
             <w:rStyle w:val="Hyperlink"/>
@@ -2071,12 +2044,12 @@
         </w:r>
       </w:hyperlink>
       <w:r>
-        <w:rPr>
-          <w:vertAlign w:val="superscript"/>
-        </w:rPr>
-        <w:t xml:space="preserve">,</w:t>
-      </w:r>
-      <w:hyperlink w:anchor="ref-Roberson2013">
+        <w:t xml:space="preserve"> </w:t>
+      </w:r>
+      <w:r>
+        <w:t xml:space="preserve">Besides, considering the open-source nature of FFF technology, standardized experimental protocols are relevant to enable benchmarking and to serve as a guide for machine selection.</w:t>
+      </w:r>
+      <w:hyperlink w:anchor="ref-CruzSanchez2014">
         <w:r>
           <w:rPr>
             <w:rStyle w:val="Hyperlink"/>
@@ -2086,12 +2059,12 @@
         </w:r>
       </w:hyperlink>
       <w:r>
-        <w:t xml:space="preserve"> </w:t>
-      </w:r>
-      <w:r>
-        <w:t xml:space="preserve">Therefore, it is crucial to identify the most important parameters that may affect the process quality</w:t>
-      </w:r>
-      <w:hyperlink w:anchor="ref-JaisinghSheoran2019">
+        <w:rPr>
+          <w:vertAlign w:val="superscript"/>
+        </w:rPr>
+        <w:t xml:space="preserve">,</w:t>
+      </w:r>
+      <w:hyperlink w:anchor="ref-Roberson2013">
         <w:r>
           <w:rPr>
             <w:rStyle w:val="Hyperlink"/>
@@ -2101,8 +2074,20 @@
         </w:r>
       </w:hyperlink>
       <w:r>
-        <w:t xml:space="preserve">.</w:t>
-      </w:r>
+        <w:t xml:space="preserve"> </w:t>
+      </w:r>
+      <w:r>
+        <w:t xml:space="preserve">Therefore, it is crucial to identify the most important parameters that may affect the process quality.</w:t>
+      </w:r>
+      <w:hyperlink w:anchor="ref-JaisinghSheoran2019">
+        <w:r>
+          <w:rPr>
+            <w:rStyle w:val="Hyperlink"/>
+            <w:vertAlign w:val="superscript"/>
+          </w:rPr>
+          <w:t xml:space="preserve">42</w:t>
+        </w:r>
+      </w:hyperlink>
       <w:r>
         <w:t xml:space="preserve"> </w:t>
       </w:r>
@@ -2180,11 +2165,11 @@
       <w:r>
         <w:t xml:space="preserve"> </w:t>
       </w:r>
-      <w:bookmarkStart w:id="0b35c89a-f106-47ab-91db-f5ea8b29df42" w:name="tab:tabla1"/>
+      <w:bookmarkStart w:id="5f3aaa71-670e-4689-97f6-0b378e26b785" w:name="tab:tabla1"/>
       <w:r>
         <w:t xml:space="preserve">Characterization and processing conditions of the PLA used and the recycled PLA</w:t>
       </w:r>
-      <w:bookmarkEnd w:id="0b35c89a-f106-47ab-91db-f5ea8b29df42"/>
+      <w:bookmarkEnd w:id="5f3aaa71-670e-4689-97f6-0b378e26b785"/>
     </w:p>
     <w:tbl xmlns:w="http://schemas.openxmlformats.org/wordprocessingml/2006/main" xmlns:r="http://schemas.openxmlformats.org/officeDocument/2006/relationships" xmlns:w14="http://schemas.microsoft.com/office/word/2010/wordml" xmlns:wp="http://schemas.openxmlformats.org/drawingml/2006/wordprocessingDrawing" xmlns:a="http://schemas.openxmlformats.org/drawingml/2006/main" xmlns:pic="http://schemas.openxmlformats.org/drawingml/2006/picture">
       <w:tblPr>
@@ -2833,6 +2818,9 @@
           <m:t>.</m:t>
         </m:r>
       </m:oMath>
+      <w:r>
+        <w:t xml:space="preserve">.</w:t>
+      </w:r>
       <w:r>
         <w:t xml:space="preserve"> </w:t>
       </w:r>
@@ -2967,12 +2955,6 @@
         <w:t xml:space="preserve"> </w:t>
       </w:r>
       <w:r>
-        <w:t xml:space="preserve">The use of fractional designs is useful for minimizing the number of tests, being used as screening designs.</w:t>
-      </w:r>
-      <w:r>
-        <w:t xml:space="preserve"> </w:t>
-      </w:r>
-      <w:r>
         <w:t xml:space="preserve">The response variable chosen was the maximum load attained during the testing of the specimen.</w:t>
       </w:r>
       <w:hyperlink w:anchor="ref-Kumar2018b">
@@ -2981,7 +2963,7 @@
             <w:rStyle w:val="Hyperlink"/>
             <w:vertAlign w:val="superscript"/>
           </w:rPr>
-          <w:t xml:space="preserve">34</w:t>
+          <w:t xml:space="preserve">35</w:t>
         </w:r>
       </w:hyperlink>
       <w:r>
@@ -2991,27 +2973,6 @@
         <w:t xml:space="preserve">,</w:t>
       </w:r>
       <w:hyperlink w:anchor="ref-Chacon2017">
-        <w:r>
-          <w:rPr>
-            <w:rStyle w:val="Hyperlink"/>
-            <w:vertAlign w:val="superscript"/>
-          </w:rPr>
-          <w:t xml:space="preserve">42</w:t>
-        </w:r>
-      </w:hyperlink>
-      <w:r>
-        <w:t xml:space="preserve"> </w:t>
-      </w:r>
-      <w:r>
-        <w:t xml:space="preserve">The design included only specimens printed in the horizontal orientation.</w:t>
-      </w:r>
-      <w:r>
-        <w:t xml:space="preserve"> </w:t>
-      </w:r>
-      <w:r>
-        <w:t xml:space="preserve">The use of random order made it possible to guarantee that the hypothesis stating that the errors are independently distributed random variables was fulfilled.</w:t>
-      </w:r>
-      <w:hyperlink w:anchor="ref-Montgomery2001">
         <w:r>
           <w:rPr>
             <w:rStyle w:val="Hyperlink"/>
@@ -3024,82 +2985,21 @@
         <w:t xml:space="preserve"> </w:t>
       </w:r>
       <w:r>
-        <w:t xml:space="preserve"> </w:t>
-      </w:r>
-      <w:r>
-        <w:t xml:space="preserve">The critical parameters for the study are the</w:t>
-      </w:r>
-      <w:r>
-        <w:t xml:space="preserve"> </w:t>
-      </w:r>
-      <w:r>
-        <w:rPr>
-          <w:iCs/>
-          <w:i/>
-        </w:rPr>
-        <w:t xml:space="preserve">layer height</w:t>
-      </w:r>
-      <w:r>
-        <w:t xml:space="preserve"> </w:t>
-      </w:r>
-      <w:r>
-        <w:t xml:space="preserve">(0.15 and 0.3 mm) and</w:t>
-      </w:r>
-      <w:r>
-        <w:t xml:space="preserve"> </w:t>
-      </w:r>
-      <w:r>
-        <w:rPr>
-          <w:iCs/>
-          <w:i/>
-        </w:rPr>
-        <w:t xml:space="preserve">infill pattern</w:t>
-      </w:r>
-      <w:r>
-        <w:t xml:space="preserve"> </w:t>
-      </w:r>
-      <w:r>
-        <w:t xml:space="preserve">(tri-hexagonal and grid).</w:t>
-      </w:r>
-      <w:r>
-        <w:t xml:space="preserve"> </w:t>
-      </w:r>
-      <w:r>
-        <w:t xml:space="preserve">In addition, taking into account the goal of sustainable manufacturing (i.e. trying to optimize the consumption of material), but also productivity (i.e. trying to minimize printing times),</w:t>
-      </w:r>
-      <w:r>
-        <w:t xml:space="preserve"> </w:t>
-      </w:r>
-      <w:r>
-        <w:rPr>
-          <w:iCs/>
-          <w:i/>
-        </w:rPr>
-        <w:t xml:space="preserve">infill density</w:t>
-      </w:r>
-      <w:r>
-        <w:t xml:space="preserve"> </w:t>
-      </w:r>
-      <w:r>
-        <w:t xml:space="preserve">(60 and 100 %) and</w:t>
-      </w:r>
-      <w:r>
-        <w:t xml:space="preserve"> </w:t>
-      </w:r>
-      <w:r>
-        <w:rPr>
-          <w:iCs/>
-          <w:i/>
-        </w:rPr>
-        <w:t xml:space="preserve">printing speed</w:t>
-      </w:r>
-      <w:r>
-        <w:t xml:space="preserve"> </w:t>
-      </w:r>
-      <w:r>
-        <w:t xml:space="preserve">(40 and 80 mm/s) were considered.</w:t>
-      </w:r>
-      <w:hyperlink w:anchor="ref-Singh2019">
+        <w:t xml:space="preserve">We have chosen to use fractional designs to minimize the number of tests, being used as screening designs.</w:t>
+      </w:r>
+      <w:r>
+        <w:t xml:space="preserve"> </w:t>
+      </w:r>
+      <w:r>
+        <w:t xml:space="preserve">The design included only specimens printed in the horizontal orientation.</w:t>
+      </w:r>
+      <w:r>
+        <w:t xml:space="preserve"> </w:t>
+      </w:r>
+      <w:r>
+        <w:t xml:space="preserve">The use of random order made it possible to guarantee that the hypothesis stating that the errors are independently distributed random variables was fulfilled.</w:t>
+      </w:r>
+      <w:hyperlink w:anchor="ref-Montgomery2001">
         <w:r>
           <w:rPr>
             <w:rStyle w:val="Hyperlink"/>
@@ -3109,12 +3009,47 @@
         </w:r>
       </w:hyperlink>
       <w:r>
+        <w:t xml:space="preserve"> </w:t>
+      </w:r>
+      <w:r>
+        <w:t xml:space="preserve"> </w:t>
+      </w:r>
+      <w:r>
+        <w:t xml:space="preserve">The critical parameters for the study are the</w:t>
+      </w:r>
+      <w:r>
+        <w:t xml:space="preserve"> </w:t>
+      </w:r>
+      <w:r>
         <w:rPr>
-          <w:vertAlign w:val="superscript"/>
+          <w:iCs/>
+          <w:i/>
         </w:rPr>
-        <w:t xml:space="preserve">,</w:t>
-      </w:r>
-      <w:hyperlink w:anchor="ref-Tanveer2019">
+        <w:t xml:space="preserve">layer height</w:t>
+      </w:r>
+      <w:r>
+        <w:t xml:space="preserve"> </w:t>
+      </w:r>
+      <w:r>
+        <w:t xml:space="preserve">(0.15 and 0.3 mm) and</w:t>
+      </w:r>
+      <w:r>
+        <w:t xml:space="preserve"> </w:t>
+      </w:r>
+      <w:r>
+        <w:rPr>
+          <w:iCs/>
+          <w:i/>
+        </w:rPr>
+        <w:t xml:space="preserve">infill pattern</w:t>
+      </w:r>
+      <w:r>
+        <w:t xml:space="preserve"> </w:t>
+      </w:r>
+      <w:r>
+        <w:t xml:space="preserve">(tri-hexagonal and grid).</w:t>
+      </w:r>
+      <w:hyperlink w:anchor="ref-Singh2019">
         <w:r>
           <w:rPr>
             <w:rStyle w:val="Hyperlink"/>
@@ -3124,19 +3059,72 @@
         </w:r>
       </w:hyperlink>
       <w:r>
-        <w:t xml:space="preserve"> </w:t>
-      </w:r>
-      <w:r>
-        <w:t xml:space="preserve"> </w:t>
-      </w:r>
-      <w:r>
-        <w:t xml:space="preserve">The printing temperature was 210 °C, which was the recommended temperature for PLA material.</w:t>
-      </w:r>
-      <w:r>
-        <w:t xml:space="preserve"> </w:t>
-      </w:r>
-      <w:r>
-        <w:t xml:space="preserve">This phase ends with an analysis of variance (ANOVA) to identify the factors influencing the response variable.</w:t>
+        <w:rPr>
+          <w:vertAlign w:val="superscript"/>
+        </w:rPr>
+        <w:t xml:space="preserve">,</w:t>
+      </w:r>
+      <w:hyperlink w:anchor="ref-Tanveer2019">
+        <w:r>
+          <w:rPr>
+            <w:rStyle w:val="Hyperlink"/>
+            <w:vertAlign w:val="superscript"/>
+          </w:rPr>
+          <w:t xml:space="preserve">46</w:t>
+        </w:r>
+      </w:hyperlink>
+      <w:r>
+        <w:t xml:space="preserve"> </w:t>
+      </w:r>
+      <w:r>
+        <w:t xml:space="preserve">In addition, taking into account the goal of sustainable manufacturing (i.e. trying to optimize the consumption of material), but also productivity (i.e. trying to minimize printing times),</w:t>
+      </w:r>
+      <w:r>
+        <w:t xml:space="preserve"> </w:t>
+      </w:r>
+      <w:r>
+        <w:rPr>
+          <w:iCs/>
+          <w:i/>
+        </w:rPr>
+        <w:t xml:space="preserve">infill density</w:t>
+      </w:r>
+      <w:r>
+        <w:t xml:space="preserve"> </w:t>
+      </w:r>
+      <w:r>
+        <w:t xml:space="preserve">(60 and 100 %) and</w:t>
+      </w:r>
+      <w:r>
+        <w:t xml:space="preserve"> </w:t>
+      </w:r>
+      <w:r>
+        <w:rPr>
+          <w:iCs/>
+          <w:i/>
+        </w:rPr>
+        <w:t xml:space="preserve">printing speed</w:t>
+      </w:r>
+      <w:r>
+        <w:t xml:space="preserve"> </w:t>
+      </w:r>
+      <w:r>
+        <w:t xml:space="preserve">(40 and 80 mm/s) were considered.</w:t>
+      </w:r>
+      <w:r>
+        <w:t xml:space="preserve"> </w:t>
+      </w:r>
+      <w:r>
+        <w:t xml:space="preserve"> </w:t>
+      </w:r>
+      <w:r>
+        <w:t xml:space="preserve">The printing temperature was 210°C, which was the recommended temperature for PLA material.</w:t>
+      </w:r>
+      <w:r>
+        <w:t xml:space="preserve"> </w:t>
+      </w:r>
+      <w:r>
+        <w:t xml:space="preserve">To conclude this phase, an analysis of variance (ANOVA) is made to identify the factors influencing the response variable.</w:t>
       </w:r>
     </w:p>
     <w:p>
@@ -3229,7 +3217,7 @@
             <w:rStyle w:val="Hyperlink"/>
             <w:vertAlign w:val="superscript"/>
           </w:rPr>
-          <w:t xml:space="preserve">46</w:t>
+          <w:t xml:space="preserve">47</w:t>
         </w:r>
       </w:hyperlink>
       <w:r>
@@ -3355,7 +3343,13 @@
         <w:t xml:space="preserve"> </w:t>
       </w:r>
       <w:r>
-        <w:t xml:space="preserve">summarizes the experimental strategy with the results of the maximum load attained during this screening phase. A total of 16 samples were tested.</w:t>
+        <w:t xml:space="preserve">summarizes the experimental strategy with the results of the maximum load attained during this screening phase.</w:t>
+      </w:r>
+      <w:r>
+        <w:t xml:space="preserve"> </w:t>
+      </w:r>
+      <w:r>
+        <w:t xml:space="preserve">A total of 16 samples were tested.</w:t>
       </w:r>
     </w:p>
     <w:p>
@@ -3368,11 +3362,11 @@
       <w:r>
         <w:t xml:space="preserve"> </w:t>
       </w:r>
-      <w:bookmarkStart w:id="62495ee0-34c7-4ab5-9919-39d0b791bc3d" w:name="tab:phase1"/>
+      <w:bookmarkStart w:id="214f3492-caaa-4518-b75d-45e2cb4bbbe1" w:name="tab:phase1"/>
       <w:r>
         <w:t xml:space="preserve">Results of the Phase I</w:t>
       </w:r>
-      <w:bookmarkEnd w:id="62495ee0-34c7-4ab5-9919-39d0b791bc3d"/>
+      <w:bookmarkEnd w:id="214f3492-caaa-4518-b75d-45e2cb4bbbe1"/>
     </w:p>
     <w:tbl xmlns:w="http://schemas.openxmlformats.org/wordprocessingml/2006/main" xmlns:r="http://schemas.openxmlformats.org/officeDocument/2006/relationships" xmlns:w14="http://schemas.microsoft.com/office/word/2010/wordml" xmlns:wp="http://schemas.openxmlformats.org/drawingml/2006/wordprocessingDrawing" xmlns:a="http://schemas.openxmlformats.org/drawingml/2006/main" xmlns:pic="http://schemas.openxmlformats.org/drawingml/2006/picture">
       <w:tblPr>
@@ -7002,7 +6996,7 @@
         <w:t xml:space="preserve"> </w:t>
       </w:r>
       <w:r>
-        <w:t xml:space="preserve">However, the fracture behavior may relate to that explained by Yao et al..</w:t>
+        <w:t xml:space="preserve">However, the fracture behavior may relate to that explained by Yao et al.</w:t>
       </w:r>
       <w:hyperlink w:anchor="ref-Yao2019">
         <w:r>
@@ -7010,7 +7004,7 @@
             <w:rStyle w:val="Hyperlink"/>
             <w:vertAlign w:val="superscript"/>
           </w:rPr>
-          <w:t xml:space="preserve">23</w:t>
+          <w:t xml:space="preserve">24</w:t>
         </w:r>
       </w:hyperlink>
       <w:r>
@@ -7099,7 +7093,7 @@
       <w:r>
         <w:drawing>
           <wp:inline>
-            <wp:extent cx="5334000" cy="2667000"/>
+            <wp:extent cx="5334000" cy="3200400"/>
             <wp:effectExtent b="0" l="0" r="0" t="0"/>
             <wp:docPr descr="(#fig:fase1)Phase I: screening tests to identify significant factors based on DoE. (a) Tensile sample of the Phase I. (b) Boxplots to identify significant factors based on DoE" title="" id="1" name="Picture"/>
             <a:graphic>
@@ -7120,7 +7114,7 @@
                   <pic:spPr bwMode="auto">
                     <a:xfrm>
                       <a:off x="0" y="0"/>
-                      <a:ext cx="5334000" cy="2667000"/>
+                      <a:ext cx="5334000" cy="3200400"/>
                     </a:xfrm>
                     <a:prstGeom prst="rect">
                       <a:avLst/>
@@ -7149,11 +7143,11 @@
       <w:r>
         <w:t xml:space="preserve"> </w:t>
       </w:r>
-      <w:bookmarkStart w:id="e2199f6c-1f5e-422e-8094-2425754a5fbd" w:name="tab:anova-phase1"/>
+      <w:bookmarkStart w:id="083d32d7-5973-49bf-a5b0-5f9f1989944d" w:name="tab:anova-phase1"/>
       <w:r>
         <w:t xml:space="preserve">ANOVA results at 95\% significance level for Maximal load and Young modulus variables</w:t>
       </w:r>
-      <w:bookmarkEnd w:id="e2199f6c-1f5e-422e-8094-2425754a5fbd"/>
+      <w:bookmarkEnd w:id="083d32d7-5973-49bf-a5b0-5f9f1989944d"/>
     </w:p>
     <w:tbl xmlns:w="http://schemas.openxmlformats.org/wordprocessingml/2006/main" xmlns:r="http://schemas.openxmlformats.org/officeDocument/2006/relationships" xmlns:w14="http://schemas.microsoft.com/office/word/2010/wordml" xmlns:wp="http://schemas.openxmlformats.org/drawingml/2006/wordprocessingDrawing" xmlns:a="http://schemas.openxmlformats.org/drawingml/2006/main" xmlns:pic="http://schemas.openxmlformats.org/drawingml/2006/picture">
       <w:tblPr>
@@ -7205,8 +7199,8 @@
               <w:rPr>
                 <w:rFonts w:ascii="Helvetica" w:hAnsi="Helvetica" w:eastAsia="Helvetica" w:cs="Helvetica"/>
                 <w:b/>
-                <w:sz w:val="20"/>
-                <w:szCs w:val="20"/>
+                <w:sz w:val="18"/>
+                <w:szCs w:val="18"/>
                 <w:color w:val="000000"/>
               </w:rPr>
               <w:t xml:space="preserve">Variable</w:t>
@@ -7238,8 +7232,8 @@
               <w:rPr>
                 <w:rFonts w:ascii="Helvetica" w:hAnsi="Helvetica" w:eastAsia="Helvetica" w:cs="Helvetica"/>
                 <w:b/>
-                <w:sz w:val="20"/>
-                <w:szCs w:val="20"/>
+                <w:sz w:val="18"/>
+                <w:szCs w:val="18"/>
                 <w:color w:val="000000"/>
               </w:rPr>
               <w:t xml:space="preserve">Maximal load</w:t>
@@ -7270,8 +7264,8 @@
               <w:rPr>
                 <w:rFonts w:ascii="Helvetica" w:hAnsi="Helvetica" w:eastAsia="Helvetica" w:cs="Helvetica"/>
                 <w:b/>
-                <w:sz w:val="20"/>
-                <w:szCs w:val="20"/>
+                <w:sz w:val="18"/>
+                <w:szCs w:val="18"/>
                 <w:color w:val="000000"/>
               </w:rPr>
               <w:t xml:space="preserve"/>
@@ -7303,8 +7297,8 @@
               <w:rPr>
                 <w:rFonts w:ascii="Helvetica" w:hAnsi="Helvetica" w:eastAsia="Helvetica" w:cs="Helvetica"/>
                 <w:b/>
-                <w:sz w:val="20"/>
-                <w:szCs w:val="20"/>
+                <w:sz w:val="18"/>
+                <w:szCs w:val="18"/>
                 <w:color w:val="000000"/>
               </w:rPr>
               <w:t xml:space="preserve">Young</w:t>
@@ -7340,8 +7334,8 @@
             <w:r xmlns:w="http://schemas.openxmlformats.org/wordprocessingml/2006/main" xmlns:wp="http://schemas.openxmlformats.org/drawingml/2006/wordprocessingDrawing" xmlns:r="http://schemas.openxmlformats.org/officeDocument/2006/relationships" xmlns:w14="http://schemas.microsoft.com/office/word/2010/wordml">
               <w:rPr>
                 <w:rFonts w:ascii="Helvetica" w:hAnsi="Helvetica" w:eastAsia="Helvetica" w:cs="Helvetica"/>
-                <w:sz w:val="20"/>
-                <w:szCs w:val="20"/>
+                <w:sz w:val="18"/>
+                <w:szCs w:val="18"/>
                 <w:color w:val="000000"/>
               </w:rPr>
               <w:t xml:space="preserve"/>
@@ -7371,8 +7365,8 @@
             <w:r xmlns:w="http://schemas.openxmlformats.org/wordprocessingml/2006/main" xmlns:wp="http://schemas.openxmlformats.org/drawingml/2006/wordprocessingDrawing" xmlns:r="http://schemas.openxmlformats.org/officeDocument/2006/relationships" xmlns:w14="http://schemas.microsoft.com/office/word/2010/wordml">
               <w:rPr>
                 <w:rFonts w:ascii="Helvetica" w:hAnsi="Helvetica" w:eastAsia="Helvetica" w:cs="Helvetica"/>
-                <w:sz w:val="20"/>
-                <w:szCs w:val="20"/>
+                <w:sz w:val="18"/>
+                <w:szCs w:val="18"/>
                 <w:color w:val="000000"/>
               </w:rPr>
               <w:t xml:space="preserve">Df</w:t>
@@ -7400,8 +7394,8 @@
             <w:r xmlns:w="http://schemas.openxmlformats.org/wordprocessingml/2006/main" xmlns:wp="http://schemas.openxmlformats.org/drawingml/2006/wordprocessingDrawing" xmlns:r="http://schemas.openxmlformats.org/officeDocument/2006/relationships" xmlns:w14="http://schemas.microsoft.com/office/word/2010/wordml">
               <w:rPr>
                 <w:rFonts w:ascii="Helvetica" w:hAnsi="Helvetica" w:eastAsia="Helvetica" w:cs="Helvetica"/>
-                <w:sz w:val="20"/>
-                <w:szCs w:val="20"/>
+                <w:sz w:val="18"/>
+                <w:szCs w:val="18"/>
                 <w:color w:val="000000"/>
               </w:rPr>
               <w:t xml:space="preserve">Sum Sq</w:t>
@@ -7429,8 +7423,8 @@
             <w:r xmlns:w="http://schemas.openxmlformats.org/wordprocessingml/2006/main" xmlns:wp="http://schemas.openxmlformats.org/drawingml/2006/wordprocessingDrawing" xmlns:r="http://schemas.openxmlformats.org/officeDocument/2006/relationships" xmlns:w14="http://schemas.microsoft.com/office/word/2010/wordml">
               <w:rPr>
                 <w:rFonts w:ascii="Helvetica" w:hAnsi="Helvetica" w:eastAsia="Helvetica" w:cs="Helvetica"/>
-                <w:sz w:val="20"/>
-                <w:szCs w:val="20"/>
+                <w:sz w:val="18"/>
+                <w:szCs w:val="18"/>
                 <w:color w:val="000000"/>
               </w:rPr>
               <w:t xml:space="preserve">Mean Sq</w:t>
@@ -7458,8 +7452,8 @@
             <w:r xmlns:w="http://schemas.openxmlformats.org/wordprocessingml/2006/main" xmlns:wp="http://schemas.openxmlformats.org/drawingml/2006/wordprocessingDrawing" xmlns:r="http://schemas.openxmlformats.org/officeDocument/2006/relationships" xmlns:w14="http://schemas.microsoft.com/office/word/2010/wordml">
               <w:rPr>
                 <w:rFonts w:ascii="Helvetica" w:hAnsi="Helvetica" w:eastAsia="Helvetica" w:cs="Helvetica"/>
-                <w:sz w:val="20"/>
-                <w:szCs w:val="20"/>
+                <w:sz w:val="18"/>
+                <w:szCs w:val="18"/>
                 <w:color w:val="000000"/>
               </w:rPr>
               <w:t xml:space="preserve">F value</w:t>
@@ -7489,8 +7483,8 @@
             <w:r xmlns:w="http://schemas.openxmlformats.org/wordprocessingml/2006/main" xmlns:wp="http://schemas.openxmlformats.org/drawingml/2006/wordprocessingDrawing" xmlns:r="http://schemas.openxmlformats.org/officeDocument/2006/relationships" xmlns:w14="http://schemas.microsoft.com/office/word/2010/wordml">
               <w:rPr>
                 <w:rFonts w:ascii="Helvetica" w:hAnsi="Helvetica" w:eastAsia="Helvetica" w:cs="Helvetica"/>
-                <w:sz w:val="20"/>
-                <w:szCs w:val="20"/>
+                <w:sz w:val="18"/>
+                <w:szCs w:val="18"/>
                 <w:color w:val="000000"/>
               </w:rPr>
               <w:t xml:space="preserve">Pr(&gt;F)</w:t>
@@ -7499,8 +7493,8 @@
               <w:rPr>
                 <w:rFonts w:ascii="Helvetica" w:hAnsi="Helvetica" w:eastAsia="Helvetica" w:cs="Helvetica"/>
                 <w:vertAlign w:val="superscript"/>
-                <w:sz w:val="20"/>
-                <w:szCs w:val="20"/>
+                <w:sz w:val="18"/>
+                <w:szCs w:val="18"/>
                 <w:color w:val="000000"/>
               </w:rPr>
               <w:t xml:space="preserve">1</w:t>
@@ -7530,8 +7524,8 @@
             <w:r xmlns:w="http://schemas.openxmlformats.org/wordprocessingml/2006/main" xmlns:wp="http://schemas.openxmlformats.org/drawingml/2006/wordprocessingDrawing" xmlns:r="http://schemas.openxmlformats.org/officeDocument/2006/relationships" xmlns:w14="http://schemas.microsoft.com/office/word/2010/wordml">
               <w:rPr>
                 <w:rFonts w:ascii="Helvetica" w:hAnsi="Helvetica" w:eastAsia="Helvetica" w:cs="Helvetica"/>
-                <w:sz w:val="20"/>
-                <w:szCs w:val="20"/>
+                <w:sz w:val="18"/>
+                <w:szCs w:val="18"/>
                 <w:color w:val="000000"/>
               </w:rPr>
               <w:t xml:space="preserve">Df</w:t>
@@ -7559,8 +7553,8 @@
             <w:r xmlns:w="http://schemas.openxmlformats.org/wordprocessingml/2006/main" xmlns:wp="http://schemas.openxmlformats.org/drawingml/2006/wordprocessingDrawing" xmlns:r="http://schemas.openxmlformats.org/officeDocument/2006/relationships" xmlns:w14="http://schemas.microsoft.com/office/word/2010/wordml">
               <w:rPr>
                 <w:rFonts w:ascii="Helvetica" w:hAnsi="Helvetica" w:eastAsia="Helvetica" w:cs="Helvetica"/>
-                <w:sz w:val="20"/>
-                <w:szCs w:val="20"/>
+                <w:sz w:val="18"/>
+                <w:szCs w:val="18"/>
                 <w:color w:val="000000"/>
               </w:rPr>
               <w:t xml:space="preserve">Sum Sq</w:t>
@@ -7588,8 +7582,8 @@
             <w:r xmlns:w="http://schemas.openxmlformats.org/wordprocessingml/2006/main" xmlns:wp="http://schemas.openxmlformats.org/drawingml/2006/wordprocessingDrawing" xmlns:r="http://schemas.openxmlformats.org/officeDocument/2006/relationships" xmlns:w14="http://schemas.microsoft.com/office/word/2010/wordml">
               <w:rPr>
                 <w:rFonts w:ascii="Helvetica" w:hAnsi="Helvetica" w:eastAsia="Helvetica" w:cs="Helvetica"/>
-                <w:sz w:val="20"/>
-                <w:szCs w:val="20"/>
+                <w:sz w:val="18"/>
+                <w:szCs w:val="18"/>
                 <w:color w:val="000000"/>
               </w:rPr>
               <w:t xml:space="preserve">Mean Sq</w:t>
@@ -7617,8 +7611,8 @@
             <w:r xmlns:w="http://schemas.openxmlformats.org/wordprocessingml/2006/main" xmlns:wp="http://schemas.openxmlformats.org/drawingml/2006/wordprocessingDrawing" xmlns:r="http://schemas.openxmlformats.org/officeDocument/2006/relationships" xmlns:w14="http://schemas.microsoft.com/office/word/2010/wordml">
               <w:rPr>
                 <w:rFonts w:ascii="Helvetica" w:hAnsi="Helvetica" w:eastAsia="Helvetica" w:cs="Helvetica"/>
-                <w:sz w:val="20"/>
-                <w:szCs w:val="20"/>
+                <w:sz w:val="18"/>
+                <w:szCs w:val="18"/>
                 <w:color w:val="000000"/>
               </w:rPr>
               <w:t xml:space="preserve">F value</w:t>
@@ -7646,8 +7640,8 @@
             <w:r xmlns:w="http://schemas.openxmlformats.org/wordprocessingml/2006/main" xmlns:wp="http://schemas.openxmlformats.org/drawingml/2006/wordprocessingDrawing" xmlns:r="http://schemas.openxmlformats.org/officeDocument/2006/relationships" xmlns:w14="http://schemas.microsoft.com/office/word/2010/wordml">
               <w:rPr>
                 <w:rFonts w:ascii="Helvetica" w:hAnsi="Helvetica" w:eastAsia="Helvetica" w:cs="Helvetica"/>
-                <w:sz w:val="20"/>
-                <w:szCs w:val="20"/>
+                <w:sz w:val="18"/>
+                <w:szCs w:val="18"/>
                 <w:color w:val="000000"/>
               </w:rPr>
               <w:t xml:space="preserve">Pr(&gt;F)</w:t>
@@ -7656,8 +7650,8 @@
               <w:rPr>
                 <w:rFonts w:ascii="Helvetica" w:hAnsi="Helvetica" w:eastAsia="Helvetica" w:cs="Helvetica"/>
                 <w:vertAlign w:val="superscript"/>
-                <w:sz w:val="20"/>
-                <w:szCs w:val="20"/>
+                <w:sz w:val="18"/>
+                <w:szCs w:val="18"/>
                 <w:color w:val="000000"/>
               </w:rPr>
               <w:t xml:space="preserve">1</w:t>
@@ -7693,8 +7687,8 @@
             <w:r xmlns:w="http://schemas.openxmlformats.org/wordprocessingml/2006/main" xmlns:wp="http://schemas.openxmlformats.org/drawingml/2006/wordprocessingDrawing" xmlns:r="http://schemas.openxmlformats.org/officeDocument/2006/relationships" xmlns:w14="http://schemas.microsoft.com/office/word/2010/wordml">
               <w:rPr>
                 <w:rFonts w:ascii="Helvetica" w:hAnsi="Helvetica" w:eastAsia="Helvetica" w:cs="Helvetica"/>
-                <w:sz w:val="20"/>
-                <w:szCs w:val="20"/>
+                <w:sz w:val="18"/>
+                <w:szCs w:val="18"/>
                 <w:color w:val="000000"/>
               </w:rPr>
               <w:t xml:space="preserve">Layer Height (mm)</w:t>
@@ -7724,8 +7718,8 @@
             <w:r xmlns:w="http://schemas.openxmlformats.org/wordprocessingml/2006/main" xmlns:wp="http://schemas.openxmlformats.org/drawingml/2006/wordprocessingDrawing" xmlns:r="http://schemas.openxmlformats.org/officeDocument/2006/relationships" xmlns:w14="http://schemas.microsoft.com/office/word/2010/wordml">
               <w:rPr>
                 <w:rFonts w:ascii="Helvetica" w:hAnsi="Helvetica" w:eastAsia="Helvetica" w:cs="Helvetica"/>
-                <w:sz w:val="20"/>
-                <w:szCs w:val="20"/>
+                <w:sz w:val="18"/>
+                <w:szCs w:val="18"/>
                 <w:color w:val="000000"/>
               </w:rPr>
               <w:t xml:space="preserve">1</w:t>
@@ -7753,8 +7747,8 @@
             <w:r xmlns:w="http://schemas.openxmlformats.org/wordprocessingml/2006/main" xmlns:wp="http://schemas.openxmlformats.org/drawingml/2006/wordprocessingDrawing" xmlns:r="http://schemas.openxmlformats.org/officeDocument/2006/relationships" xmlns:w14="http://schemas.microsoft.com/office/word/2010/wordml">
               <w:rPr>
                 <w:rFonts w:ascii="Helvetica" w:hAnsi="Helvetica" w:eastAsia="Helvetica" w:cs="Helvetica"/>
-                <w:sz w:val="20"/>
-                <w:szCs w:val="20"/>
+                <w:sz w:val="18"/>
+                <w:szCs w:val="18"/>
                 <w:color w:val="000000"/>
               </w:rPr>
               <w:t xml:space="preserve">0.013</w:t>
@@ -7782,8 +7776,8 @@
             <w:r xmlns:w="http://schemas.openxmlformats.org/wordprocessingml/2006/main" xmlns:wp="http://schemas.openxmlformats.org/drawingml/2006/wordprocessingDrawing" xmlns:r="http://schemas.openxmlformats.org/officeDocument/2006/relationships" xmlns:w14="http://schemas.microsoft.com/office/word/2010/wordml">
               <w:rPr>
                 <w:rFonts w:ascii="Helvetica" w:hAnsi="Helvetica" w:eastAsia="Helvetica" w:cs="Helvetica"/>
-                <w:sz w:val="20"/>
-                <w:szCs w:val="20"/>
+                <w:sz w:val="18"/>
+                <w:szCs w:val="18"/>
                 <w:color w:val="000000"/>
               </w:rPr>
               <w:t xml:space="preserve">0.013</w:t>
@@ -7811,8 +7805,8 @@
             <w:r xmlns:w="http://schemas.openxmlformats.org/wordprocessingml/2006/main" xmlns:wp="http://schemas.openxmlformats.org/drawingml/2006/wordprocessingDrawing" xmlns:r="http://schemas.openxmlformats.org/officeDocument/2006/relationships" xmlns:w14="http://schemas.microsoft.com/office/word/2010/wordml">
               <w:rPr>
                 <w:rFonts w:ascii="Helvetica" w:hAnsi="Helvetica" w:eastAsia="Helvetica" w:cs="Helvetica"/>
-                <w:sz w:val="20"/>
-                <w:szCs w:val="20"/>
+                <w:sz w:val="18"/>
+                <w:szCs w:val="18"/>
                 <w:color w:val="000000"/>
               </w:rPr>
               <w:t xml:space="preserve">1.41</w:t>
@@ -7842,8 +7836,8 @@
             <w:r xmlns:w="http://schemas.openxmlformats.org/wordprocessingml/2006/main" xmlns:wp="http://schemas.openxmlformats.org/drawingml/2006/wordprocessingDrawing" xmlns:r="http://schemas.openxmlformats.org/officeDocument/2006/relationships" xmlns:w14="http://schemas.microsoft.com/office/word/2010/wordml">
               <w:rPr>
                 <w:rFonts w:ascii="Helvetica" w:hAnsi="Helvetica" w:eastAsia="Helvetica" w:cs="Helvetica"/>
-                <w:sz w:val="20"/>
-                <w:szCs w:val="20"/>
+                <w:sz w:val="18"/>
+                <w:szCs w:val="18"/>
                 <w:color w:val="000000"/>
               </w:rPr>
               <w:t xml:space="preserve">0.262</w:t>
@@ -7873,8 +7867,8 @@
             <w:r xmlns:w="http://schemas.openxmlformats.org/wordprocessingml/2006/main" xmlns:wp="http://schemas.openxmlformats.org/drawingml/2006/wordprocessingDrawing" xmlns:r="http://schemas.openxmlformats.org/officeDocument/2006/relationships" xmlns:w14="http://schemas.microsoft.com/office/word/2010/wordml">
               <w:rPr>
                 <w:rFonts w:ascii="Helvetica" w:hAnsi="Helvetica" w:eastAsia="Helvetica" w:cs="Helvetica"/>
-                <w:sz w:val="20"/>
-                <w:szCs w:val="20"/>
+                <w:sz w:val="18"/>
+                <w:szCs w:val="18"/>
                 <w:color w:val="000000"/>
               </w:rPr>
               <w:t xml:space="preserve">1</w:t>
@@ -7902,8 +7896,8 @@
             <w:r xmlns:w="http://schemas.openxmlformats.org/wordprocessingml/2006/main" xmlns:wp="http://schemas.openxmlformats.org/drawingml/2006/wordprocessingDrawing" xmlns:r="http://schemas.openxmlformats.org/officeDocument/2006/relationships" xmlns:w14="http://schemas.microsoft.com/office/word/2010/wordml">
               <w:rPr>
                 <w:rFonts w:ascii="Helvetica" w:hAnsi="Helvetica" w:eastAsia="Helvetica" w:cs="Helvetica"/>
-                <w:sz w:val="20"/>
-                <w:szCs w:val="20"/>
+                <w:sz w:val="18"/>
+                <w:szCs w:val="18"/>
                 <w:color w:val="000000"/>
               </w:rPr>
               <w:t xml:space="preserve">3302.226</w:t>
@@ -7931,8 +7925,8 @@
             <w:r xmlns:w="http://schemas.openxmlformats.org/wordprocessingml/2006/main" xmlns:wp="http://schemas.openxmlformats.org/drawingml/2006/wordprocessingDrawing" xmlns:r="http://schemas.openxmlformats.org/officeDocument/2006/relationships" xmlns:w14="http://schemas.microsoft.com/office/word/2010/wordml">
               <w:rPr>
                 <w:rFonts w:ascii="Helvetica" w:hAnsi="Helvetica" w:eastAsia="Helvetica" w:cs="Helvetica"/>
-                <w:sz w:val="20"/>
-                <w:szCs w:val="20"/>
+                <w:sz w:val="18"/>
+                <w:szCs w:val="18"/>
                 <w:color w:val="000000"/>
               </w:rPr>
               <w:t xml:space="preserve">3302.226</w:t>
@@ -7960,8 +7954,8 @@
             <w:r xmlns:w="http://schemas.openxmlformats.org/wordprocessingml/2006/main" xmlns:wp="http://schemas.openxmlformats.org/drawingml/2006/wordprocessingDrawing" xmlns:r="http://schemas.openxmlformats.org/officeDocument/2006/relationships" xmlns:w14="http://schemas.microsoft.com/office/word/2010/wordml">
               <w:rPr>
                 <w:rFonts w:ascii="Helvetica" w:hAnsi="Helvetica" w:eastAsia="Helvetica" w:cs="Helvetica"/>
-                <w:sz w:val="20"/>
-                <w:szCs w:val="20"/>
+                <w:sz w:val="18"/>
+                <w:szCs w:val="18"/>
                 <w:color w:val="000000"/>
               </w:rPr>
               <w:t xml:space="preserve">3.956</w:t>
@@ -7989,8 +7983,8 @@
             <w:r xmlns:w="http://schemas.openxmlformats.org/wordprocessingml/2006/main" xmlns:wp="http://schemas.openxmlformats.org/drawingml/2006/wordprocessingDrawing" xmlns:r="http://schemas.openxmlformats.org/officeDocument/2006/relationships" xmlns:w14="http://schemas.microsoft.com/office/word/2010/wordml">
               <w:rPr>
                 <w:rFonts w:ascii="Helvetica" w:hAnsi="Helvetica" w:eastAsia="Helvetica" w:cs="Helvetica"/>
-                <w:sz w:val="20"/>
-                <w:szCs w:val="20"/>
+                <w:sz w:val="18"/>
+                <w:szCs w:val="18"/>
                 <w:color w:val="000000"/>
               </w:rPr>
               <w:t xml:space="preserve">0.075</w:t>
@@ -8026,8 +8020,8 @@
             <w:r xmlns:w="http://schemas.openxmlformats.org/wordprocessingml/2006/main" xmlns:wp="http://schemas.openxmlformats.org/drawingml/2006/wordprocessingDrawing" xmlns:r="http://schemas.openxmlformats.org/officeDocument/2006/relationships" xmlns:w14="http://schemas.microsoft.com/office/word/2010/wordml">
               <w:rPr>
                 <w:rFonts w:ascii="Helvetica" w:hAnsi="Helvetica" w:eastAsia="Helvetica" w:cs="Helvetica"/>
-                <w:sz w:val="20"/>
-                <w:szCs w:val="20"/>
+                <w:sz w:val="18"/>
+                <w:szCs w:val="18"/>
                 <w:color w:val="000000"/>
               </w:rPr>
               <w:t xml:space="preserve">Infill Density (%)</w:t>
@@ -8057,8 +8051,8 @@
             <w:r xmlns:w="http://schemas.openxmlformats.org/wordprocessingml/2006/main" xmlns:wp="http://schemas.openxmlformats.org/drawingml/2006/wordprocessingDrawing" xmlns:r="http://schemas.openxmlformats.org/officeDocument/2006/relationships" xmlns:w14="http://schemas.microsoft.com/office/word/2010/wordml">
               <w:rPr>
                 <w:rFonts w:ascii="Helvetica" w:hAnsi="Helvetica" w:eastAsia="Helvetica" w:cs="Helvetica"/>
-                <w:sz w:val="20"/>
-                <w:szCs w:val="20"/>
+                <w:sz w:val="18"/>
+                <w:szCs w:val="18"/>
                 <w:color w:val="000000"/>
               </w:rPr>
               <w:t xml:space="preserve">1</w:t>
@@ -8086,8 +8080,8 @@
             <w:r xmlns:w="http://schemas.openxmlformats.org/wordprocessingml/2006/main" xmlns:wp="http://schemas.openxmlformats.org/drawingml/2006/wordprocessingDrawing" xmlns:r="http://schemas.openxmlformats.org/officeDocument/2006/relationships" xmlns:w14="http://schemas.microsoft.com/office/word/2010/wordml">
               <w:rPr>
                 <w:rFonts w:ascii="Helvetica" w:hAnsi="Helvetica" w:eastAsia="Helvetica" w:cs="Helvetica"/>
-                <w:sz w:val="20"/>
-                <w:szCs w:val="20"/>
+                <w:sz w:val="18"/>
+                <w:szCs w:val="18"/>
                 <w:color w:val="000000"/>
               </w:rPr>
               <w:t xml:space="preserve">7.981</w:t>
@@ -8115,8 +8109,8 @@
             <w:r xmlns:w="http://schemas.openxmlformats.org/wordprocessingml/2006/main" xmlns:wp="http://schemas.openxmlformats.org/drawingml/2006/wordprocessingDrawing" xmlns:r="http://schemas.openxmlformats.org/officeDocument/2006/relationships" xmlns:w14="http://schemas.microsoft.com/office/word/2010/wordml">
               <w:rPr>
                 <w:rFonts w:ascii="Helvetica" w:hAnsi="Helvetica" w:eastAsia="Helvetica" w:cs="Helvetica"/>
-                <w:sz w:val="20"/>
-                <w:szCs w:val="20"/>
+                <w:sz w:val="18"/>
+                <w:szCs w:val="18"/>
                 <w:color w:val="000000"/>
               </w:rPr>
               <w:t xml:space="preserve">7.981</w:t>
@@ -8144,8 +8138,8 @@
             <w:r xmlns:w="http://schemas.openxmlformats.org/wordprocessingml/2006/main" xmlns:wp="http://schemas.openxmlformats.org/drawingml/2006/wordprocessingDrawing" xmlns:r="http://schemas.openxmlformats.org/officeDocument/2006/relationships" xmlns:w14="http://schemas.microsoft.com/office/word/2010/wordml">
               <w:rPr>
                 <w:rFonts w:ascii="Helvetica" w:hAnsi="Helvetica" w:eastAsia="Helvetica" w:cs="Helvetica"/>
-                <w:sz w:val="20"/>
-                <w:szCs w:val="20"/>
+                <w:sz w:val="18"/>
+                <w:szCs w:val="18"/>
                 <w:color w:val="000000"/>
               </w:rPr>
               <w:t xml:space="preserve">851.04</w:t>
@@ -8175,11 +8169,11 @@
             <w:r xmlns:w="http://schemas.openxmlformats.org/wordprocessingml/2006/main" xmlns:wp="http://schemas.openxmlformats.org/drawingml/2006/wordprocessingDrawing" xmlns:r="http://schemas.openxmlformats.org/officeDocument/2006/relationships" xmlns:w14="http://schemas.microsoft.com/office/word/2010/wordml">
               <w:rPr>
                 <w:rFonts w:ascii="Helvetica" w:hAnsi="Helvetica" w:eastAsia="Helvetica" w:cs="Helvetica"/>
-                <w:sz w:val="20"/>
-                <w:szCs w:val="20"/>
-                <w:color w:val="000000"/>
-              </w:rPr>
-              <w:t xml:space="preserve">&lt;2e-16***</w:t>
+                <w:sz w:val="18"/>
+                <w:szCs w:val="18"/>
+                <w:color w:val="000000"/>
+              </w:rPr>
+              <w:t xml:space="preserve">5.2e-11***</w:t>
             </w:r>
           </w:p>
         </w:tc>
@@ -8206,8 +8200,8 @@
             <w:r xmlns:w="http://schemas.openxmlformats.org/wordprocessingml/2006/main" xmlns:wp="http://schemas.openxmlformats.org/drawingml/2006/wordprocessingDrawing" xmlns:r="http://schemas.openxmlformats.org/officeDocument/2006/relationships" xmlns:w14="http://schemas.microsoft.com/office/word/2010/wordml">
               <w:rPr>
                 <w:rFonts w:ascii="Helvetica" w:hAnsi="Helvetica" w:eastAsia="Helvetica" w:cs="Helvetica"/>
-                <w:sz w:val="20"/>
-                <w:szCs w:val="20"/>
+                <w:sz w:val="18"/>
+                <w:szCs w:val="18"/>
                 <w:color w:val="000000"/>
               </w:rPr>
               <w:t xml:space="preserve">1</w:t>
@@ -8235,8 +8229,8 @@
             <w:r xmlns:w="http://schemas.openxmlformats.org/wordprocessingml/2006/main" xmlns:wp="http://schemas.openxmlformats.org/drawingml/2006/wordprocessingDrawing" xmlns:r="http://schemas.openxmlformats.org/officeDocument/2006/relationships" xmlns:w14="http://schemas.microsoft.com/office/word/2010/wordml">
               <w:rPr>
                 <w:rFonts w:ascii="Helvetica" w:hAnsi="Helvetica" w:eastAsia="Helvetica" w:cs="Helvetica"/>
-                <w:sz w:val="20"/>
-                <w:szCs w:val="20"/>
+                <w:sz w:val="18"/>
+                <w:szCs w:val="18"/>
                 <w:color w:val="000000"/>
               </w:rPr>
               <w:t xml:space="preserve">342710.722</w:t>
@@ -8264,8 +8258,8 @@
             <w:r xmlns:w="http://schemas.openxmlformats.org/wordprocessingml/2006/main" xmlns:wp="http://schemas.openxmlformats.org/drawingml/2006/wordprocessingDrawing" xmlns:r="http://schemas.openxmlformats.org/officeDocument/2006/relationships" xmlns:w14="http://schemas.microsoft.com/office/word/2010/wordml">
               <w:rPr>
                 <w:rFonts w:ascii="Helvetica" w:hAnsi="Helvetica" w:eastAsia="Helvetica" w:cs="Helvetica"/>
-                <w:sz w:val="20"/>
-                <w:szCs w:val="20"/>
+                <w:sz w:val="18"/>
+                <w:szCs w:val="18"/>
                 <w:color w:val="000000"/>
               </w:rPr>
               <w:t xml:space="preserve">342710.722</w:t>
@@ -8293,8 +8287,8 @@
             <w:r xmlns:w="http://schemas.openxmlformats.org/wordprocessingml/2006/main" xmlns:wp="http://schemas.openxmlformats.org/drawingml/2006/wordprocessingDrawing" xmlns:r="http://schemas.openxmlformats.org/officeDocument/2006/relationships" xmlns:w14="http://schemas.microsoft.com/office/word/2010/wordml">
               <w:rPr>
                 <w:rFonts w:ascii="Helvetica" w:hAnsi="Helvetica" w:eastAsia="Helvetica" w:cs="Helvetica"/>
-                <w:sz w:val="20"/>
-                <w:szCs w:val="20"/>
+                <w:sz w:val="18"/>
+                <w:szCs w:val="18"/>
                 <w:color w:val="000000"/>
               </w:rPr>
               <w:t xml:space="preserve">410.611</w:t>
@@ -8322,8 +8316,8 @@
             <w:r xmlns:w="http://schemas.openxmlformats.org/wordprocessingml/2006/main" xmlns:wp="http://schemas.openxmlformats.org/drawingml/2006/wordprocessingDrawing" xmlns:r="http://schemas.openxmlformats.org/officeDocument/2006/relationships" xmlns:w14="http://schemas.microsoft.com/office/word/2010/wordml">
               <w:rPr>
                 <w:rFonts w:ascii="Helvetica" w:hAnsi="Helvetica" w:eastAsia="Helvetica" w:cs="Helvetica"/>
-                <w:sz w:val="20"/>
-                <w:szCs w:val="20"/>
+                <w:sz w:val="18"/>
+                <w:szCs w:val="18"/>
                 <w:color w:val="000000"/>
               </w:rPr>
               <w:t xml:space="preserve">1.8e-09***</w:t>
@@ -8359,8 +8353,8 @@
             <w:r xmlns:w="http://schemas.openxmlformats.org/wordprocessingml/2006/main" xmlns:wp="http://schemas.openxmlformats.org/drawingml/2006/wordprocessingDrawing" xmlns:r="http://schemas.openxmlformats.org/officeDocument/2006/relationships" xmlns:w14="http://schemas.microsoft.com/office/word/2010/wordml">
               <w:rPr>
                 <w:rFonts w:ascii="Helvetica" w:hAnsi="Helvetica" w:eastAsia="Helvetica" w:cs="Helvetica"/>
-                <w:sz w:val="20"/>
-                <w:szCs w:val="20"/>
+                <w:sz w:val="18"/>
+                <w:szCs w:val="18"/>
                 <w:color w:val="000000"/>
               </w:rPr>
               <w:t xml:space="preserve">Infill Pattern</w:t>
@@ -8390,8 +8384,8 @@
             <w:r xmlns:w="http://schemas.openxmlformats.org/wordprocessingml/2006/main" xmlns:wp="http://schemas.openxmlformats.org/drawingml/2006/wordprocessingDrawing" xmlns:r="http://schemas.openxmlformats.org/officeDocument/2006/relationships" xmlns:w14="http://schemas.microsoft.com/office/word/2010/wordml">
               <w:rPr>
                 <w:rFonts w:ascii="Helvetica" w:hAnsi="Helvetica" w:eastAsia="Helvetica" w:cs="Helvetica"/>
-                <w:sz w:val="20"/>
-                <w:szCs w:val="20"/>
+                <w:sz w:val="18"/>
+                <w:szCs w:val="18"/>
                 <w:color w:val="000000"/>
               </w:rPr>
               <w:t xml:space="preserve">1</w:t>
@@ -8419,8 +8413,8 @@
             <w:r xmlns:w="http://schemas.openxmlformats.org/wordprocessingml/2006/main" xmlns:wp="http://schemas.openxmlformats.org/drawingml/2006/wordprocessingDrawing" xmlns:r="http://schemas.openxmlformats.org/officeDocument/2006/relationships" xmlns:w14="http://schemas.microsoft.com/office/word/2010/wordml">
               <w:rPr>
                 <w:rFonts w:ascii="Helvetica" w:hAnsi="Helvetica" w:eastAsia="Helvetica" w:cs="Helvetica"/>
-                <w:sz w:val="20"/>
-                <w:szCs w:val="20"/>
+                <w:sz w:val="18"/>
+                <w:szCs w:val="18"/>
                 <w:color w:val="000000"/>
               </w:rPr>
               <w:t xml:space="preserve">0.001</w:t>
@@ -8448,8 +8442,8 @@
             <w:r xmlns:w="http://schemas.openxmlformats.org/wordprocessingml/2006/main" xmlns:wp="http://schemas.openxmlformats.org/drawingml/2006/wordprocessingDrawing" xmlns:r="http://schemas.openxmlformats.org/officeDocument/2006/relationships" xmlns:w14="http://schemas.microsoft.com/office/word/2010/wordml">
               <w:rPr>
                 <w:rFonts w:ascii="Helvetica" w:hAnsi="Helvetica" w:eastAsia="Helvetica" w:cs="Helvetica"/>
-                <w:sz w:val="20"/>
-                <w:szCs w:val="20"/>
+                <w:sz w:val="18"/>
+                <w:szCs w:val="18"/>
                 <w:color w:val="000000"/>
               </w:rPr>
               <w:t xml:space="preserve">0.001</w:t>
@@ -8477,8 +8471,8 @@
             <w:r xmlns:w="http://schemas.openxmlformats.org/wordprocessingml/2006/main" xmlns:wp="http://schemas.openxmlformats.org/drawingml/2006/wordprocessingDrawing" xmlns:r="http://schemas.openxmlformats.org/officeDocument/2006/relationships" xmlns:w14="http://schemas.microsoft.com/office/word/2010/wordml">
               <w:rPr>
                 <w:rFonts w:ascii="Helvetica" w:hAnsi="Helvetica" w:eastAsia="Helvetica" w:cs="Helvetica"/>
-                <w:sz w:val="20"/>
-                <w:szCs w:val="20"/>
+                <w:sz w:val="18"/>
+                <w:szCs w:val="18"/>
                 <w:color w:val="000000"/>
               </w:rPr>
               <w:t xml:space="preserve">0.131</w:t>
@@ -8508,8 +8502,8 @@
             <w:r xmlns:w="http://schemas.openxmlformats.org/wordprocessingml/2006/main" xmlns:wp="http://schemas.openxmlformats.org/drawingml/2006/wordprocessingDrawing" xmlns:r="http://schemas.openxmlformats.org/officeDocument/2006/relationships" xmlns:w14="http://schemas.microsoft.com/office/word/2010/wordml">
               <w:rPr>
                 <w:rFonts w:ascii="Helvetica" w:hAnsi="Helvetica" w:eastAsia="Helvetica" w:cs="Helvetica"/>
-                <w:sz w:val="20"/>
-                <w:szCs w:val="20"/>
+                <w:sz w:val="18"/>
+                <w:szCs w:val="18"/>
                 <w:color w:val="000000"/>
               </w:rPr>
               <w:t xml:space="preserve">0.725</w:t>
@@ -8539,8 +8533,8 @@
             <w:r xmlns:w="http://schemas.openxmlformats.org/wordprocessingml/2006/main" xmlns:wp="http://schemas.openxmlformats.org/drawingml/2006/wordprocessingDrawing" xmlns:r="http://schemas.openxmlformats.org/officeDocument/2006/relationships" xmlns:w14="http://schemas.microsoft.com/office/word/2010/wordml">
               <w:rPr>
                 <w:rFonts w:ascii="Helvetica" w:hAnsi="Helvetica" w:eastAsia="Helvetica" w:cs="Helvetica"/>
-                <w:sz w:val="20"/>
-                <w:szCs w:val="20"/>
+                <w:sz w:val="18"/>
+                <w:szCs w:val="18"/>
                 <w:color w:val="000000"/>
               </w:rPr>
               <w:t xml:space="preserve">1</w:t>
@@ -8568,8 +8562,8 @@
             <w:r xmlns:w="http://schemas.openxmlformats.org/wordprocessingml/2006/main" xmlns:wp="http://schemas.openxmlformats.org/drawingml/2006/wordprocessingDrawing" xmlns:r="http://schemas.openxmlformats.org/officeDocument/2006/relationships" xmlns:w14="http://schemas.microsoft.com/office/word/2010/wordml">
               <w:rPr>
                 <w:rFonts w:ascii="Helvetica" w:hAnsi="Helvetica" w:eastAsia="Helvetica" w:cs="Helvetica"/>
-                <w:sz w:val="20"/>
-                <w:szCs w:val="20"/>
+                <w:sz w:val="18"/>
+                <w:szCs w:val="18"/>
                 <w:color w:val="000000"/>
               </w:rPr>
               <w:t xml:space="preserve">368.256</w:t>
@@ -8597,8 +8591,8 @@
             <w:r xmlns:w="http://schemas.openxmlformats.org/wordprocessingml/2006/main" xmlns:wp="http://schemas.openxmlformats.org/drawingml/2006/wordprocessingDrawing" xmlns:r="http://schemas.openxmlformats.org/officeDocument/2006/relationships" xmlns:w14="http://schemas.microsoft.com/office/word/2010/wordml">
               <w:rPr>
                 <w:rFonts w:ascii="Helvetica" w:hAnsi="Helvetica" w:eastAsia="Helvetica" w:cs="Helvetica"/>
-                <w:sz w:val="20"/>
-                <w:szCs w:val="20"/>
+                <w:sz w:val="18"/>
+                <w:szCs w:val="18"/>
                 <w:color w:val="000000"/>
               </w:rPr>
               <w:t xml:space="preserve">368.256</w:t>
@@ -8626,8 +8620,8 @@
             <w:r xmlns:w="http://schemas.openxmlformats.org/wordprocessingml/2006/main" xmlns:wp="http://schemas.openxmlformats.org/drawingml/2006/wordprocessingDrawing" xmlns:r="http://schemas.openxmlformats.org/officeDocument/2006/relationships" xmlns:w14="http://schemas.microsoft.com/office/word/2010/wordml">
               <w:rPr>
                 <w:rFonts w:ascii="Helvetica" w:hAnsi="Helvetica" w:eastAsia="Helvetica" w:cs="Helvetica"/>
-                <w:sz w:val="20"/>
-                <w:szCs w:val="20"/>
+                <w:sz w:val="18"/>
+                <w:szCs w:val="18"/>
                 <w:color w:val="000000"/>
               </w:rPr>
               <w:t xml:space="preserve">0.441</w:t>
@@ -8655,8 +8649,8 @@
             <w:r xmlns:w="http://schemas.openxmlformats.org/wordprocessingml/2006/main" xmlns:wp="http://schemas.openxmlformats.org/drawingml/2006/wordprocessingDrawing" xmlns:r="http://schemas.openxmlformats.org/officeDocument/2006/relationships" xmlns:w14="http://schemas.microsoft.com/office/word/2010/wordml">
               <w:rPr>
                 <w:rFonts w:ascii="Helvetica" w:hAnsi="Helvetica" w:eastAsia="Helvetica" w:cs="Helvetica"/>
-                <w:sz w:val="20"/>
-                <w:szCs w:val="20"/>
+                <w:sz w:val="18"/>
+                <w:szCs w:val="18"/>
                 <w:color w:val="000000"/>
               </w:rPr>
               <w:t xml:space="preserve">0.522</w:t>
@@ -8692,8 +8686,8 @@
             <w:r xmlns:w="http://schemas.openxmlformats.org/wordprocessingml/2006/main" xmlns:wp="http://schemas.openxmlformats.org/drawingml/2006/wordprocessingDrawing" xmlns:r="http://schemas.openxmlformats.org/officeDocument/2006/relationships" xmlns:w14="http://schemas.microsoft.com/office/word/2010/wordml">
               <w:rPr>
                 <w:rFonts w:ascii="Helvetica" w:hAnsi="Helvetica" w:eastAsia="Helvetica" w:cs="Helvetica"/>
-                <w:sz w:val="20"/>
-                <w:szCs w:val="20"/>
+                <w:sz w:val="18"/>
+                <w:szCs w:val="18"/>
                 <w:color w:val="000000"/>
               </w:rPr>
               <w:t xml:space="preserve">Printing Speed (mm/s)</w:t>
@@ -8723,8 +8717,8 @@
             <w:r xmlns:w="http://schemas.openxmlformats.org/wordprocessingml/2006/main" xmlns:wp="http://schemas.openxmlformats.org/drawingml/2006/wordprocessingDrawing" xmlns:r="http://schemas.openxmlformats.org/officeDocument/2006/relationships" xmlns:w14="http://schemas.microsoft.com/office/word/2010/wordml">
               <w:rPr>
                 <w:rFonts w:ascii="Helvetica" w:hAnsi="Helvetica" w:eastAsia="Helvetica" w:cs="Helvetica"/>
-                <w:sz w:val="20"/>
-                <w:szCs w:val="20"/>
+                <w:sz w:val="18"/>
+                <w:szCs w:val="18"/>
                 <w:color w:val="000000"/>
               </w:rPr>
               <w:t xml:space="preserve">1</w:t>
@@ -8752,8 +8746,8 @@
             <w:r xmlns:w="http://schemas.openxmlformats.org/wordprocessingml/2006/main" xmlns:wp="http://schemas.openxmlformats.org/drawingml/2006/wordprocessingDrawing" xmlns:r="http://schemas.openxmlformats.org/officeDocument/2006/relationships" xmlns:w14="http://schemas.microsoft.com/office/word/2010/wordml">
               <w:rPr>
                 <w:rFonts w:ascii="Helvetica" w:hAnsi="Helvetica" w:eastAsia="Helvetica" w:cs="Helvetica"/>
-                <w:sz w:val="20"/>
-                <w:szCs w:val="20"/>
+                <w:sz w:val="18"/>
+                <w:szCs w:val="18"/>
                 <w:color w:val="000000"/>
               </w:rPr>
               <w:t xml:space="preserve">0.001</w:t>
@@ -8781,8 +8775,8 @@
             <w:r xmlns:w="http://schemas.openxmlformats.org/wordprocessingml/2006/main" xmlns:wp="http://schemas.openxmlformats.org/drawingml/2006/wordprocessingDrawing" xmlns:r="http://schemas.openxmlformats.org/officeDocument/2006/relationships" xmlns:w14="http://schemas.microsoft.com/office/word/2010/wordml">
               <w:rPr>
                 <w:rFonts w:ascii="Helvetica" w:hAnsi="Helvetica" w:eastAsia="Helvetica" w:cs="Helvetica"/>
-                <w:sz w:val="20"/>
-                <w:szCs w:val="20"/>
+                <w:sz w:val="18"/>
+                <w:szCs w:val="18"/>
                 <w:color w:val="000000"/>
               </w:rPr>
               <w:t xml:space="preserve">0.001</w:t>
@@ -8810,8 +8804,8 @@
             <w:r xmlns:w="http://schemas.openxmlformats.org/wordprocessingml/2006/main" xmlns:wp="http://schemas.openxmlformats.org/drawingml/2006/wordprocessingDrawing" xmlns:r="http://schemas.openxmlformats.org/officeDocument/2006/relationships" xmlns:w14="http://schemas.microsoft.com/office/word/2010/wordml">
               <w:rPr>
                 <w:rFonts w:ascii="Helvetica" w:hAnsi="Helvetica" w:eastAsia="Helvetica" w:cs="Helvetica"/>
-                <w:sz w:val="20"/>
-                <w:szCs w:val="20"/>
+                <w:sz w:val="18"/>
+                <w:szCs w:val="18"/>
                 <w:color w:val="000000"/>
               </w:rPr>
               <w:t xml:space="preserve">0.067</w:t>
@@ -8841,8 +8835,8 @@
             <w:r xmlns:w="http://schemas.openxmlformats.org/wordprocessingml/2006/main" xmlns:wp="http://schemas.openxmlformats.org/drawingml/2006/wordprocessingDrawing" xmlns:r="http://schemas.openxmlformats.org/officeDocument/2006/relationships" xmlns:w14="http://schemas.microsoft.com/office/word/2010/wordml">
               <w:rPr>
                 <w:rFonts w:ascii="Helvetica" w:hAnsi="Helvetica" w:eastAsia="Helvetica" w:cs="Helvetica"/>
-                <w:sz w:val="20"/>
-                <w:szCs w:val="20"/>
+                <w:sz w:val="18"/>
+                <w:szCs w:val="18"/>
                 <w:color w:val="000000"/>
               </w:rPr>
               <w:t xml:space="preserve">0.007**</w:t>
@@ -8872,8 +8866,8 @@
             <w:r xmlns:w="http://schemas.openxmlformats.org/wordprocessingml/2006/main" xmlns:wp="http://schemas.openxmlformats.org/drawingml/2006/wordprocessingDrawing" xmlns:r="http://schemas.openxmlformats.org/officeDocument/2006/relationships" xmlns:w14="http://schemas.microsoft.com/office/word/2010/wordml">
               <w:rPr>
                 <w:rFonts w:ascii="Helvetica" w:hAnsi="Helvetica" w:eastAsia="Helvetica" w:cs="Helvetica"/>
-                <w:sz w:val="20"/>
-                <w:szCs w:val="20"/>
+                <w:sz w:val="18"/>
+                <w:szCs w:val="18"/>
                 <w:color w:val="000000"/>
               </w:rPr>
               <w:t xml:space="preserve">1</w:t>
@@ -8901,8 +8895,8 @@
             <w:r xmlns:w="http://schemas.openxmlformats.org/wordprocessingml/2006/main" xmlns:wp="http://schemas.openxmlformats.org/drawingml/2006/wordprocessingDrawing" xmlns:r="http://schemas.openxmlformats.org/officeDocument/2006/relationships" xmlns:w14="http://schemas.microsoft.com/office/word/2010/wordml">
               <w:rPr>
                 <w:rFonts w:ascii="Helvetica" w:hAnsi="Helvetica" w:eastAsia="Helvetica" w:cs="Helvetica"/>
-                <w:sz w:val="20"/>
-                <w:szCs w:val="20"/>
+                <w:sz w:val="18"/>
+                <w:szCs w:val="18"/>
                 <w:color w:val="000000"/>
               </w:rPr>
               <w:t xml:space="preserve">80.64</w:t>
@@ -8930,8 +8924,8 @@
             <w:r xmlns:w="http://schemas.openxmlformats.org/wordprocessingml/2006/main" xmlns:wp="http://schemas.openxmlformats.org/drawingml/2006/wordprocessingDrawing" xmlns:r="http://schemas.openxmlformats.org/officeDocument/2006/relationships" xmlns:w14="http://schemas.microsoft.com/office/word/2010/wordml">
               <w:rPr>
                 <w:rFonts w:ascii="Helvetica" w:hAnsi="Helvetica" w:eastAsia="Helvetica" w:cs="Helvetica"/>
-                <w:sz w:val="20"/>
-                <w:szCs w:val="20"/>
+                <w:sz w:val="18"/>
+                <w:szCs w:val="18"/>
                 <w:color w:val="000000"/>
               </w:rPr>
               <w:t xml:space="preserve">80.64</w:t>
@@ -8959,8 +8953,8 @@
             <w:r xmlns:w="http://schemas.openxmlformats.org/wordprocessingml/2006/main" xmlns:wp="http://schemas.openxmlformats.org/drawingml/2006/wordprocessingDrawing" xmlns:r="http://schemas.openxmlformats.org/officeDocument/2006/relationships" xmlns:w14="http://schemas.microsoft.com/office/word/2010/wordml">
               <w:rPr>
                 <w:rFonts w:ascii="Helvetica" w:hAnsi="Helvetica" w:eastAsia="Helvetica" w:cs="Helvetica"/>
-                <w:sz w:val="20"/>
-                <w:szCs w:val="20"/>
+                <w:sz w:val="18"/>
+                <w:szCs w:val="18"/>
                 <w:color w:val="000000"/>
               </w:rPr>
               <w:t xml:space="preserve">0.097</w:t>
@@ -8988,8 +8982,8 @@
             <w:r xmlns:w="http://schemas.openxmlformats.org/wordprocessingml/2006/main" xmlns:wp="http://schemas.openxmlformats.org/drawingml/2006/wordprocessingDrawing" xmlns:r="http://schemas.openxmlformats.org/officeDocument/2006/relationships" xmlns:w14="http://schemas.microsoft.com/office/word/2010/wordml">
               <w:rPr>
                 <w:rFonts w:ascii="Helvetica" w:hAnsi="Helvetica" w:eastAsia="Helvetica" w:cs="Helvetica"/>
-                <w:sz w:val="20"/>
-                <w:szCs w:val="20"/>
+                <w:sz w:val="18"/>
+                <w:szCs w:val="18"/>
                 <w:color w:val="000000"/>
               </w:rPr>
               <w:t xml:space="preserve">0.762</w:t>
@@ -9025,8 +9019,8 @@
             <w:r xmlns:w="http://schemas.openxmlformats.org/wordprocessingml/2006/main" xmlns:wp="http://schemas.openxmlformats.org/drawingml/2006/wordprocessingDrawing" xmlns:r="http://schemas.openxmlformats.org/officeDocument/2006/relationships" xmlns:w14="http://schemas.microsoft.com/office/word/2010/wordml">
               <w:rPr>
                 <w:rFonts w:ascii="Helvetica" w:hAnsi="Helvetica" w:eastAsia="Helvetica" w:cs="Helvetica"/>
-                <w:sz w:val="20"/>
-                <w:szCs w:val="20"/>
+                <w:sz w:val="18"/>
+                <w:szCs w:val="18"/>
                 <w:color w:val="000000"/>
               </w:rPr>
               <w:t xml:space="preserve">Material</w:t>
@@ -9056,8 +9050,8 @@
             <w:r xmlns:w="http://schemas.openxmlformats.org/wordprocessingml/2006/main" xmlns:wp="http://schemas.openxmlformats.org/drawingml/2006/wordprocessingDrawing" xmlns:r="http://schemas.openxmlformats.org/officeDocument/2006/relationships" xmlns:w14="http://schemas.microsoft.com/office/word/2010/wordml">
               <w:rPr>
                 <w:rFonts w:ascii="Helvetica" w:hAnsi="Helvetica" w:eastAsia="Helvetica" w:cs="Helvetica"/>
-                <w:sz w:val="20"/>
-                <w:szCs w:val="20"/>
+                <w:sz w:val="18"/>
+                <w:szCs w:val="18"/>
                 <w:color w:val="000000"/>
               </w:rPr>
               <w:t xml:space="preserve">1</w:t>
@@ -9085,8 +9079,8 @@
             <w:r xmlns:w="http://schemas.openxmlformats.org/wordprocessingml/2006/main" xmlns:wp="http://schemas.openxmlformats.org/drawingml/2006/wordprocessingDrawing" xmlns:r="http://schemas.openxmlformats.org/officeDocument/2006/relationships" xmlns:w14="http://schemas.microsoft.com/office/word/2010/wordml">
               <w:rPr>
                 <w:rFonts w:ascii="Helvetica" w:hAnsi="Helvetica" w:eastAsia="Helvetica" w:cs="Helvetica"/>
-                <w:sz w:val="20"/>
-                <w:szCs w:val="20"/>
+                <w:sz w:val="18"/>
+                <w:szCs w:val="18"/>
                 <w:color w:val="000000"/>
               </w:rPr>
               <w:t xml:space="preserve">0.106</w:t>
@@ -9114,8 +9108,8 @@
             <w:r xmlns:w="http://schemas.openxmlformats.org/wordprocessingml/2006/main" xmlns:wp="http://schemas.openxmlformats.org/drawingml/2006/wordprocessingDrawing" xmlns:r="http://schemas.openxmlformats.org/officeDocument/2006/relationships" xmlns:w14="http://schemas.microsoft.com/office/word/2010/wordml">
               <w:rPr>
                 <w:rFonts w:ascii="Helvetica" w:hAnsi="Helvetica" w:eastAsia="Helvetica" w:cs="Helvetica"/>
-                <w:sz w:val="20"/>
-                <w:szCs w:val="20"/>
+                <w:sz w:val="18"/>
+                <w:szCs w:val="18"/>
                 <w:color w:val="000000"/>
               </w:rPr>
               <w:t xml:space="preserve">0.106</w:t>
@@ -9143,8 +9137,8 @@
             <w:r xmlns:w="http://schemas.openxmlformats.org/wordprocessingml/2006/main" xmlns:wp="http://schemas.openxmlformats.org/drawingml/2006/wordprocessingDrawing" xmlns:r="http://schemas.openxmlformats.org/officeDocument/2006/relationships" xmlns:w14="http://schemas.microsoft.com/office/word/2010/wordml">
               <w:rPr>
                 <w:rFonts w:ascii="Helvetica" w:hAnsi="Helvetica" w:eastAsia="Helvetica" w:cs="Helvetica"/>
-                <w:sz w:val="20"/>
-                <w:szCs w:val="20"/>
+                <w:sz w:val="18"/>
+                <w:szCs w:val="18"/>
                 <w:color w:val="000000"/>
               </w:rPr>
               <w:t xml:space="preserve">11.264</w:t>
@@ -9174,8 +9168,8 @@
             <w:r xmlns:w="http://schemas.openxmlformats.org/wordprocessingml/2006/main" xmlns:wp="http://schemas.openxmlformats.org/drawingml/2006/wordprocessingDrawing" xmlns:r="http://schemas.openxmlformats.org/officeDocument/2006/relationships" xmlns:w14="http://schemas.microsoft.com/office/word/2010/wordml">
               <w:rPr>
                 <w:rFonts w:ascii="Helvetica" w:hAnsi="Helvetica" w:eastAsia="Helvetica" w:cs="Helvetica"/>
-                <w:sz w:val="20"/>
-                <w:szCs w:val="20"/>
+                <w:sz w:val="18"/>
+                <w:szCs w:val="18"/>
                 <w:color w:val="000000"/>
               </w:rPr>
               <w:t xml:space="preserve">0.007</w:t>
@@ -9205,8 +9199,8 @@
             <w:r xmlns:w="http://schemas.openxmlformats.org/wordprocessingml/2006/main" xmlns:wp="http://schemas.openxmlformats.org/drawingml/2006/wordprocessingDrawing" xmlns:r="http://schemas.openxmlformats.org/officeDocument/2006/relationships" xmlns:w14="http://schemas.microsoft.com/office/word/2010/wordml">
               <w:rPr>
                 <w:rFonts w:ascii="Helvetica" w:hAnsi="Helvetica" w:eastAsia="Helvetica" w:cs="Helvetica"/>
-                <w:sz w:val="20"/>
-                <w:szCs w:val="20"/>
+                <w:sz w:val="18"/>
+                <w:szCs w:val="18"/>
                 <w:color w:val="000000"/>
               </w:rPr>
               <w:t xml:space="preserve">1</w:t>
@@ -9234,8 +9228,8 @@
             <w:r xmlns:w="http://schemas.openxmlformats.org/wordprocessingml/2006/main" xmlns:wp="http://schemas.openxmlformats.org/drawingml/2006/wordprocessingDrawing" xmlns:r="http://schemas.openxmlformats.org/officeDocument/2006/relationships" xmlns:w14="http://schemas.microsoft.com/office/word/2010/wordml">
               <w:rPr>
                 <w:rFonts w:ascii="Helvetica" w:hAnsi="Helvetica" w:eastAsia="Helvetica" w:cs="Helvetica"/>
-                <w:sz w:val="20"/>
-                <w:szCs w:val="20"/>
+                <w:sz w:val="18"/>
+                <w:szCs w:val="18"/>
                 <w:color w:val="000000"/>
               </w:rPr>
               <w:t xml:space="preserve">54.538</w:t>
@@ -9263,8 +9257,8 @@
             <w:r xmlns:w="http://schemas.openxmlformats.org/wordprocessingml/2006/main" xmlns:wp="http://schemas.openxmlformats.org/drawingml/2006/wordprocessingDrawing" xmlns:r="http://schemas.openxmlformats.org/officeDocument/2006/relationships" xmlns:w14="http://schemas.microsoft.com/office/word/2010/wordml">
               <w:rPr>
                 <w:rFonts w:ascii="Helvetica" w:hAnsi="Helvetica" w:eastAsia="Helvetica" w:cs="Helvetica"/>
-                <w:sz w:val="20"/>
-                <w:szCs w:val="20"/>
+                <w:sz w:val="18"/>
+                <w:szCs w:val="18"/>
                 <w:color w:val="000000"/>
               </w:rPr>
               <w:t xml:space="preserve">54.538</w:t>
@@ -9292,8 +9286,8 @@
             <w:r xmlns:w="http://schemas.openxmlformats.org/wordprocessingml/2006/main" xmlns:wp="http://schemas.openxmlformats.org/drawingml/2006/wordprocessingDrawing" xmlns:r="http://schemas.openxmlformats.org/officeDocument/2006/relationships" xmlns:w14="http://schemas.microsoft.com/office/word/2010/wordml">
               <w:rPr>
                 <w:rFonts w:ascii="Helvetica" w:hAnsi="Helvetica" w:eastAsia="Helvetica" w:cs="Helvetica"/>
-                <w:sz w:val="20"/>
-                <w:szCs w:val="20"/>
+                <w:sz w:val="18"/>
+                <w:szCs w:val="18"/>
                 <w:color w:val="000000"/>
               </w:rPr>
               <w:t xml:space="preserve">0.065</w:t>
@@ -9321,8 +9315,8 @@
             <w:r xmlns:w="http://schemas.openxmlformats.org/wordprocessingml/2006/main" xmlns:wp="http://schemas.openxmlformats.org/drawingml/2006/wordprocessingDrawing" xmlns:r="http://schemas.openxmlformats.org/officeDocument/2006/relationships" xmlns:w14="http://schemas.microsoft.com/office/word/2010/wordml">
               <w:rPr>
                 <w:rFonts w:ascii="Helvetica" w:hAnsi="Helvetica" w:eastAsia="Helvetica" w:cs="Helvetica"/>
-                <w:sz w:val="20"/>
-                <w:szCs w:val="20"/>
+                <w:sz w:val="18"/>
+                <w:szCs w:val="18"/>
                 <w:color w:val="000000"/>
               </w:rPr>
               <w:t xml:space="preserve">0.803</w:t>
@@ -9358,8 +9352,8 @@
             <w:r xmlns:w="http://schemas.openxmlformats.org/wordprocessingml/2006/main" xmlns:wp="http://schemas.openxmlformats.org/drawingml/2006/wordprocessingDrawing" xmlns:r="http://schemas.openxmlformats.org/officeDocument/2006/relationships" xmlns:w14="http://schemas.microsoft.com/office/word/2010/wordml">
               <w:rPr>
                 <w:rFonts w:ascii="Helvetica" w:hAnsi="Helvetica" w:eastAsia="Helvetica" w:cs="Helvetica"/>
-                <w:sz w:val="20"/>
-                <w:szCs w:val="20"/>
+                <w:sz w:val="18"/>
+                <w:szCs w:val="18"/>
                 <w:color w:val="000000"/>
               </w:rPr>
               <w:t xml:space="preserve">Residuals</w:t>
@@ -9389,8 +9383,8 @@
             <w:r xmlns:w="http://schemas.openxmlformats.org/wordprocessingml/2006/main" xmlns:wp="http://schemas.openxmlformats.org/drawingml/2006/wordprocessingDrawing" xmlns:r="http://schemas.openxmlformats.org/officeDocument/2006/relationships" xmlns:w14="http://schemas.microsoft.com/office/word/2010/wordml">
               <w:rPr>
                 <w:rFonts w:ascii="Helvetica" w:hAnsi="Helvetica" w:eastAsia="Helvetica" w:cs="Helvetica"/>
-                <w:sz w:val="20"/>
-                <w:szCs w:val="20"/>
+                <w:sz w:val="18"/>
+                <w:szCs w:val="18"/>
                 <w:color w:val="000000"/>
               </w:rPr>
               <w:t xml:space="preserve">10</w:t>
@@ -9418,8 +9412,8 @@
             <w:r xmlns:w="http://schemas.openxmlformats.org/wordprocessingml/2006/main" xmlns:wp="http://schemas.openxmlformats.org/drawingml/2006/wordprocessingDrawing" xmlns:r="http://schemas.openxmlformats.org/officeDocument/2006/relationships" xmlns:w14="http://schemas.microsoft.com/office/word/2010/wordml">
               <w:rPr>
                 <w:rFonts w:ascii="Helvetica" w:hAnsi="Helvetica" w:eastAsia="Helvetica" w:cs="Helvetica"/>
-                <w:sz w:val="20"/>
-                <w:szCs w:val="20"/>
+                <w:sz w:val="18"/>
+                <w:szCs w:val="18"/>
                 <w:color w:val="000000"/>
               </w:rPr>
               <w:t xml:space="preserve">0.094</w:t>
@@ -9447,8 +9441,8 @@
             <w:r xmlns:w="http://schemas.openxmlformats.org/wordprocessingml/2006/main" xmlns:wp="http://schemas.openxmlformats.org/drawingml/2006/wordprocessingDrawing" xmlns:r="http://schemas.openxmlformats.org/officeDocument/2006/relationships" xmlns:w14="http://schemas.microsoft.com/office/word/2010/wordml">
               <w:rPr>
                 <w:rFonts w:ascii="Helvetica" w:hAnsi="Helvetica" w:eastAsia="Helvetica" w:cs="Helvetica"/>
-                <w:sz w:val="20"/>
-                <w:szCs w:val="20"/>
+                <w:sz w:val="18"/>
+                <w:szCs w:val="18"/>
                 <w:color w:val="000000"/>
               </w:rPr>
               <w:t xml:space="preserve">0.009</w:t>
@@ -9476,8 +9470,8 @@
             <w:r xmlns:w="http://schemas.openxmlformats.org/wordprocessingml/2006/main" xmlns:wp="http://schemas.openxmlformats.org/drawingml/2006/wordprocessingDrawing" xmlns:r="http://schemas.openxmlformats.org/officeDocument/2006/relationships" xmlns:w14="http://schemas.microsoft.com/office/word/2010/wordml">
               <w:rPr>
                 <w:rFonts w:ascii="Helvetica" w:hAnsi="Helvetica" w:eastAsia="Helvetica" w:cs="Helvetica"/>
-                <w:sz w:val="20"/>
-                <w:szCs w:val="20"/>
+                <w:sz w:val="18"/>
+                <w:szCs w:val="18"/>
                 <w:color w:val="000000"/>
               </w:rPr>
               <w:t xml:space="preserve"/>
@@ -9507,8 +9501,8 @@
             <w:r xmlns:w="http://schemas.openxmlformats.org/wordprocessingml/2006/main" xmlns:wp="http://schemas.openxmlformats.org/drawingml/2006/wordprocessingDrawing" xmlns:r="http://schemas.openxmlformats.org/officeDocument/2006/relationships" xmlns:w14="http://schemas.microsoft.com/office/word/2010/wordml">
               <w:rPr>
                 <w:rFonts w:ascii="Helvetica" w:hAnsi="Helvetica" w:eastAsia="Helvetica" w:cs="Helvetica"/>
-                <w:sz w:val="20"/>
-                <w:szCs w:val="20"/>
+                <w:sz w:val="18"/>
+                <w:szCs w:val="18"/>
                 <w:color w:val="000000"/>
               </w:rPr>
               <w:t xml:space="preserve"/>
@@ -9538,8 +9532,8 @@
             <w:r xmlns:w="http://schemas.openxmlformats.org/wordprocessingml/2006/main" xmlns:wp="http://schemas.openxmlformats.org/drawingml/2006/wordprocessingDrawing" xmlns:r="http://schemas.openxmlformats.org/officeDocument/2006/relationships" xmlns:w14="http://schemas.microsoft.com/office/word/2010/wordml">
               <w:rPr>
                 <w:rFonts w:ascii="Helvetica" w:hAnsi="Helvetica" w:eastAsia="Helvetica" w:cs="Helvetica"/>
-                <w:sz w:val="20"/>
-                <w:szCs w:val="20"/>
+                <w:sz w:val="18"/>
+                <w:szCs w:val="18"/>
                 <w:color w:val="000000"/>
               </w:rPr>
               <w:t xml:space="preserve">10</w:t>
@@ -9567,8 +9561,8 @@
             <w:r xmlns:w="http://schemas.openxmlformats.org/wordprocessingml/2006/main" xmlns:wp="http://schemas.openxmlformats.org/drawingml/2006/wordprocessingDrawing" xmlns:r="http://schemas.openxmlformats.org/officeDocument/2006/relationships" xmlns:w14="http://schemas.microsoft.com/office/word/2010/wordml">
               <w:rPr>
                 <w:rFonts w:ascii="Helvetica" w:hAnsi="Helvetica" w:eastAsia="Helvetica" w:cs="Helvetica"/>
-                <w:sz w:val="20"/>
-                <w:szCs w:val="20"/>
+                <w:sz w:val="18"/>
+                <w:szCs w:val="18"/>
                 <w:color w:val="000000"/>
               </w:rPr>
               <w:t xml:space="preserve">8346.354</w:t>
@@ -9596,8 +9590,8 @@
             <w:r xmlns:w="http://schemas.openxmlformats.org/wordprocessingml/2006/main" xmlns:wp="http://schemas.openxmlformats.org/drawingml/2006/wordprocessingDrawing" xmlns:r="http://schemas.openxmlformats.org/officeDocument/2006/relationships" xmlns:w14="http://schemas.microsoft.com/office/word/2010/wordml">
               <w:rPr>
                 <w:rFonts w:ascii="Helvetica" w:hAnsi="Helvetica" w:eastAsia="Helvetica" w:cs="Helvetica"/>
-                <w:sz w:val="20"/>
-                <w:szCs w:val="20"/>
+                <w:sz w:val="18"/>
+                <w:szCs w:val="18"/>
                 <w:color w:val="000000"/>
               </w:rPr>
               <w:t xml:space="preserve">834.635</w:t>
@@ -9625,8 +9619,8 @@
             <w:r xmlns:w="http://schemas.openxmlformats.org/wordprocessingml/2006/main" xmlns:wp="http://schemas.openxmlformats.org/drawingml/2006/wordprocessingDrawing" xmlns:r="http://schemas.openxmlformats.org/officeDocument/2006/relationships" xmlns:w14="http://schemas.microsoft.com/office/word/2010/wordml">
               <w:rPr>
                 <w:rFonts w:ascii="Helvetica" w:hAnsi="Helvetica" w:eastAsia="Helvetica" w:cs="Helvetica"/>
-                <w:sz w:val="20"/>
-                <w:szCs w:val="20"/>
+                <w:sz w:val="18"/>
+                <w:szCs w:val="18"/>
                 <w:color w:val="000000"/>
               </w:rPr>
               <w:t xml:space="preserve"/>
@@ -9654,8 +9648,8 @@
             <w:r xmlns:w="http://schemas.openxmlformats.org/wordprocessingml/2006/main" xmlns:wp="http://schemas.openxmlformats.org/drawingml/2006/wordprocessingDrawing" xmlns:r="http://schemas.openxmlformats.org/officeDocument/2006/relationships" xmlns:w14="http://schemas.microsoft.com/office/word/2010/wordml">
               <w:rPr>
                 <w:rFonts w:ascii="Helvetica" w:hAnsi="Helvetica" w:eastAsia="Helvetica" w:cs="Helvetica"/>
-                <w:sz w:val="20"/>
-                <w:szCs w:val="20"/>
+                <w:sz w:val="18"/>
+                <w:szCs w:val="18"/>
                 <w:color w:val="000000"/>
               </w:rPr>
               <w:t xml:space="preserve"/>
@@ -9715,7 +9709,19 @@
         <w:pStyle w:val="BodyText"/>
       </w:pPr>
       <w:r>
-        <w:t xml:space="preserve">An ANOVA was performed using R software in order to identify the influential factors on the response variable.</w:t>
+        <w:t xml:space="preserve">Table</w:t>
+      </w:r>
+      <w:r>
+        <w:t xml:space="preserve"> </w:t>
+      </w:r>
+      <w:r>
+        <w:t xml:space="preserve">3.2</w:t>
+      </w:r>
+      <w:r>
+        <w:t xml:space="preserve"> </w:t>
+      </w:r>
+      <w:r>
+        <w:t xml:space="preserve">lists the ANOVA using R software in order to identify the influential factors on the maximal load and Young’s modulus.</w:t>
       </w:r>
       <w:r>
         <w:t xml:space="preserve"> </w:t>
@@ -9727,7 +9733,7 @@
         <w:t xml:space="preserve"> </w:t>
       </w:r>
       <w:r>
-        <w:t xml:space="preserve">Shapiro-Wilk normality tests allowed to verify the normality of the residuals.</w:t>
+        <w:t xml:space="preserve">Shapiro-Wilk normality tests were made to verify the normality of the residuals for both models.</w:t>
       </w:r>
       <w:r>
         <w:t xml:space="preserve"> </w:t>
@@ -9748,31 +9754,33 @@
         <w:t xml:space="preserve"> </w:t>
       </w:r>
       <w:r>
-        <w:t xml:space="preserve">Table</w:t>
-      </w:r>
-      <w:r>
-        <w:t xml:space="preserve"> </w:t>
-      </w:r>
-      <w:r>
-        <w:t xml:space="preserve">3.2</w:t>
-      </w:r>
-      <w:r>
-        <w:t xml:space="preserve"> </w:t>
-      </w:r>
-      <w:r>
-        <w:t xml:space="preserve">lists the ANOVA.</w:t>
-      </w:r>
-      <w:r>
-        <w:t xml:space="preserve"> </w:t>
-      </w:r>
-      <w:r>
-        <w:t xml:space="preserve">Thus, it can be clearly identified how only the infill density (lowest p-value) and the type of material were statistically significant factors for the maximum load.</w:t>
-      </w:r>
-      <w:r>
-        <w:t xml:space="preserve"> </w:t>
-      </w:r>
-      <w:r>
-        <w:t xml:space="preserve">When evaluating the contribution of each of the factors to the variability explained by the model, there were calculated values of 97.3 % and 1.3 % for infill density and type of material, respectively. Thus, when manufacturing new parts, infill density is a key factor for guaranteeing adequate tensile strength.</w:t>
+        <w:t xml:space="preserve"> </w:t>
+      </w:r>
+      <w:r>
+        <w:t xml:space="preserve">Thus, it can be clearly identified how only the infill density (lowest p-value) and the type of material were statistically significant factors for the maximum load and for the Young’s modulus.</w:t>
+      </w:r>
+      <w:r>
+        <w:t xml:space="preserve"> </w:t>
+      </w:r>
+      <w:r>
+        <w:t xml:space="preserve">The contribution to the total variance of the maximal load model was 97.3 % and 1.3 % for the infill density and material type, respectively.</w:t>
+      </w:r>
+      <w:r>
+        <w:t xml:space="preserve"> </w:t>
+      </w:r>
+      <w:r>
+        <w:t xml:space="preserve"> </w:t>
+      </w:r>
+      <w:r>
+        <w:t xml:space="preserve">In the case of the Young’ modulus,</w:t>
+      </w:r>
+    </w:p>
+    <w:p>
+      <w:pPr>
+        <w:pStyle w:val="BodyText"/>
+      </w:pPr>
+      <w:r>
+        <w:t xml:space="preserve">Thus, when manufacturing new parts, infill density is a key factor for guaranteeing adequate tensile strength.</w:t>
       </w:r>
     </w:p>
     <w:bookmarkEnd w:id="33"/>
@@ -9843,7 +9851,7 @@
       <w:r>
         <w:drawing>
           <wp:inline>
-            <wp:extent cx="5334000" cy="5334000"/>
+            <wp:extent cx="5334000" cy="4445000"/>
             <wp:effectExtent b="0" l="0" r="0" t="0"/>
             <wp:docPr descr="(#fig:phase2)Phase II: Evaluation of the infill density in the mechanical load." title="" id="1" name="Picture"/>
             <a:graphic>
@@ -9864,7 +9872,7 @@
                   <pic:spPr bwMode="auto">
                     <a:xfrm>
                       <a:off x="0" y="0"/>
-                      <a:ext cx="5334000" cy="5334000"/>
+                      <a:ext cx="5334000" cy="4445000"/>
                     </a:xfrm>
                     <a:prstGeom prst="rect">
                       <a:avLst/>
@@ -10064,7 +10072,7 @@
             <w:rStyle w:val="Hyperlink"/>
             <w:vertAlign w:val="superscript"/>
           </w:rPr>
-          <w:t xml:space="preserve">31</w:t>
+          <w:t xml:space="preserve">32</w:t>
         </w:r>
       </w:hyperlink>
       <w:r>
@@ -10077,7 +10085,7 @@
         <w:t xml:space="preserve"> </w:t>
       </w:r>
       <w:r>
-        <w:t xml:space="preserve">However, the difference notably increased as the infill density approached 100 %. The results obtained closely match those presented by Wang et al..</w:t>
+        <w:t xml:space="preserve">However, the difference notably increased as the infill density approached 100 %. The results obtained closely match those presented by Wang et al.</w:t>
       </w:r>
       <w:hyperlink w:anchor="ref-Wang2020h">
         <w:r>
@@ -10085,7 +10093,7 @@
             <w:rStyle w:val="Hyperlink"/>
             <w:vertAlign w:val="superscript"/>
           </w:rPr>
-          <w:t xml:space="preserve">47</w:t>
+          <w:t xml:space="preserve">48</w:t>
         </w:r>
       </w:hyperlink>
       <w:r>
@@ -10167,7 +10175,7 @@
             <w:rStyle w:val="Hyperlink"/>
             <w:vertAlign w:val="superscript"/>
           </w:rPr>
-          <w:t xml:space="preserve">48</w:t>
+          <w:t xml:space="preserve">49</w:t>
         </w:r>
       </w:hyperlink>
       <w:r>
@@ -10349,7 +10357,7 @@
         <w:t xml:space="preserve"> </w:t>
       </w:r>
       <w:r>
-        <w:t xml:space="preserve">These results correspond to those by Corapi et al.</w:t>
+        <w:t xml:space="preserve">These results correspond to those by Corapi et al</w:t>
       </w:r>
       <w:hyperlink w:anchor="ref-Corapi2019">
         <w:r>
@@ -10357,14 +10365,14 @@
             <w:rStyle w:val="Hyperlink"/>
             <w:vertAlign w:val="superscript"/>
           </w:rPr>
-          <w:t xml:space="preserve">49</w:t>
+          <w:t xml:space="preserve">50</w:t>
         </w:r>
       </w:hyperlink>
       <w:r>
         <w:t xml:space="preserve"> </w:t>
       </w:r>
       <w:r>
-        <w:t xml:space="preserve">and Wang et al..</w:t>
+        <w:t xml:space="preserve">and Wang et al.</w:t>
       </w:r>
       <w:hyperlink w:anchor="ref-Wang2020h">
         <w:r>
@@ -10372,7 +10380,7 @@
             <w:rStyle w:val="Hyperlink"/>
             <w:vertAlign w:val="superscript"/>
           </w:rPr>
-          <w:t xml:space="preserve">47</w:t>
+          <w:t xml:space="preserve">48</w:t>
         </w:r>
       </w:hyperlink>
       <w:r>
@@ -10421,7 +10429,7 @@
             <w:rStyle w:val="Hyperlink"/>
             <w:vertAlign w:val="superscript"/>
           </w:rPr>
-          <w:t xml:space="preserve">50</w:t>
+          <w:t xml:space="preserve">51</w:t>
         </w:r>
       </w:hyperlink>
       <w:r>
@@ -10463,21 +10471,6 @@
         <w:t xml:space="preserve">This is a relevant insight for prescriptions of minimal conditions for 3D printing. Moreover, the use of recycled assets in the printing process may be a relevant method, considering the current priorities of the European Union in regard to circular economy and carbon-neutral strategy ambitions.</w:t>
       </w:r>
       <w:hyperlink w:anchor="ref-Schwarz2021">
-        <w:r>
-          <w:rPr>
-            <w:rStyle w:val="Hyperlink"/>
-            <w:vertAlign w:val="superscript"/>
-          </w:rPr>
-          <w:t xml:space="preserve">51</w:t>
-        </w:r>
-      </w:hyperlink>
-      <w:r>
-        <w:t xml:space="preserve"> </w:t>
-      </w:r>
-      <w:r>
-        <w:t xml:space="preserve">Also, there is great development in applications using distributed recycling approaches. For instance, Nur-A-Tomal et al.</w:t>
-      </w:r>
-      <w:hyperlink w:anchor="ref-Nur-A-Tomal2020">
         <w:r>
           <w:rPr>
             <w:rStyle w:val="Hyperlink"/>
@@ -10490,24 +10483,15 @@
         <w:t xml:space="preserve"> </w:t>
       </w:r>
       <w:r>
-        <w:t xml:space="preserve">presented a valuable example of waste-to-wealth to use waste plastic toys retaining the original color of waste plastic to fabricate new products. Certainly more research is required for the development of complete closed-loop case studies for prototyping purposes based on material type, validating technical, ecological and economic feasibility.</w:t>
-      </w:r>
-      <w:hyperlink w:anchor="ref-CruzSanchez2020">
-        <w:r>
-          <w:rPr>
-            <w:rStyle w:val="Hyperlink"/>
-            <w:vertAlign w:val="superscript"/>
-          </w:rPr>
-          <w:t xml:space="preserve">16</w:t>
-        </w:r>
-      </w:hyperlink>
-      <w:r>
-        <w:rPr>
-          <w:vertAlign w:val="superscript"/>
-        </w:rPr>
-        <w:t xml:space="preserve">,</w:t>
-      </w:r>
-      <w:hyperlink w:anchor="ref-Sauerwein2019">
+        <w:t xml:space="preserve">Also, there is great development in applications using distributed recycling approaches.</w:t>
+      </w:r>
+      <w:r>
+        <w:t xml:space="preserve"> </w:t>
+      </w:r>
+      <w:r>
+        <w:t xml:space="preserve">For instance, Nur-A-Tomal et al.</w:t>
+      </w:r>
+      <w:hyperlink w:anchor="ref-Nur-A-Tomal2020">
         <w:r>
           <w:rPr>
             <w:rStyle w:val="Hyperlink"/>
@@ -10516,27 +10500,28 @@
           <w:t xml:space="preserve">53</w:t>
         </w:r>
       </w:hyperlink>
-    </w:p>
-    <w:p>
-      <w:pPr>
-        <w:pStyle w:val="BodyText"/>
-      </w:pPr>
-      <w:r>
-        <w:t xml:space="preserve">There are certain limitations to this work in the perspective of materials and parameters tested.</w:t>
-      </w:r>
-      <w:r>
-        <w:t xml:space="preserve"> </w:t>
-      </w:r>
-      <w:r>
-        <w:t xml:space="preserve">Certainly, the use of other materials is needed to confirm the main findings.</w:t>
-      </w:r>
-      <w:r>
-        <w:t xml:space="preserve"> </w:t>
-      </w:r>
-      <w:r>
-        <w:t xml:space="preserve">Moreover, other factors are needed in order to consider the quality of a prototype. Clearly, other variables, such as aesthetic design, dimensional accuracy and surface quality</w:t>
-      </w:r>
-      <w:hyperlink w:anchor="ref-Jin2017">
+      <w:r>
+        <w:t xml:space="preserve"> </w:t>
+      </w:r>
+      <w:r>
+        <w:t xml:space="preserve">presented a valuable example of waste-to-wealth to use waste plastic toys retaining the original color of waste plastic to fabricate new products. Certainly more research is required for the development of complete closed-loop case studies for prototyping purposes based on material type, validating technical, ecological and economic feasibility.</w:t>
+      </w:r>
+      <w:hyperlink w:anchor="ref-CruzSanchez2020">
+        <w:r>
+          <w:rPr>
+            <w:rStyle w:val="Hyperlink"/>
+            <w:vertAlign w:val="superscript"/>
+          </w:rPr>
+          <w:t xml:space="preserve">17</w:t>
+        </w:r>
+      </w:hyperlink>
+      <w:r>
+        <w:rPr>
+          <w:vertAlign w:val="superscript"/>
+        </w:rPr>
+        <w:t xml:space="preserve">,</w:t>
+      </w:r>
+      <w:hyperlink w:anchor="ref-Sauerwein2019">
         <w:r>
           <w:rPr>
             <w:rStyle w:val="Hyperlink"/>
@@ -10545,13 +10530,27 @@
           <w:t xml:space="preserve">54</w:t>
         </w:r>
       </w:hyperlink>
-      <w:r>
-        <w:t xml:space="preserve"> </w:t>
-      </w:r>
-      <w:r>
-        <w:t xml:space="preserve">are also key variables to include for the printed objects in addition to the mechanical properties in the prototypes where the main goal is user acceptability.</w:t>
-      </w:r>
-      <w:hyperlink w:anchor="ref-Sauer2009">
+    </w:p>
+    <w:p>
+      <w:pPr>
+        <w:pStyle w:val="BodyText"/>
+      </w:pPr>
+      <w:r>
+        <w:t xml:space="preserve">There are certain limitations to this work in the perspective of materials and parameters tested.</w:t>
+      </w:r>
+      <w:r>
+        <w:t xml:space="preserve"> </w:t>
+      </w:r>
+      <w:r>
+        <w:t xml:space="preserve">Certainly, the use of other materials is needed to confirm the main findings.</w:t>
+      </w:r>
+      <w:r>
+        <w:t xml:space="preserve"> </w:t>
+      </w:r>
+      <w:r>
+        <w:t xml:space="preserve">Moreover, other factors are needed in order to consider the quality of a prototype. Clearly, other variables, such as aesthetic design, dimensional accuracy and surface quality</w:t>
+      </w:r>
+      <w:hyperlink w:anchor="ref-Jin2017">
         <w:r>
           <w:rPr>
             <w:rStyle w:val="Hyperlink"/>
@@ -10561,12 +10560,12 @@
         </w:r>
       </w:hyperlink>
       <w:r>
-        <w:rPr>
-          <w:vertAlign w:val="superscript"/>
-        </w:rPr>
-        <w:t xml:space="preserve">,</w:t>
-      </w:r>
-      <w:hyperlink w:anchor="ref-Sauer2010">
+        <w:t xml:space="preserve"> </w:t>
+      </w:r>
+      <w:r>
+        <w:t xml:space="preserve">are also key variables to include for the printed objects in addition to the mechanical properties in the prototypes where the main goal is user acceptability.</w:t>
+      </w:r>
+      <w:hyperlink w:anchor="ref-Sauer2009">
         <w:r>
           <w:rPr>
             <w:rStyle w:val="Hyperlink"/>
@@ -10576,39 +10575,12 @@
         </w:r>
       </w:hyperlink>
       <w:r>
-        <w:t xml:space="preserve"> </w:t>
-      </w:r>
-      <w:r>
-        <w:t xml:space="preserve">Nevertheless, this is an ongoing study in which the main purpose is the statistical validation of the minimal conditions to promote the use of recycled materials in prototyping.</w:t>
-      </w:r>
-    </w:p>
-    <w:bookmarkEnd w:id="41"/>
-    <w:bookmarkStart w:id="42" w:name="section:conclusions"/>
-    <w:p>
-      <w:pPr>
-        <w:pStyle w:val="Heading1"/>
-      </w:pPr>
-      <w:r>
         <w:rPr>
-          <w:rStyle w:val="SectionNumber"/>
+          <w:vertAlign w:val="superscript"/>
         </w:rPr>
-        <w:t xml:space="preserve">5</w:t>
-      </w:r>
-      <w:r>
-        <w:tab/>
-      </w:r>
-      <w:r>
-        <w:t xml:space="preserve">Conclusions</w:t>
-      </w:r>
-    </w:p>
-    <w:p>
-      <w:pPr>
-        <w:pStyle w:val="FirstParagraph"/>
-      </w:pPr>
-      <w:r>
-        <w:t xml:space="preserve">The present study proposes a comprehensive experimental program to analyze the Fused Filament Fabrication process based on the tensile strength using virgin PLA and recycled PLA. The paper aims to improve the sustainability of the 3D printing process, proposing a methodology based on Design of Experiments approach in order to assess the technical feasibility of the substitution of recycled filaments for virgin ones by means of a better knowledge on the influence of the printing conditions. The final purpose in the long term is to recognize the technology affordance of prototyping side of additive manufacturing as a design tool to better ensure consumer acceptance and less waste.</w:t>
-      </w:r>
-      <w:hyperlink w:anchor="ref-Kohtala2015a">
+        <w:t xml:space="preserve">,</w:t>
+      </w:r>
+      <w:hyperlink w:anchor="ref-Sauer2010">
         <w:r>
           <w:rPr>
             <w:rStyle w:val="Hyperlink"/>
@@ -10617,6 +10589,48 @@
           <w:t xml:space="preserve">57</w:t>
         </w:r>
       </w:hyperlink>
+      <w:r>
+        <w:t xml:space="preserve"> </w:t>
+      </w:r>
+      <w:r>
+        <w:t xml:space="preserve">Nevertheless, this is an ongoing study in which the main purpose is the statistical validation of the minimal conditions to promote the use of recycled materials in prototyping.</w:t>
+      </w:r>
+    </w:p>
+    <w:bookmarkEnd w:id="41"/>
+    <w:bookmarkStart w:id="42" w:name="section:conclusions"/>
+    <w:p>
+      <w:pPr>
+        <w:pStyle w:val="Heading1"/>
+      </w:pPr>
+      <w:r>
+        <w:rPr>
+          <w:rStyle w:val="SectionNumber"/>
+        </w:rPr>
+        <w:t xml:space="preserve">5</w:t>
+      </w:r>
+      <w:r>
+        <w:tab/>
+      </w:r>
+      <w:r>
+        <w:t xml:space="preserve">Conclusions</w:t>
+      </w:r>
+    </w:p>
+    <w:p>
+      <w:pPr>
+        <w:pStyle w:val="FirstParagraph"/>
+      </w:pPr>
+      <w:r>
+        <w:t xml:space="preserve">The present study proposes a comprehensive experimental program to analyze the Fused Filament Fabrication process based on the tensile strength using virgin PLA and recycled PLA. The paper aims to improve the sustainability of the 3D printing process, proposing a methodology based on Design of Experiments approach in order to assess the technical feasibility of the substitution of recycled filaments for virgin ones by means of a better knowledge on the influence of the printing conditions. The final purpose in the long term is to recognize the technology affordance of prototyping side of additive manufacturing as a design tool to better ensure consumer acceptance and less waste.</w:t>
+      </w:r>
+      <w:hyperlink w:anchor="ref-Kohtala2015a">
+        <w:r>
+          <w:rPr>
+            <w:rStyle w:val="Hyperlink"/>
+            <w:vertAlign w:val="superscript"/>
+          </w:rPr>
+          <w:t xml:space="preserve">58</w:t>
+        </w:r>
+      </w:hyperlink>
     </w:p>
     <w:p>
       <w:pPr>
@@ -10758,7 +10772,7 @@
       </w:r>
     </w:p>
     <w:bookmarkEnd w:id="44"/>
-    <w:bookmarkStart w:id="106" w:name="references"/>
+    <w:bookmarkStart w:id="107" w:name="references"/>
     <w:p>
       <w:pPr>
         <w:pStyle w:val="Heading1"/>
@@ -10767,7 +10781,7 @@
         <w:t xml:space="preserve">References</w:t>
       </w:r>
     </w:p>
-    <w:bookmarkStart w:id="105" w:name="refs"/>
+    <w:bookmarkStart w:id="106" w:name="refs"/>
     <w:bookmarkStart w:id="45" w:name="ref-Singh2020d"/>
     <w:p>
       <w:pPr>
@@ -10925,13 +10939,57 @@
       </w:r>
     </w:p>
     <w:bookmarkEnd w:id="48"/>
-    <w:bookmarkStart w:id="49" w:name="ref-Askari2020"/>
+    <w:bookmarkStart w:id="49" w:name="ref-Jiang2016"/>
     <w:p>
       <w:pPr>
         <w:pStyle w:val="Bibliography"/>
       </w:pPr>
       <w:r>
         <w:t xml:space="preserve">5.</w:t>
+      </w:r>
+      <w:r>
+        <w:t xml:space="preserve"> </w:t>
+      </w:r>
+      <w:r>
+        <w:t xml:space="preserve">	</w:t>
+      </w:r>
+      <w:r>
+        <w:t xml:space="preserve">Jiang P, Leng J, Ding K, et al.</w:t>
+      </w:r>
+      <w:r>
+        <w:t xml:space="preserve"> </w:t>
+      </w:r>
+      <w:r>
+        <w:t xml:space="preserve">Social manufacturing as a sustainable paradigm for mass individualization</w:t>
+      </w:r>
+      <w:r>
+        <w:t xml:space="preserve">.</w:t>
+      </w:r>
+      <w:r>
+        <w:t xml:space="preserve"> </w:t>
+      </w:r>
+      <w:r>
+        <w:rPr>
+          <w:iCs/>
+          <w:i/>
+        </w:rPr>
+        <w:t xml:space="preserve">Proc Inst Mech Eng Part B J Eng Manuf</w:t>
+      </w:r>
+      <w:r>
+        <w:t xml:space="preserve"> </w:t>
+      </w:r>
+      <w:r>
+        <w:t xml:space="preserve">2016; 230: 1961–1968.</w:t>
+      </w:r>
+    </w:p>
+    <w:bookmarkEnd w:id="49"/>
+    <w:bookmarkStart w:id="50" w:name="ref-Askari2020"/>
+    <w:p>
+      <w:pPr>
+        <w:pStyle w:val="Bibliography"/>
+      </w:pPr>
+      <w:r>
+        <w:t xml:space="preserve">6.</w:t>
       </w:r>
       <w:r>
         <w:t xml:space="preserve"> </w:t>
@@ -10968,14 +11026,14 @@
         <w:t xml:space="preserve">2020; 36: 101562.</w:t>
       </w:r>
     </w:p>
-    <w:bookmarkEnd w:id="49"/>
-    <w:bookmarkStart w:id="50" w:name="ref-Wang2020f"/>
+    <w:bookmarkEnd w:id="50"/>
+    <w:bookmarkStart w:id="51" w:name="ref-Wang2020f"/>
     <w:p>
       <w:pPr>
         <w:pStyle w:val="Bibliography"/>
       </w:pPr>
       <w:r>
-        <w:t xml:space="preserve">6.</w:t>
+        <w:t xml:space="preserve">7.</w:t>
       </w:r>
       <w:r>
         <w:t xml:space="preserve"> </w:t>
@@ -11012,14 +11070,14 @@
         <w:t xml:space="preserve">2020; 161: 120251.</w:t>
       </w:r>
     </w:p>
-    <w:bookmarkEnd w:id="50"/>
-    <w:bookmarkStart w:id="51" w:name="ref-Niaki2019"/>
+    <w:bookmarkEnd w:id="51"/>
+    <w:bookmarkStart w:id="52" w:name="ref-Niaki2019"/>
     <w:p>
       <w:pPr>
         <w:pStyle w:val="Bibliography"/>
       </w:pPr>
       <w:r>
-        <w:t xml:space="preserve">7.</w:t>
+        <w:t xml:space="preserve">8.</w:t>
       </w:r>
       <w:r>
         <w:t xml:space="preserve"> </w:t>
@@ -11056,14 +11114,14 @@
         <w:t xml:space="preserve">2019; 222: 381–392.</w:t>
       </w:r>
     </w:p>
-    <w:bookmarkEnd w:id="51"/>
-    <w:bookmarkStart w:id="52" w:name="ref-Peng2018"/>
+    <w:bookmarkEnd w:id="52"/>
+    <w:bookmarkStart w:id="53" w:name="ref-Peng2018"/>
     <w:p>
       <w:pPr>
         <w:pStyle w:val="Bibliography"/>
       </w:pPr>
       <w:r>
-        <w:t xml:space="preserve">8.</w:t>
+        <w:t xml:space="preserve">9.</w:t>
       </w:r>
       <w:r>
         <w:t xml:space="preserve"> </w:t>
@@ -11100,14 +11158,14 @@
         <w:t xml:space="preserve">2018; 21: 694–704.</w:t>
       </w:r>
     </w:p>
-    <w:bookmarkEnd w:id="52"/>
-    <w:bookmarkStart w:id="53" w:name="ref-Despeisse2016"/>
+    <w:bookmarkEnd w:id="53"/>
+    <w:bookmarkStart w:id="54" w:name="ref-Despeisse2016"/>
     <w:p>
       <w:pPr>
         <w:pStyle w:val="Bibliography"/>
       </w:pPr>
       <w:r>
-        <w:t xml:space="preserve">9.</w:t>
+        <w:t xml:space="preserve">10.</w:t>
       </w:r>
       <w:r>
         <w:t xml:space="preserve"> </w:t>
@@ -11144,14 +11202,14 @@
         <w:t xml:space="preserve">2017; 115: 75–84.</w:t>
       </w:r>
     </w:p>
-    <w:bookmarkEnd w:id="53"/>
-    <w:bookmarkStart w:id="54" w:name="ref-GonzalezHenriquez2019"/>
+    <w:bookmarkEnd w:id="54"/>
+    <w:bookmarkStart w:id="55" w:name="ref-GonzalezHenriquez2019"/>
     <w:p>
       <w:pPr>
         <w:pStyle w:val="Bibliography"/>
       </w:pPr>
       <w:r>
-        <w:t xml:space="preserve">10.</w:t>
+        <w:t xml:space="preserve">11.</w:t>
       </w:r>
       <w:r>
         <w:t xml:space="preserve"> </w:t>
@@ -11188,14 +11246,14 @@
         <w:t xml:space="preserve">2019; 94: 57–116.</w:t>
       </w:r>
     </w:p>
-    <w:bookmarkEnd w:id="54"/>
-    <w:bookmarkStart w:id="55" w:name="ref-Ryberg2019"/>
+    <w:bookmarkEnd w:id="55"/>
+    <w:bookmarkStart w:id="56" w:name="ref-Ryberg2019"/>
     <w:p>
       <w:pPr>
         <w:pStyle w:val="Bibliography"/>
       </w:pPr>
       <w:r>
-        <w:t xml:space="preserve">11.</w:t>
+        <w:t xml:space="preserve">12.</w:t>
       </w:r>
       <w:r>
         <w:t xml:space="preserve"> </w:t>
@@ -11232,14 +11290,14 @@
         <w:t xml:space="preserve">2019; 151: 104459.</w:t>
       </w:r>
     </w:p>
-    <w:bookmarkEnd w:id="55"/>
-    <w:bookmarkStart w:id="56" w:name="ref-Elverum2016"/>
+    <w:bookmarkEnd w:id="56"/>
+    <w:bookmarkStart w:id="57" w:name="ref-Elverum2016"/>
     <w:p>
       <w:pPr>
         <w:pStyle w:val="Bibliography"/>
       </w:pPr>
       <w:r>
-        <w:t xml:space="preserve">12.</w:t>
+        <w:t xml:space="preserve">13.</w:t>
       </w:r>
       <w:r>
         <w:t xml:space="preserve"> </w:t>
@@ -11276,14 +11334,14 @@
         <w:t xml:space="preserve">2016; 50: 117–122.</w:t>
       </w:r>
     </w:p>
-    <w:bookmarkEnd w:id="56"/>
-    <w:bookmarkStart w:id="57" w:name="ref-Menold2017"/>
+    <w:bookmarkEnd w:id="57"/>
+    <w:bookmarkStart w:id="58" w:name="ref-Menold2017"/>
     <w:p>
       <w:pPr>
         <w:pStyle w:val="Bibliography"/>
       </w:pPr>
       <w:r>
-        <w:t xml:space="preserve">13.</w:t>
+        <w:t xml:space="preserve">14.</w:t>
       </w:r>
       <w:r>
         <w:t xml:space="preserve"> </w:t>
@@ -11320,14 +11378,14 @@
         <w:t xml:space="preserve">2017; 50: 70–112.</w:t>
       </w:r>
     </w:p>
-    <w:bookmarkEnd w:id="57"/>
-    <w:bookmarkStart w:id="59" w:name="ref-Hansen2020"/>
+    <w:bookmarkEnd w:id="58"/>
+    <w:bookmarkStart w:id="60" w:name="ref-Hansen2020"/>
     <w:p>
       <w:pPr>
         <w:pStyle w:val="Bibliography"/>
       </w:pPr>
       <w:r>
-        <w:t xml:space="preserve">14.</w:t>
+        <w:t xml:space="preserve">15.</w:t>
       </w:r>
       <w:r>
         <w:t xml:space="preserve"> </w:t>
@@ -11363,7 +11421,7 @@
       <w:r>
         <w:t xml:space="preserve"> </w:t>
       </w:r>
-      <w:hyperlink r:id="rId58">
+      <w:hyperlink r:id="rId59">
         <w:r>
           <w:rPr>
             <w:rStyle w:val="Hyperlink"/>
@@ -11375,14 +11433,14 @@
         <w:t xml:space="preserve">.</w:t>
       </w:r>
     </w:p>
-    <w:bookmarkEnd w:id="59"/>
-    <w:bookmarkStart w:id="60" w:name="ref-Campbell2012"/>
+    <w:bookmarkEnd w:id="60"/>
+    <w:bookmarkStart w:id="61" w:name="ref-Campbell2012"/>
     <w:p>
       <w:pPr>
         <w:pStyle w:val="Bibliography"/>
       </w:pPr>
       <w:r>
-        <w:t xml:space="preserve">15.</w:t>
+        <w:t xml:space="preserve">16.</w:t>
       </w:r>
       <w:r>
         <w:t xml:space="preserve"> </w:t>
@@ -11419,14 +11477,14 @@
         <w:t xml:space="preserve">2012; 18: 255–258.</w:t>
       </w:r>
     </w:p>
-    <w:bookmarkEnd w:id="60"/>
-    <w:bookmarkStart w:id="61" w:name="ref-CruzSanchez2020"/>
+    <w:bookmarkEnd w:id="61"/>
+    <w:bookmarkStart w:id="62" w:name="ref-CruzSanchez2020"/>
     <w:p>
       <w:pPr>
         <w:pStyle w:val="Bibliography"/>
       </w:pPr>
       <w:r>
-        <w:t xml:space="preserve">16.</w:t>
+        <w:t xml:space="preserve">17.</w:t>
       </w:r>
       <w:r>
         <w:t xml:space="preserve"> </w:t>
@@ -11463,14 +11521,14 @@
         <w:t xml:space="preserve">2020; 264: 121602.</w:t>
       </w:r>
     </w:p>
-    <w:bookmarkEnd w:id="61"/>
-    <w:bookmarkStart w:id="63" w:name="ref-Mikula2020"/>
+    <w:bookmarkEnd w:id="62"/>
+    <w:bookmarkStart w:id="64" w:name="ref-Mikula2020"/>
     <w:p>
       <w:pPr>
         <w:pStyle w:val="Bibliography"/>
       </w:pPr>
       <w:r>
-        <w:t xml:space="preserve">17.</w:t>
+        <w:t xml:space="preserve">18.</w:t>
       </w:r>
       <w:r>
         <w:t xml:space="preserve"> </w:t>
@@ -11506,7 +11564,7 @@
       <w:r>
         <w:t xml:space="preserve"> </w:t>
       </w:r>
-      <w:hyperlink r:id="rId62">
+      <w:hyperlink r:id="rId63">
         <w:r>
           <w:rPr>
             <w:rStyle w:val="Hyperlink"/>
@@ -11518,14 +11576,14 @@
         <w:t xml:space="preserve">.</w:t>
       </w:r>
     </w:p>
-    <w:bookmarkEnd w:id="63"/>
-    <w:bookmarkStart w:id="64" w:name="ref-Lovo2018"/>
+    <w:bookmarkEnd w:id="64"/>
+    <w:bookmarkStart w:id="65" w:name="ref-Lovo2018"/>
     <w:p>
       <w:pPr>
         <w:pStyle w:val="Bibliography"/>
       </w:pPr>
       <w:r>
-        <w:t xml:space="preserve">18.</w:t>
+        <w:t xml:space="preserve">19.</w:t>
       </w:r>
       <w:r>
         <w:t xml:space="preserve"> </w:t>
@@ -11562,14 +11620,14 @@
         <w:t xml:space="preserve">2019; 233: 1206–1215.</w:t>
       </w:r>
     </w:p>
-    <w:bookmarkEnd w:id="64"/>
-    <w:bookmarkStart w:id="65" w:name="ref-Laureto2018"/>
+    <w:bookmarkEnd w:id="65"/>
+    <w:bookmarkStart w:id="66" w:name="ref-Laureto2018"/>
     <w:p>
       <w:pPr>
         <w:pStyle w:val="Bibliography"/>
       </w:pPr>
       <w:r>
-        <w:t xml:space="preserve">19.</w:t>
+        <w:t xml:space="preserve">20.</w:t>
       </w:r>
       <w:r>
         <w:t xml:space="preserve"> </w:t>
@@ -11606,14 +11664,14 @@
         <w:t xml:space="preserve">2018; 68: 294–301.</w:t>
       </w:r>
     </w:p>
-    <w:bookmarkEnd w:id="65"/>
-    <w:bookmarkStart w:id="66" w:name="ref-Popescu2018"/>
+    <w:bookmarkEnd w:id="66"/>
+    <w:bookmarkStart w:id="67" w:name="ref-Popescu2018"/>
     <w:p>
       <w:pPr>
         <w:pStyle w:val="Bibliography"/>
       </w:pPr>
       <w:r>
-        <w:t xml:space="preserve">20.</w:t>
+        <w:t xml:space="preserve">21.</w:t>
       </w:r>
       <w:r>
         <w:t xml:space="preserve"> </w:t>
@@ -11650,14 +11708,14 @@
         <w:t xml:space="preserve">2018; 69: 157–166.</w:t>
       </w:r>
     </w:p>
-    <w:bookmarkEnd w:id="66"/>
-    <w:bookmarkStart w:id="67" w:name="ref-Tymrak2014a"/>
+    <w:bookmarkEnd w:id="67"/>
+    <w:bookmarkStart w:id="68" w:name="ref-Tymrak2014a"/>
     <w:p>
       <w:pPr>
         <w:pStyle w:val="Bibliography"/>
       </w:pPr>
       <w:r>
-        <w:t xml:space="preserve">21.</w:t>
+        <w:t xml:space="preserve">22.</w:t>
       </w:r>
       <w:r>
         <w:t xml:space="preserve"> </w:t>
@@ -11694,14 +11752,14 @@
         <w:t xml:space="preserve">2014; 58: 242–246.</w:t>
       </w:r>
     </w:p>
-    <w:bookmarkEnd w:id="67"/>
-    <w:bookmarkStart w:id="68" w:name="ref-Altan2018"/>
+    <w:bookmarkEnd w:id="68"/>
+    <w:bookmarkStart w:id="69" w:name="ref-Altan2018"/>
     <w:p>
       <w:pPr>
         <w:pStyle w:val="Bibliography"/>
       </w:pPr>
       <w:r>
-        <w:t xml:space="preserve">22.</w:t>
+        <w:t xml:space="preserve">23.</w:t>
       </w:r>
       <w:r>
         <w:t xml:space="preserve"> </w:t>
@@ -11738,14 +11796,14 @@
         <w:t xml:space="preserve">2018; 60: 471–477.</w:t>
       </w:r>
     </w:p>
-    <w:bookmarkEnd w:id="68"/>
-    <w:bookmarkStart w:id="69" w:name="ref-Yao2019"/>
+    <w:bookmarkEnd w:id="69"/>
+    <w:bookmarkStart w:id="70" w:name="ref-Yao2019"/>
     <w:p>
       <w:pPr>
         <w:pStyle w:val="Bibliography"/>
       </w:pPr>
       <w:r>
-        <w:t xml:space="preserve">23.</w:t>
+        <w:t xml:space="preserve">24.</w:t>
       </w:r>
       <w:r>
         <w:t xml:space="preserve"> </w:t>
@@ -11782,14 +11840,14 @@
         <w:t xml:space="preserve">2019; 163: 393–402.</w:t>
       </w:r>
     </w:p>
-    <w:bookmarkEnd w:id="69"/>
-    <w:bookmarkStart w:id="70" w:name="ref-Alafaghani2018"/>
+    <w:bookmarkEnd w:id="70"/>
+    <w:bookmarkStart w:id="71" w:name="ref-Alafaghani2018"/>
     <w:p>
       <w:pPr>
         <w:pStyle w:val="Bibliography"/>
       </w:pPr>
       <w:r>
-        <w:t xml:space="preserve">24.</w:t>
+        <w:t xml:space="preserve">25.</w:t>
       </w:r>
       <w:r>
         <w:t xml:space="preserve"> </w:t>
@@ -11826,14 +11884,14 @@
         <w:t xml:space="preserve">2018; 36: 164–174.</w:t>
       </w:r>
     </w:p>
-    <w:bookmarkEnd w:id="70"/>
-    <w:bookmarkStart w:id="71" w:name="ref-Little2020"/>
+    <w:bookmarkEnd w:id="71"/>
+    <w:bookmarkStart w:id="72" w:name="ref-Little2020"/>
     <w:p>
       <w:pPr>
         <w:pStyle w:val="Bibliography"/>
       </w:pPr>
       <w:r>
-        <w:t xml:space="preserve">25.</w:t>
+        <w:t xml:space="preserve">26.</w:t>
       </w:r>
       <w:r>
         <w:t xml:space="preserve"> </w:t>
@@ -11870,14 +11928,14 @@
         <w:t xml:space="preserve">2020; 13: 4273.</w:t>
       </w:r>
     </w:p>
-    <w:bookmarkEnd w:id="71"/>
-    <w:bookmarkStart w:id="72" w:name="ref-Zhao2018"/>
+    <w:bookmarkEnd w:id="72"/>
+    <w:bookmarkStart w:id="73" w:name="ref-Zhao2018"/>
     <w:p>
       <w:pPr>
         <w:pStyle w:val="Bibliography"/>
       </w:pPr>
       <w:r>
-        <w:t xml:space="preserve">26.</w:t>
+        <w:t xml:space="preserve">27.</w:t>
       </w:r>
       <w:r>
         <w:t xml:space="preserve"> </w:t>
@@ -11914,14 +11972,14 @@
         <w:t xml:space="preserve">2018; 197: 1046–1055.</w:t>
       </w:r>
     </w:p>
-    <w:bookmarkEnd w:id="72"/>
-    <w:bookmarkStart w:id="73" w:name="ref-Petrovic2011"/>
+    <w:bookmarkEnd w:id="73"/>
+    <w:bookmarkStart w:id="74" w:name="ref-Petrovic2011"/>
     <w:p>
       <w:pPr>
         <w:pStyle w:val="Bibliography"/>
       </w:pPr>
       <w:r>
-        <w:t xml:space="preserve">27.</w:t>
+        <w:t xml:space="preserve">28.</w:t>
       </w:r>
       <w:r>
         <w:t xml:space="preserve"> </w:t>
@@ -11958,14 +12016,14 @@
         <w:t xml:space="preserve">2011; 49: 1061–1079.</w:t>
       </w:r>
     </w:p>
-    <w:bookmarkEnd w:id="73"/>
-    <w:bookmarkStart w:id="74" w:name="ref-Wittbrodt2013"/>
+    <w:bookmarkEnd w:id="74"/>
+    <w:bookmarkStart w:id="75" w:name="ref-Wittbrodt2013"/>
     <w:p>
       <w:pPr>
         <w:pStyle w:val="Bibliography"/>
       </w:pPr>
       <w:r>
-        <w:t xml:space="preserve">28.</w:t>
+        <w:t xml:space="preserve">29.</w:t>
       </w:r>
       <w:r>
         <w:t xml:space="preserve"> </w:t>
@@ -12002,14 +12060,14 @@
         <w:t xml:space="preserve">2013; 23: 713–726.</w:t>
       </w:r>
     </w:p>
-    <w:bookmarkEnd w:id="74"/>
-    <w:bookmarkStart w:id="75" w:name="ref-Santander2020"/>
+    <w:bookmarkEnd w:id="75"/>
+    <w:bookmarkStart w:id="76" w:name="ref-Santander2020"/>
     <w:p>
       <w:pPr>
         <w:pStyle w:val="Bibliography"/>
       </w:pPr>
       <w:r>
-        <w:t xml:space="preserve">29.</w:t>
+        <w:t xml:space="preserve">30.</w:t>
       </w:r>
       <w:r>
         <w:t xml:space="preserve"> </w:t>
@@ -12046,14 +12104,14 @@
         <w:t xml:space="preserve">2020; 154: 104531.</w:t>
       </w:r>
     </w:p>
-    <w:bookmarkEnd w:id="75"/>
-    <w:bookmarkStart w:id="76" w:name="ref-Suarez2020"/>
+    <w:bookmarkEnd w:id="76"/>
+    <w:bookmarkStart w:id="77" w:name="ref-Suarez2020"/>
     <w:p>
       <w:pPr>
         <w:pStyle w:val="Bibliography"/>
       </w:pPr>
       <w:r>
-        <w:t xml:space="preserve">30.</w:t>
+        <w:t xml:space="preserve">31.</w:t>
       </w:r>
       <w:r>
         <w:t xml:space="preserve"> </w:t>
@@ -12090,14 +12148,14 @@
         <w:t xml:space="preserve">2020; 106: 1267–1279.</w:t>
       </w:r>
     </w:p>
-    <w:bookmarkEnd w:id="76"/>
-    <w:bookmarkStart w:id="77" w:name="ref-CruzSanchez2017"/>
+    <w:bookmarkEnd w:id="77"/>
+    <w:bookmarkStart w:id="78" w:name="ref-CruzSanchez2017"/>
     <w:p>
       <w:pPr>
         <w:pStyle w:val="Bibliography"/>
       </w:pPr>
       <w:r>
-        <w:t xml:space="preserve">31.</w:t>
+        <w:t xml:space="preserve">32.</w:t>
       </w:r>
       <w:r>
         <w:t xml:space="preserve"> </w:t>
@@ -12134,14 +12192,14 @@
         <w:t xml:space="preserve">2017; 17: 87–105.</w:t>
       </w:r>
     </w:p>
-    <w:bookmarkEnd w:id="77"/>
-    <w:bookmarkStart w:id="78" w:name="ref-Lanzotti2019"/>
+    <w:bookmarkEnd w:id="78"/>
+    <w:bookmarkStart w:id="79" w:name="ref-Lanzotti2019"/>
     <w:p>
       <w:pPr>
         <w:pStyle w:val="Bibliography"/>
       </w:pPr>
       <w:r>
-        <w:t xml:space="preserve">32.</w:t>
+        <w:t xml:space="preserve">33.</w:t>
       </w:r>
       <w:r>
         <w:t xml:space="preserve"> </w:t>
@@ -12178,14 +12236,14 @@
         <w:t xml:space="preserve">2019; 79: 143–146.</w:t>
       </w:r>
     </w:p>
-    <w:bookmarkEnd w:id="78"/>
-    <w:bookmarkStart w:id="79" w:name="ref-Anderson2017"/>
+    <w:bookmarkEnd w:id="79"/>
+    <w:bookmarkStart w:id="80" w:name="ref-Anderson2017"/>
     <w:p>
       <w:pPr>
         <w:pStyle w:val="Bibliography"/>
       </w:pPr>
       <w:r>
-        <w:t xml:space="preserve">33.</w:t>
+        <w:t xml:space="preserve">34.</w:t>
       </w:r>
       <w:r>
         <w:t xml:space="preserve"> </w:t>
@@ -12222,14 +12280,14 @@
         <w:t xml:space="preserve">2017; 4: 110–115.</w:t>
       </w:r>
     </w:p>
-    <w:bookmarkEnd w:id="79"/>
-    <w:bookmarkStart w:id="80" w:name="ref-Kumar2018b"/>
+    <w:bookmarkEnd w:id="80"/>
+    <w:bookmarkStart w:id="81" w:name="ref-Kumar2018b"/>
     <w:p>
       <w:pPr>
         <w:pStyle w:val="Bibliography"/>
       </w:pPr>
       <w:r>
-        <w:t xml:space="preserve">34.</w:t>
+        <w:t xml:space="preserve">35.</w:t>
       </w:r>
       <w:r>
         <w:t xml:space="preserve"> </w:t>
@@ -12266,14 +12324,58 @@
         <w:t xml:space="preserve">2018; 2: 115–137.</w:t>
       </w:r>
     </w:p>
-    <w:bookmarkEnd w:id="80"/>
-    <w:bookmarkStart w:id="81" w:name="ref-Pinho2020"/>
+    <w:bookmarkEnd w:id="81"/>
+    <w:bookmarkStart w:id="82" w:name="ref-Babagowda2018"/>
     <w:p>
       <w:pPr>
         <w:pStyle w:val="Bibliography"/>
       </w:pPr>
       <w:r>
-        <w:t xml:space="preserve">35.</w:t>
+        <w:t xml:space="preserve">36.</w:t>
+      </w:r>
+      <w:r>
+        <w:t xml:space="preserve"> </w:t>
+      </w:r>
+      <w:r>
+        <w:t xml:space="preserve">	</w:t>
+      </w:r>
+      <w:r>
+        <w:t xml:space="preserve">Babagowda, Kadadevara Math RS, Goutham R, et al.</w:t>
+      </w:r>
+      <w:r>
+        <w:t xml:space="preserve"> </w:t>
+      </w:r>
+      <w:r>
+        <w:t xml:space="preserve">Study of Effects on Mechanical Properties of PLA Filament which is blended with Recycled PLA Materials</w:t>
+      </w:r>
+      <w:r>
+        <w:t xml:space="preserve">.</w:t>
+      </w:r>
+      <w:r>
+        <w:t xml:space="preserve"> </w:t>
+      </w:r>
+      <w:r>
+        <w:rPr>
+          <w:iCs/>
+          <w:i/>
+        </w:rPr>
+        <w:t xml:space="preserve">IOP Conf Ser Mater Sci Eng</w:t>
+      </w:r>
+      <w:r>
+        <w:t xml:space="preserve"> </w:t>
+      </w:r>
+      <w:r>
+        <w:t xml:space="preserve">2018; 310: 012103.</w:t>
+      </w:r>
+    </w:p>
+    <w:bookmarkEnd w:id="82"/>
+    <w:bookmarkStart w:id="83" w:name="ref-Pinho2020"/>
+    <w:p>
+      <w:pPr>
+        <w:pStyle w:val="Bibliography"/>
+      </w:pPr>
+      <w:r>
+        <w:t xml:space="preserve">37.</w:t>
       </w:r>
       <w:r>
         <w:t xml:space="preserve"> </w:t>
@@ -12310,14 +12412,14 @@
         <w:t xml:space="preserve">2020; 118: 426–434.</w:t>
       </w:r>
     </w:p>
-    <w:bookmarkEnd w:id="81"/>
-    <w:bookmarkStart w:id="82" w:name="ref-Zhao2018a"/>
+    <w:bookmarkEnd w:id="83"/>
+    <w:bookmarkStart w:id="84" w:name="ref-Zhao2018a"/>
     <w:p>
       <w:pPr>
         <w:pStyle w:val="Bibliography"/>
       </w:pPr>
       <w:r>
-        <w:t xml:space="preserve">36.</w:t>
+        <w:t xml:space="preserve">38.</w:t>
       </w:r>
       <w:r>
         <w:t xml:space="preserve"> </w:t>
@@ -12354,58 +12456,14 @@
         <w:t xml:space="preserve">2018; 441: 381–387.</w:t>
       </w:r>
     </w:p>
-    <w:bookmarkEnd w:id="82"/>
-    <w:bookmarkStart w:id="83" w:name="ref-Babagowda2018"/>
+    <w:bookmarkEnd w:id="84"/>
+    <w:bookmarkStart w:id="85" w:name="ref-Rebaioli2017"/>
     <w:p>
       <w:pPr>
         <w:pStyle w:val="Bibliography"/>
       </w:pPr>
       <w:r>
-        <w:t xml:space="preserve">37.</w:t>
-      </w:r>
-      <w:r>
-        <w:t xml:space="preserve"> </w:t>
-      </w:r>
-      <w:r>
-        <w:t xml:space="preserve">	</w:t>
-      </w:r>
-      <w:r>
-        <w:t xml:space="preserve">Babagowda, Kadadevara Math RS, Goutham R, et al.</w:t>
-      </w:r>
-      <w:r>
-        <w:t xml:space="preserve"> </w:t>
-      </w:r>
-      <w:r>
-        <w:t xml:space="preserve">Study of Effects on Mechanical Properties of PLA Filament which is blended with Recycled PLA Materials</w:t>
-      </w:r>
-      <w:r>
-        <w:t xml:space="preserve">.</w:t>
-      </w:r>
-      <w:r>
-        <w:t xml:space="preserve"> </w:t>
-      </w:r>
-      <w:r>
-        <w:rPr>
-          <w:iCs/>
-          <w:i/>
-        </w:rPr>
-        <w:t xml:space="preserve">IOP Conf Ser Mater Sci Eng</w:t>
-      </w:r>
-      <w:r>
-        <w:t xml:space="preserve"> </w:t>
-      </w:r>
-      <w:r>
-        <w:t xml:space="preserve">2018; 310: 012103.</w:t>
-      </w:r>
-    </w:p>
-    <w:bookmarkEnd w:id="83"/>
-    <w:bookmarkStart w:id="84" w:name="ref-Rebaioli2017"/>
-    <w:p>
-      <w:pPr>
-        <w:pStyle w:val="Bibliography"/>
-      </w:pPr>
-      <w:r>
-        <w:t xml:space="preserve">38.</w:t>
+        <w:t xml:space="preserve">39.</w:t>
       </w:r>
       <w:r>
         <w:t xml:space="preserve"> </w:t>
@@ -12442,14 +12500,14 @@
         <w:t xml:space="preserve">2017; 93: 2571–2598.</w:t>
       </w:r>
     </w:p>
-    <w:bookmarkEnd w:id="84"/>
-    <w:bookmarkStart w:id="85" w:name="ref-CruzSanchez2014"/>
+    <w:bookmarkEnd w:id="85"/>
+    <w:bookmarkStart w:id="86" w:name="ref-CruzSanchez2014"/>
     <w:p>
       <w:pPr>
         <w:pStyle w:val="Bibliography"/>
       </w:pPr>
       <w:r>
-        <w:t xml:space="preserve">39.</w:t>
+        <w:t xml:space="preserve">40.</w:t>
       </w:r>
       <w:r>
         <w:t xml:space="preserve"> </w:t>
@@ -12486,14 +12544,14 @@
         <w:t xml:space="preserve">2014; 9: 151–167.</w:t>
       </w:r>
     </w:p>
-    <w:bookmarkEnd w:id="85"/>
-    <w:bookmarkStart w:id="86" w:name="ref-Roberson2013"/>
+    <w:bookmarkEnd w:id="86"/>
+    <w:bookmarkStart w:id="87" w:name="ref-Roberson2013"/>
     <w:p>
       <w:pPr>
         <w:pStyle w:val="Bibliography"/>
       </w:pPr>
       <w:r>
-        <w:t xml:space="preserve">40.</w:t>
+        <w:t xml:space="preserve">41.</w:t>
       </w:r>
       <w:r>
         <w:t xml:space="preserve"> </w:t>
@@ -12530,14 +12588,14 @@
         <w:t xml:space="preserve">2013; 8: 201–212.</w:t>
       </w:r>
     </w:p>
-    <w:bookmarkEnd w:id="86"/>
-    <w:bookmarkStart w:id="87" w:name="ref-JaisinghSheoran2019"/>
+    <w:bookmarkEnd w:id="87"/>
+    <w:bookmarkStart w:id="88" w:name="ref-JaisinghSheoran2019"/>
     <w:p>
       <w:pPr>
         <w:pStyle w:val="Bibliography"/>
       </w:pPr>
       <w:r>
-        <w:t xml:space="preserve">41.</w:t>
+        <w:t xml:space="preserve">42.</w:t>
       </w:r>
       <w:r>
         <w:t xml:space="preserve"> </w:t>
@@ -12571,14 +12629,14 @@
         <w:t xml:space="preserve">, pp. 1659–1672.</w:t>
       </w:r>
     </w:p>
-    <w:bookmarkEnd w:id="87"/>
-    <w:bookmarkStart w:id="88" w:name="ref-Chacon2017"/>
+    <w:bookmarkEnd w:id="88"/>
+    <w:bookmarkStart w:id="89" w:name="ref-Chacon2017"/>
     <w:p>
       <w:pPr>
         <w:pStyle w:val="Bibliography"/>
       </w:pPr>
       <w:r>
-        <w:t xml:space="preserve">42.</w:t>
+        <w:t xml:space="preserve">43.</w:t>
       </w:r>
       <w:r>
         <w:t xml:space="preserve"> </w:t>
@@ -12615,14 +12673,14 @@
         <w:t xml:space="preserve">2017; 124: 143–157.</w:t>
       </w:r>
     </w:p>
-    <w:bookmarkEnd w:id="88"/>
-    <w:bookmarkStart w:id="89" w:name="ref-Montgomery2001"/>
+    <w:bookmarkEnd w:id="89"/>
+    <w:bookmarkStart w:id="90" w:name="ref-Montgomery2001"/>
     <w:p>
       <w:pPr>
         <w:pStyle w:val="Bibliography"/>
       </w:pPr>
       <w:r>
-        <w:t xml:space="preserve">43.</w:t>
+        <w:t xml:space="preserve">44.</w:t>
       </w:r>
       <w:r>
         <w:t xml:space="preserve"> </w:t>
@@ -12647,14 +12705,14 @@
         <w:t xml:space="preserve">. John Wiley; Sons Inc, 2001.</w:t>
       </w:r>
     </w:p>
-    <w:bookmarkEnd w:id="89"/>
-    <w:bookmarkStart w:id="90" w:name="ref-Singh2019"/>
+    <w:bookmarkEnd w:id="90"/>
+    <w:bookmarkStart w:id="91" w:name="ref-Singh2019"/>
     <w:p>
       <w:pPr>
         <w:pStyle w:val="Bibliography"/>
       </w:pPr>
       <w:r>
-        <w:t xml:space="preserve">44.</w:t>
+        <w:t xml:space="preserve">45.</w:t>
       </w:r>
       <w:r>
         <w:t xml:space="preserve"> </w:t>
@@ -12691,14 +12749,14 @@
         <w:t xml:space="preserve">2019; 156: 259–265.</w:t>
       </w:r>
     </w:p>
-    <w:bookmarkEnd w:id="90"/>
-    <w:bookmarkStart w:id="91" w:name="ref-Tanveer2019"/>
+    <w:bookmarkEnd w:id="91"/>
+    <w:bookmarkStart w:id="92" w:name="ref-Tanveer2019"/>
     <w:p>
       <w:pPr>
         <w:pStyle w:val="Bibliography"/>
       </w:pPr>
       <w:r>
-        <w:t xml:space="preserve">45.</w:t>
+        <w:t xml:space="preserve">46.</w:t>
       </w:r>
       <w:r>
         <w:t xml:space="preserve"> </w:t>
@@ -12735,14 +12793,14 @@
         <w:t xml:space="preserve">2019; 1: 1–12.</w:t>
       </w:r>
     </w:p>
-    <w:bookmarkEnd w:id="91"/>
-    <w:bookmarkStart w:id="92" w:name="ref-UNE"/>
+    <w:bookmarkEnd w:id="92"/>
+    <w:bookmarkStart w:id="93" w:name="ref-UNE"/>
     <w:p>
       <w:pPr>
         <w:pStyle w:val="Bibliography"/>
       </w:pPr>
       <w:r>
-        <w:t xml:space="preserve">46.</w:t>
+        <w:t xml:space="preserve">47.</w:t>
       </w:r>
       <w:r>
         <w:t xml:space="preserve"> </w:t>
@@ -12772,14 +12830,14 @@
         <w:t xml:space="preserve">n de capas en materiales...</w:t>
       </w:r>
     </w:p>
-    <w:bookmarkEnd w:id="92"/>
-    <w:bookmarkStart w:id="93" w:name="ref-Wang2020h"/>
+    <w:bookmarkEnd w:id="93"/>
+    <w:bookmarkStart w:id="94" w:name="ref-Wang2020h"/>
     <w:p>
       <w:pPr>
         <w:pStyle w:val="Bibliography"/>
       </w:pPr>
       <w:r>
-        <w:t xml:space="preserve">47.</w:t>
+        <w:t xml:space="preserve">48.</w:t>
       </w:r>
       <w:r>
         <w:t xml:space="preserve"> </w:t>
@@ -12816,14 +12874,14 @@
         <w:t xml:space="preserve">2020; 86: 106483.</w:t>
       </w:r>
     </w:p>
-    <w:bookmarkEnd w:id="93"/>
-    <w:bookmarkStart w:id="94" w:name="ref-Garcia-Dominguez2020"/>
+    <w:bookmarkEnd w:id="94"/>
+    <w:bookmarkStart w:id="95" w:name="ref-Garcia-Dominguez2020"/>
     <w:p>
       <w:pPr>
         <w:pStyle w:val="Bibliography"/>
       </w:pPr>
       <w:r>
-        <w:t xml:space="preserve">48.</w:t>
+        <w:t xml:space="preserve">49.</w:t>
       </w:r>
       <w:r>
         <w:t xml:space="preserve"> </w:t>
@@ -12860,14 +12918,14 @@
         <w:t xml:space="preserve">2019; 13: 28.</w:t>
       </w:r>
     </w:p>
-    <w:bookmarkEnd w:id="94"/>
-    <w:bookmarkStart w:id="95" w:name="ref-Corapi2019"/>
+    <w:bookmarkEnd w:id="95"/>
+    <w:bookmarkStart w:id="96" w:name="ref-Corapi2019"/>
     <w:p>
       <w:pPr>
         <w:pStyle w:val="Bibliography"/>
       </w:pPr>
       <w:r>
-        <w:t xml:space="preserve">49.</w:t>
+        <w:t xml:space="preserve">50.</w:t>
       </w:r>
       <w:r>
         <w:t xml:space="preserve"> </w:t>
@@ -12901,14 +12959,14 @@
         <w:t xml:space="preserve"> Elsevier B.V., 2019, pp. 289–295.</w:t>
       </w:r>
     </w:p>
-    <w:bookmarkEnd w:id="95"/>
-    <w:bookmarkStart w:id="96" w:name="ref-Wagner2020"/>
+    <w:bookmarkEnd w:id="96"/>
+    <w:bookmarkStart w:id="97" w:name="ref-Wagner2020"/>
     <w:p>
       <w:pPr>
         <w:pStyle w:val="Bibliography"/>
       </w:pPr>
       <w:r>
-        <w:t xml:space="preserve">50.</w:t>
+        <w:t xml:space="preserve">51.</w:t>
       </w:r>
       <w:r>
         <w:t xml:space="preserve"> </w:t>
@@ -12929,14 +12987,14 @@
         <w:t xml:space="preserve">. 2020; 158: 104800.</w:t>
       </w:r>
     </w:p>
-    <w:bookmarkEnd w:id="96"/>
-    <w:bookmarkStart w:id="97" w:name="ref-Schwarz2021"/>
+    <w:bookmarkEnd w:id="97"/>
+    <w:bookmarkStart w:id="98" w:name="ref-Schwarz2021"/>
     <w:p>
       <w:pPr>
         <w:pStyle w:val="Bibliography"/>
       </w:pPr>
       <w:r>
-        <w:t xml:space="preserve">51.</w:t>
+        <w:t xml:space="preserve">52.</w:t>
       </w:r>
       <w:r>
         <w:t xml:space="preserve"> </w:t>
@@ -12973,14 +13031,14 @@
         <w:t xml:space="preserve">2021; 121: 331–342.</w:t>
       </w:r>
     </w:p>
-    <w:bookmarkEnd w:id="97"/>
-    <w:bookmarkStart w:id="99" w:name="ref-Nur-A-Tomal2020"/>
+    <w:bookmarkEnd w:id="98"/>
+    <w:bookmarkStart w:id="100" w:name="ref-Nur-A-Tomal2020"/>
     <w:p>
       <w:pPr>
         <w:pStyle w:val="Bibliography"/>
       </w:pPr>
       <w:r>
-        <w:t xml:space="preserve">52.</w:t>
+        <w:t xml:space="preserve">53.</w:t>
       </w:r>
       <w:r>
         <w:t xml:space="preserve"> </w:t>
@@ -13016,7 +13074,7 @@
       <w:r>
         <w:t xml:space="preserve"> </w:t>
       </w:r>
-      <w:hyperlink r:id="rId98">
+      <w:hyperlink r:id="rId99">
         <w:r>
           <w:rPr>
             <w:rStyle w:val="Hyperlink"/>
@@ -13028,14 +13086,14 @@
         <w:t xml:space="preserve">.</w:t>
       </w:r>
     </w:p>
-    <w:bookmarkEnd w:id="99"/>
-    <w:bookmarkStart w:id="100" w:name="ref-Sauerwein2019"/>
+    <w:bookmarkEnd w:id="100"/>
+    <w:bookmarkStart w:id="101" w:name="ref-Sauerwein2019"/>
     <w:p>
       <w:pPr>
         <w:pStyle w:val="Bibliography"/>
       </w:pPr>
       <w:r>
-        <w:t xml:space="preserve">53.</w:t>
+        <w:t xml:space="preserve">54.</w:t>
       </w:r>
       <w:r>
         <w:t xml:space="preserve"> </w:t>
@@ -13072,14 +13130,14 @@
         <w:t xml:space="preserve">2019; 226: 1138–1149.</w:t>
       </w:r>
     </w:p>
-    <w:bookmarkEnd w:id="100"/>
-    <w:bookmarkStart w:id="101" w:name="ref-Jin2017"/>
+    <w:bookmarkEnd w:id="101"/>
+    <w:bookmarkStart w:id="102" w:name="ref-Jin2017"/>
     <w:p>
       <w:pPr>
         <w:pStyle w:val="Bibliography"/>
       </w:pPr>
       <w:r>
-        <w:t xml:space="preserve">54.</w:t>
+        <w:t xml:space="preserve">55.</w:t>
       </w:r>
       <w:r>
         <w:t xml:space="preserve"> </w:t>
@@ -13116,14 +13174,14 @@
         <w:t xml:space="preserve">2017; 240: 233–239.</w:t>
       </w:r>
     </w:p>
-    <w:bookmarkEnd w:id="101"/>
-    <w:bookmarkStart w:id="102" w:name="ref-Sauer2009"/>
+    <w:bookmarkEnd w:id="102"/>
+    <w:bookmarkStart w:id="103" w:name="ref-Sauer2009"/>
     <w:p>
       <w:pPr>
         <w:pStyle w:val="Bibliography"/>
       </w:pPr>
       <w:r>
-        <w:t xml:space="preserve">55.</w:t>
+        <w:t xml:space="preserve">56.</w:t>
       </w:r>
       <w:r>
         <w:t xml:space="preserve"> </w:t>
@@ -13160,14 +13218,14 @@
         <w:t xml:space="preserve">2009; 40: 670–677.</w:t>
       </w:r>
     </w:p>
-    <w:bookmarkEnd w:id="102"/>
-    <w:bookmarkStart w:id="103" w:name="ref-Sauer2010"/>
+    <w:bookmarkEnd w:id="103"/>
+    <w:bookmarkStart w:id="104" w:name="ref-Sauer2010"/>
     <w:p>
       <w:pPr>
         <w:pStyle w:val="Bibliography"/>
       </w:pPr>
       <w:r>
-        <w:t xml:space="preserve">56.</w:t>
+        <w:t xml:space="preserve">57.</w:t>
       </w:r>
       <w:r>
         <w:t xml:space="preserve"> </w:t>
@@ -13204,14 +13262,14 @@
         <w:t xml:space="preserve">2010; 41: 130–140.</w:t>
       </w:r>
     </w:p>
-    <w:bookmarkEnd w:id="103"/>
-    <w:bookmarkStart w:id="104" w:name="ref-Kohtala2015a"/>
+    <w:bookmarkEnd w:id="104"/>
+    <w:bookmarkStart w:id="105" w:name="ref-Kohtala2015a"/>
     <w:p>
       <w:pPr>
         <w:pStyle w:val="Bibliography"/>
       </w:pPr>
       <w:r>
-        <w:t xml:space="preserve">57.</w:t>
+        <w:t xml:space="preserve">58.</w:t>
       </w:r>
       <w:r>
         <w:t xml:space="preserve"> </w:t>
@@ -13248,9 +13306,9 @@
         <w:t xml:space="preserve">2015; 106: 654–668.</w:t>
       </w:r>
     </w:p>
-    <w:bookmarkEnd w:id="104"/>
     <w:bookmarkEnd w:id="105"/>
     <w:bookmarkEnd w:id="106"/>
+    <w:bookmarkEnd w:id="107"/>
     <w:sectPr/>
   </w:body>
 </w:document>
@@ -13604,87 +13662,8 @@
       </w:pPr>
     </w:lvl>
   </w:abstractNum>
-  <w:abstractNum w:abstractNumId="991">
-    <w:nsid w:val="ea454b4c"/>
-    <w:multiLevelType w:val="multilevel"/>
-    <w:lvl w:ilvl="0">
-      <w:numFmt w:val="bullet"/>
-      <w:lvlText w:val="•"/>
-      <w:lvlJc w:val="left"/>
-      <w:pPr>
-        <w:ind w:left="720" w:hanging="480"/>
-      </w:pPr>
-    </w:lvl>
-    <w:lvl w:ilvl="1">
-      <w:numFmt w:val="bullet"/>
-      <w:lvlText w:val="–"/>
-      <w:lvlJc w:val="left"/>
-      <w:pPr>
-        <w:ind w:left="1440" w:hanging="480"/>
-      </w:pPr>
-    </w:lvl>
-    <w:lvl w:ilvl="2">
-      <w:numFmt w:val="bullet"/>
-      <w:lvlText w:val="•"/>
-      <w:lvlJc w:val="left"/>
-      <w:pPr>
-        <w:ind w:left="2160" w:hanging="480"/>
-      </w:pPr>
-    </w:lvl>
-    <w:lvl w:ilvl="3">
-      <w:numFmt w:val="bullet"/>
-      <w:lvlText w:val="–"/>
-      <w:lvlJc w:val="left"/>
-      <w:pPr>
-        <w:ind w:left="2880" w:hanging="480"/>
-      </w:pPr>
-    </w:lvl>
-    <w:lvl w:ilvl="4">
-      <w:numFmt w:val="bullet"/>
-      <w:lvlText w:val="•"/>
-      <w:lvlJc w:val="left"/>
-      <w:pPr>
-        <w:ind w:left="3600" w:hanging="480"/>
-      </w:pPr>
-    </w:lvl>
-    <w:lvl w:ilvl="5">
-      <w:numFmt w:val="bullet"/>
-      <w:lvlText w:val="–"/>
-      <w:lvlJc w:val="left"/>
-      <w:pPr>
-        <w:ind w:left="4320" w:hanging="480"/>
-      </w:pPr>
-    </w:lvl>
-    <w:lvl w:ilvl="6">
-      <w:numFmt w:val="bullet"/>
-      <w:lvlText w:val="•"/>
-      <w:lvlJc w:val="left"/>
-      <w:pPr>
-        <w:ind w:left="5040" w:hanging="480"/>
-      </w:pPr>
-    </w:lvl>
-    <w:lvl w:ilvl="7">
-      <w:numFmt w:val="bullet"/>
-      <w:lvlText w:val="–"/>
-      <w:lvlJc w:val="left"/>
-      <w:pPr>
-        <w:ind w:left="5760" w:hanging="480"/>
-      </w:pPr>
-    </w:lvl>
-    <w:lvl w:ilvl="8">
-      <w:numFmt w:val="bullet"/>
-      <w:lvlText w:val="•"/>
-      <w:lvlJc w:val="left"/>
-      <w:pPr>
-        <w:ind w:left="6480" w:hanging="480"/>
-      </w:pPr>
-    </w:lvl>
-  </w:abstractNum>
   <w:num w:numId="1000">
     <w:abstractNumId w:val="990"/>
-  </w:num>
-  <w:num w:numId="1001">
-    <w:abstractNumId w:val="991"/>
   </w:num>
 </w:numbering>
 </file>

</xml_diff>

<commit_message>
version 8 enviada a Diego
</commit_message>
<xml_diff>
--- a/Taylor-template.docx
+++ b/Taylor-template.docx
@@ -2165,15 +2165,18 @@
       <w:r>
         <w:t xml:space="preserve"> </w:t>
       </w:r>
-      <w:bookmarkStart w:id="13a10ed7-8a60-4c11-ad1a-2b243b5cb37d" w:name="tab:tabla1"/>
-      <w:r>
-        <w:t xml:space="preserve">Characterization and processing conditions of the PLA used and the recycled PLA</w:t>
-      </w:r>
-      <w:bookmarkEnd w:id="13a10ed7-8a60-4c11-ad1a-2b243b5cb37d"/>
+      <w:bookmarkStart w:id="b939d2fa-a766-492f-b86d-7758edaa8524" w:name="tab:tabla1"/>
+      <w:r>
+        <w:t xml:space="preserve">
+          <w:r>
+            <w:t xml:space="preserve">Characterization and processing conditions of the PLA used and the recycled PLA</w:t>
+          </w:r>
+        </w:t>
+      </w:r>
+      <w:bookmarkEnd w:id="b939d2fa-a766-492f-b86d-7758edaa8524"/>
     </w:p>
     <w:tbl xmlns:w="http://schemas.openxmlformats.org/wordprocessingml/2006/main" xmlns:r="http://schemas.openxmlformats.org/officeDocument/2006/relationships" xmlns:w14="http://schemas.microsoft.com/office/word/2010/wordml" xmlns:wp="http://schemas.openxmlformats.org/drawingml/2006/wordprocessingDrawing" xmlns:a="http://schemas.openxmlformats.org/drawingml/2006/main" xmlns:pic="http://schemas.openxmlformats.org/drawingml/2006/picture">
       <w:tblPr>
-        NA"/&gt;
         <w:tblLayout w:type="fixed"/>
         <w:jc w:val="center"/>
         <w:tblLook w:firstRow="1" w:lastRow="0" w:firstColumn="0" w:lastColumn="0" w:noHBand="0" w:noVBand="1"/>
@@ -3288,6 +3291,11 @@
         <w:t xml:space="preserve">Figure 2.2: Summary of the three phases of the experimental plan.</w:t>
       </w:r>
     </w:p>
+    <w:p>
+      <w:r>
+        <w:br w:type="page"/>
+      </w:r>
+    </w:p>
     <w:bookmarkEnd w:id="29"/>
     <w:bookmarkEnd w:id="30"/>
     <w:bookmarkStart w:id="40" w:name="section:findings"/>
@@ -3362,20 +3370,24 @@
       <w:r>
         <w:t xml:space="preserve"> </w:t>
       </w:r>
-      <w:bookmarkStart w:id="6a68ddbd-cd5e-4dbe-8570-c06b2871bd4c" w:name="tab:phase1"/>
-      <w:r>
-        <w:t xml:space="preserve">Results of the Phase I</w:t>
-      </w:r>
-      <w:bookmarkEnd w:id="6a68ddbd-cd5e-4dbe-8570-c06b2871bd4c"/>
+      <w:bookmarkStart w:id="6e5ca6fb-427e-4aa9-baf3-03af77358f4f" w:name="tab:phase1"/>
+      <w:r>
+        <w:t xml:space="preserve">
+          <w:r>
+            <w:t xml:space="preserve">Results of the Phase I</w:t>
+          </w:r>
+        </w:t>
+      </w:r>
+      <w:bookmarkEnd w:id="6e5ca6fb-427e-4aa9-baf3-03af77358f4f"/>
     </w:p>
     <w:tbl xmlns:w="http://schemas.openxmlformats.org/wordprocessingml/2006/main" xmlns:r="http://schemas.openxmlformats.org/officeDocument/2006/relationships" xmlns:w14="http://schemas.microsoft.com/office/word/2010/wordml" xmlns:wp="http://schemas.openxmlformats.org/drawingml/2006/wordprocessingDrawing" xmlns:a="http://schemas.openxmlformats.org/drawingml/2006/main" xmlns:pic="http://schemas.openxmlformats.org/drawingml/2006/picture">
       <w:tblPr>
-        NA"/&gt;
         <w:tblLayout w:type="fixed"/>
         <w:jc w:val="center"/>
         <w:tblLook w:firstRow="1" w:lastRow="0" w:firstColumn="0" w:lastColumn="0" w:noHBand="0" w:noVBand="1"/>
       </w:tblPr>
       <w:tblGrid>
+        <w:gridCol w:w="1080"/>
         <w:gridCol w:w="1080"/>
         <w:gridCol w:w="1080"/>
         <w:gridCol w:w="1080"/>
@@ -3596,6 +3608,36 @@
                 <w:szCs w:val="20"/>
                 <w:color w:val="000000"/>
               </w:rPr>
+              <w:t xml:space="preserve">Tensile Strength (MPa)</w:t>
+            </w:r>
+          </w:p>
+        </w:tc>
+        <w:tc>
+          <w:tcPr>
+            <w:tcBorders/>
+            <w:shd w:val="clear" w:color="auto" w:fill="CFCFCF"/>
+            <w:tcMar>
+              <w:top w:w="0" w:type="dxa"/>
+              <w:bottom w:w="0" w:type="dxa"/>
+              <w:left w:w="0" w:type="dxa"/>
+              <w:right w:w="0" w:type="dxa"/>
+            </w:tcMar>
+            <w:vAlign w:val="center"/>
+          </w:tcPr>
+          <w:p>
+            <w:pPr>
+              <w:jc w:val="right"/>
+              <w:spacing w:after="100" w:before="100" w:line="240"/>
+              <w:ind w:firstLine="0" w:left="100" w:right="100"/>
+            </w:pPr>
+            <w:r xmlns:w="http://schemas.openxmlformats.org/wordprocessingml/2006/main" xmlns:wp="http://schemas.openxmlformats.org/drawingml/2006/wordprocessingDrawing" xmlns:r="http://schemas.openxmlformats.org/officeDocument/2006/relationships" xmlns:w14="http://schemas.microsoft.com/office/word/2010/wordml">
+              <w:rPr>
+                <w:rFonts w:ascii="Helvetica" w:hAnsi="Helvetica" w:eastAsia="Helvetica" w:cs="Helvetica"/>
+                <w:b/>
+                <w:sz w:val="20"/>
+                <w:szCs w:val="20"/>
+                <w:color w:val="000000"/>
+              </w:rPr>
               <w:t xml:space="preserve">Young Modulus (MPa)</w:t>
             </w:r>
           </w:p>
@@ -3805,7 +3847,36 @@
                 <w:szCs w:val="20"/>
                 <w:color w:val="000000"/>
               </w:rPr>
-              <w:t xml:space="preserve">808.50</w:t>
+              <w:t xml:space="preserve">42.60</w:t>
+            </w:r>
+          </w:p>
+        </w:tc>
+        <w:tc>
+          <w:tcPr>
+            <w:tcBorders/>
+            <w:shd w:val="clear" w:color="auto" w:fill="EFEFEF"/>
+            <w:tcMar>
+              <w:top w:w="0" w:type="dxa"/>
+              <w:bottom w:w="0" w:type="dxa"/>
+              <w:left w:w="0" w:type="dxa"/>
+              <w:right w:w="0" w:type="dxa"/>
+            </w:tcMar>
+            <w:vAlign w:val="center"/>
+          </w:tcPr>
+          <w:p>
+            <w:pPr>
+              <w:jc w:val="right"/>
+              <w:spacing w:after="100" w:before="100" w:line="240"/>
+              <w:ind w:firstLine="0" w:left="100" w:right="100"/>
+            </w:pPr>
+            <w:r xmlns:w="http://schemas.openxmlformats.org/wordprocessingml/2006/main" xmlns:wp="http://schemas.openxmlformats.org/drawingml/2006/wordprocessingDrawing" xmlns:r="http://schemas.openxmlformats.org/officeDocument/2006/relationships" xmlns:w14="http://schemas.microsoft.com/office/word/2010/wordml">
+              <w:rPr>
+                <w:rFonts w:ascii="Helvetica" w:hAnsi="Helvetica" w:eastAsia="Helvetica" w:cs="Helvetica"/>
+                <w:sz w:val="20"/>
+                <w:szCs w:val="20"/>
+                <w:color w:val="000000"/>
+              </w:rPr>
+              <w:t xml:space="preserve">1,014.53</w:t>
             </w:r>
           </w:p>
         </w:tc>
@@ -4014,7 +4085,36 @@
                 <w:szCs w:val="20"/>
                 <w:color w:val="000000"/>
               </w:rPr>
-              <w:t xml:space="preserve">826.31</w:t>
+              <w:t xml:space="preserve">41.76</w:t>
+            </w:r>
+          </w:p>
+        </w:tc>
+        <w:tc>
+          <w:tcPr>
+            <w:tcBorders/>
+            <w:shd w:val="clear" w:color="auto" w:fill="FFFFFF"/>
+            <w:tcMar>
+              <w:top w:w="0" w:type="dxa"/>
+              <w:bottom w:w="0" w:type="dxa"/>
+              <w:left w:w="0" w:type="dxa"/>
+              <w:right w:w="0" w:type="dxa"/>
+            </w:tcMar>
+            <w:vAlign w:val="center"/>
+          </w:tcPr>
+          <w:p>
+            <w:pPr>
+              <w:jc w:val="right"/>
+              <w:spacing w:after="100" w:before="100" w:line="240"/>
+              <w:ind w:firstLine="0" w:left="100" w:right="100"/>
+            </w:pPr>
+            <w:r xmlns:w="http://schemas.openxmlformats.org/wordprocessingml/2006/main" xmlns:wp="http://schemas.openxmlformats.org/drawingml/2006/wordprocessingDrawing" xmlns:r="http://schemas.openxmlformats.org/officeDocument/2006/relationships" xmlns:w14="http://schemas.microsoft.com/office/word/2010/wordml">
+              <w:rPr>
+                <w:rFonts w:ascii="Helvetica" w:hAnsi="Helvetica" w:eastAsia="Helvetica" w:cs="Helvetica"/>
+                <w:sz w:val="20"/>
+                <w:szCs w:val="20"/>
+                <w:color w:val="000000"/>
+              </w:rPr>
+              <w:t xml:space="preserve">1,036.88</w:t>
             </w:r>
           </w:p>
         </w:tc>
@@ -4223,7 +4323,36 @@
                 <w:szCs w:val="20"/>
                 <w:color w:val="000000"/>
               </w:rPr>
-              <w:t xml:space="preserve">788.51</w:t>
+              <w:t xml:space="preserve">43.24</w:t>
+            </w:r>
+          </w:p>
+        </w:tc>
+        <w:tc>
+          <w:tcPr>
+            <w:tcBorders/>
+            <w:shd w:val="clear" w:color="auto" w:fill="EFEFEF"/>
+            <w:tcMar>
+              <w:top w:w="0" w:type="dxa"/>
+              <w:bottom w:w="0" w:type="dxa"/>
+              <w:left w:w="0" w:type="dxa"/>
+              <w:right w:w="0" w:type="dxa"/>
+            </w:tcMar>
+            <w:vAlign w:val="center"/>
+          </w:tcPr>
+          <w:p>
+            <w:pPr>
+              <w:jc w:val="right"/>
+              <w:spacing w:after="100" w:before="100" w:line="240"/>
+              <w:ind w:firstLine="0" w:left="100" w:right="100"/>
+            </w:pPr>
+            <w:r xmlns:w="http://schemas.openxmlformats.org/wordprocessingml/2006/main" xmlns:wp="http://schemas.openxmlformats.org/drawingml/2006/wordprocessingDrawing" xmlns:r="http://schemas.openxmlformats.org/officeDocument/2006/relationships" xmlns:w14="http://schemas.microsoft.com/office/word/2010/wordml">
+              <w:rPr>
+                <w:rFonts w:ascii="Helvetica" w:hAnsi="Helvetica" w:eastAsia="Helvetica" w:cs="Helvetica"/>
+                <w:sz w:val="20"/>
+                <w:szCs w:val="20"/>
+                <w:color w:val="000000"/>
+              </w:rPr>
+              <w:t xml:space="preserve">989.44</w:t>
             </w:r>
           </w:p>
         </w:tc>
@@ -4432,6 +4561,35 @@
                 <w:szCs w:val="20"/>
                 <w:color w:val="000000"/>
               </w:rPr>
+              <w:t xml:space="preserve">55.35</w:t>
+            </w:r>
+          </w:p>
+        </w:tc>
+        <w:tc>
+          <w:tcPr>
+            <w:tcBorders/>
+            <w:shd w:val="clear" w:color="auto" w:fill="FFFFFF"/>
+            <w:tcMar>
+              <w:top w:w="0" w:type="dxa"/>
+              <w:bottom w:w="0" w:type="dxa"/>
+              <w:left w:w="0" w:type="dxa"/>
+              <w:right w:w="0" w:type="dxa"/>
+            </w:tcMar>
+            <w:vAlign w:val="center"/>
+          </w:tcPr>
+          <w:p>
+            <w:pPr>
+              <w:jc w:val="right"/>
+              <w:spacing w:after="100" w:before="100" w:line="240"/>
+              <w:ind w:firstLine="0" w:left="100" w:right="100"/>
+            </w:pPr>
+            <w:r xmlns:w="http://schemas.openxmlformats.org/wordprocessingml/2006/main" xmlns:wp="http://schemas.openxmlformats.org/drawingml/2006/wordprocessingDrawing" xmlns:r="http://schemas.openxmlformats.org/officeDocument/2006/relationships" xmlns:w14="http://schemas.microsoft.com/office/word/2010/wordml">
+              <w:rPr>
+                <w:rFonts w:ascii="Helvetica" w:hAnsi="Helvetica" w:eastAsia="Helvetica" w:cs="Helvetica"/>
+                <w:sz w:val="20"/>
+                <w:szCs w:val="20"/>
+                <w:color w:val="000000"/>
+              </w:rPr>
               <w:t xml:space="preserve">1,143.72</w:t>
             </w:r>
           </w:p>
@@ -4641,6 +4799,35 @@
                 <w:szCs w:val="20"/>
                 <w:color w:val="000000"/>
               </w:rPr>
+              <w:t xml:space="preserve">55.70</w:t>
+            </w:r>
+          </w:p>
+        </w:tc>
+        <w:tc>
+          <w:tcPr>
+            <w:tcBorders/>
+            <w:shd w:val="clear" w:color="auto" w:fill="EFEFEF"/>
+            <w:tcMar>
+              <w:top w:w="0" w:type="dxa"/>
+              <w:bottom w:w="0" w:type="dxa"/>
+              <w:left w:w="0" w:type="dxa"/>
+              <w:right w:w="0" w:type="dxa"/>
+            </w:tcMar>
+            <w:vAlign w:val="center"/>
+          </w:tcPr>
+          <w:p>
+            <w:pPr>
+              <w:jc w:val="right"/>
+              <w:spacing w:after="100" w:before="100" w:line="240"/>
+              <w:ind w:firstLine="0" w:left="100" w:right="100"/>
+            </w:pPr>
+            <w:r xmlns:w="http://schemas.openxmlformats.org/wordprocessingml/2006/main" xmlns:wp="http://schemas.openxmlformats.org/drawingml/2006/wordprocessingDrawing" xmlns:r="http://schemas.openxmlformats.org/officeDocument/2006/relationships" xmlns:w14="http://schemas.microsoft.com/office/word/2010/wordml">
+              <w:rPr>
+                <w:rFonts w:ascii="Helvetica" w:hAnsi="Helvetica" w:eastAsia="Helvetica" w:cs="Helvetica"/>
+                <w:sz w:val="20"/>
+                <w:szCs w:val="20"/>
+                <w:color w:val="000000"/>
+              </w:rPr>
               <w:t xml:space="preserve">1,160.47</w:t>
             </w:r>
           </w:p>
@@ -4850,6 +5037,35 @@
                 <w:szCs w:val="20"/>
                 <w:color w:val="000000"/>
               </w:rPr>
+              <w:t xml:space="preserve">58.63</w:t>
+            </w:r>
+          </w:p>
+        </w:tc>
+        <w:tc>
+          <w:tcPr>
+            <w:tcBorders/>
+            <w:shd w:val="clear" w:color="auto" w:fill="FFFFFF"/>
+            <w:tcMar>
+              <w:top w:w="0" w:type="dxa"/>
+              <w:bottom w:w="0" w:type="dxa"/>
+              <w:left w:w="0" w:type="dxa"/>
+              <w:right w:w="0" w:type="dxa"/>
+            </w:tcMar>
+            <w:vAlign w:val="center"/>
+          </w:tcPr>
+          <w:p>
+            <w:pPr>
+              <w:jc w:val="right"/>
+              <w:spacing w:after="100" w:before="100" w:line="240"/>
+              <w:ind w:firstLine="0" w:left="100" w:right="100"/>
+            </w:pPr>
+            <w:r xmlns:w="http://schemas.openxmlformats.org/wordprocessingml/2006/main" xmlns:wp="http://schemas.openxmlformats.org/drawingml/2006/wordprocessingDrawing" xmlns:r="http://schemas.openxmlformats.org/officeDocument/2006/relationships" xmlns:w14="http://schemas.microsoft.com/office/word/2010/wordml">
+              <w:rPr>
+                <w:rFonts w:ascii="Helvetica" w:hAnsi="Helvetica" w:eastAsia="Helvetica" w:cs="Helvetica"/>
+                <w:sz w:val="20"/>
+                <w:szCs w:val="20"/>
+                <w:color w:val="000000"/>
+              </w:rPr>
               <w:t xml:space="preserve">1,127.84</w:t>
             </w:r>
           </w:p>
@@ -5059,6 +5275,35 @@
                 <w:szCs w:val="20"/>
                 <w:color w:val="000000"/>
               </w:rPr>
+              <w:t xml:space="preserve">58.36</w:t>
+            </w:r>
+          </w:p>
+        </w:tc>
+        <w:tc>
+          <w:tcPr>
+            <w:tcBorders/>
+            <w:shd w:val="clear" w:color="auto" w:fill="EFEFEF"/>
+            <w:tcMar>
+              <w:top w:w="0" w:type="dxa"/>
+              <w:bottom w:w="0" w:type="dxa"/>
+              <w:left w:w="0" w:type="dxa"/>
+              <w:right w:w="0" w:type="dxa"/>
+            </w:tcMar>
+            <w:vAlign w:val="center"/>
+          </w:tcPr>
+          <w:p>
+            <w:pPr>
+              <w:jc w:val="right"/>
+              <w:spacing w:after="100" w:before="100" w:line="240"/>
+              <w:ind w:firstLine="0" w:left="100" w:right="100"/>
+            </w:pPr>
+            <w:r xmlns:w="http://schemas.openxmlformats.org/wordprocessingml/2006/main" xmlns:wp="http://schemas.openxmlformats.org/drawingml/2006/wordprocessingDrawing" xmlns:r="http://schemas.openxmlformats.org/officeDocument/2006/relationships" xmlns:w14="http://schemas.microsoft.com/office/word/2010/wordml">
+              <w:rPr>
+                <w:rFonts w:ascii="Helvetica" w:hAnsi="Helvetica" w:eastAsia="Helvetica" w:cs="Helvetica"/>
+                <w:sz w:val="20"/>
+                <w:szCs w:val="20"/>
+                <w:color w:val="000000"/>
+              </w:rPr>
               <w:t xml:space="preserve">1,132.18</w:t>
             </w:r>
           </w:p>
@@ -5268,7 +5513,36 @@
                 <w:szCs w:val="20"/>
                 <w:color w:val="000000"/>
               </w:rPr>
-              <w:t xml:space="preserve">834.48</w:t>
+              <w:t xml:space="preserve">41.76</w:t>
+            </w:r>
+          </w:p>
+        </w:tc>
+        <w:tc>
+          <w:tcPr>
+            <w:tcBorders/>
+            <w:shd w:val="clear" w:color="auto" w:fill="FFFFFF"/>
+            <w:tcMar>
+              <w:top w:w="0" w:type="dxa"/>
+              <w:bottom w:w="0" w:type="dxa"/>
+              <w:left w:w="0" w:type="dxa"/>
+              <w:right w:w="0" w:type="dxa"/>
+            </w:tcMar>
+            <w:vAlign w:val="center"/>
+          </w:tcPr>
+          <w:p>
+            <w:pPr>
+              <w:jc w:val="right"/>
+              <w:spacing w:after="100" w:before="100" w:line="240"/>
+              <w:ind w:firstLine="0" w:left="100" w:right="100"/>
+            </w:pPr>
+            <w:r xmlns:w="http://schemas.openxmlformats.org/wordprocessingml/2006/main" xmlns:wp="http://schemas.openxmlformats.org/drawingml/2006/wordprocessingDrawing" xmlns:r="http://schemas.openxmlformats.org/officeDocument/2006/relationships" xmlns:w14="http://schemas.microsoft.com/office/word/2010/wordml">
+              <w:rPr>
+                <w:rFonts w:ascii="Helvetica" w:hAnsi="Helvetica" w:eastAsia="Helvetica" w:cs="Helvetica"/>
+                <w:sz w:val="20"/>
+                <w:szCs w:val="20"/>
+                <w:color w:val="000000"/>
+              </w:rPr>
+              <w:t xml:space="preserve">1,047.13</w:t>
             </w:r>
           </w:p>
         </w:tc>
@@ -5477,7 +5751,36 @@
                 <w:szCs w:val="20"/>
                 <w:color w:val="000000"/>
               </w:rPr>
-              <w:t xml:space="preserve">834.48</w:t>
+              <w:t xml:space="preserve">41.76</w:t>
+            </w:r>
+          </w:p>
+        </w:tc>
+        <w:tc>
+          <w:tcPr>
+            <w:tcBorders/>
+            <w:shd w:val="clear" w:color="auto" w:fill="EFEFEF"/>
+            <w:tcMar>
+              <w:top w:w="0" w:type="dxa"/>
+              <w:bottom w:w="0" w:type="dxa"/>
+              <w:left w:w="0" w:type="dxa"/>
+              <w:right w:w="0" w:type="dxa"/>
+            </w:tcMar>
+            <w:vAlign w:val="center"/>
+          </w:tcPr>
+          <w:p>
+            <w:pPr>
+              <w:jc w:val="right"/>
+              <w:spacing w:after="100" w:before="100" w:line="240"/>
+              <w:ind w:firstLine="0" w:left="100" w:right="100"/>
+            </w:pPr>
+            <w:r xmlns:w="http://schemas.openxmlformats.org/wordprocessingml/2006/main" xmlns:wp="http://schemas.openxmlformats.org/drawingml/2006/wordprocessingDrawing" xmlns:r="http://schemas.openxmlformats.org/officeDocument/2006/relationships" xmlns:w14="http://schemas.microsoft.com/office/word/2010/wordml">
+              <w:rPr>
+                <w:rFonts w:ascii="Helvetica" w:hAnsi="Helvetica" w:eastAsia="Helvetica" w:cs="Helvetica"/>
+                <w:sz w:val="20"/>
+                <w:szCs w:val="20"/>
+                <w:color w:val="000000"/>
+              </w:rPr>
+              <w:t xml:space="preserve">1,047.13</w:t>
             </w:r>
           </w:p>
         </w:tc>
@@ -5686,7 +5989,36 @@
                 <w:szCs w:val="20"/>
                 <w:color w:val="000000"/>
               </w:rPr>
-              <w:t xml:space="preserve">875.78</w:t>
+              <w:t xml:space="preserve">41.76</w:t>
+            </w:r>
+          </w:p>
+        </w:tc>
+        <w:tc>
+          <w:tcPr>
+            <w:tcBorders/>
+            <w:shd w:val="clear" w:color="auto" w:fill="FFFFFF"/>
+            <w:tcMar>
+              <w:top w:w="0" w:type="dxa"/>
+              <w:bottom w:w="0" w:type="dxa"/>
+              <w:left w:w="0" w:type="dxa"/>
+              <w:right w:w="0" w:type="dxa"/>
+            </w:tcMar>
+            <w:vAlign w:val="center"/>
+          </w:tcPr>
+          <w:p>
+            <w:pPr>
+              <w:jc w:val="right"/>
+              <w:spacing w:after="100" w:before="100" w:line="240"/>
+              <w:ind w:firstLine="0" w:left="100" w:right="100"/>
+            </w:pPr>
+            <w:r xmlns:w="http://schemas.openxmlformats.org/wordprocessingml/2006/main" xmlns:wp="http://schemas.openxmlformats.org/drawingml/2006/wordprocessingDrawing" xmlns:r="http://schemas.openxmlformats.org/officeDocument/2006/relationships" xmlns:w14="http://schemas.microsoft.com/office/word/2010/wordml">
+              <w:rPr>
+                <w:rFonts w:ascii="Helvetica" w:hAnsi="Helvetica" w:eastAsia="Helvetica" w:cs="Helvetica"/>
+                <w:sz w:val="20"/>
+                <w:szCs w:val="20"/>
+                <w:color w:val="000000"/>
+              </w:rPr>
+              <w:t xml:space="preserve">1,098.95</w:t>
             </w:r>
           </w:p>
         </w:tc>
@@ -5895,7 +6227,36 @@
                 <w:szCs w:val="20"/>
                 <w:color w:val="000000"/>
               </w:rPr>
-              <w:t xml:space="preserve">852.18</w:t>
+              <w:t xml:space="preserve">41.54</w:t>
+            </w:r>
+          </w:p>
+        </w:tc>
+        <w:tc>
+          <w:tcPr>
+            <w:tcBorders/>
+            <w:shd w:val="clear" w:color="auto" w:fill="EFEFEF"/>
+            <w:tcMar>
+              <w:top w:w="0" w:type="dxa"/>
+              <w:bottom w:w="0" w:type="dxa"/>
+              <w:left w:w="0" w:type="dxa"/>
+              <w:right w:w="0" w:type="dxa"/>
+            </w:tcMar>
+            <w:vAlign w:val="center"/>
+          </w:tcPr>
+          <w:p>
+            <w:pPr>
+              <w:jc w:val="right"/>
+              <w:spacing w:after="100" w:before="100" w:line="240"/>
+              <w:ind w:firstLine="0" w:left="100" w:right="100"/>
+            </w:pPr>
+            <w:r xmlns:w="http://schemas.openxmlformats.org/wordprocessingml/2006/main" xmlns:wp="http://schemas.openxmlformats.org/drawingml/2006/wordprocessingDrawing" xmlns:r="http://schemas.openxmlformats.org/officeDocument/2006/relationships" xmlns:w14="http://schemas.microsoft.com/office/word/2010/wordml">
+              <w:rPr>
+                <w:rFonts w:ascii="Helvetica" w:hAnsi="Helvetica" w:eastAsia="Helvetica" w:cs="Helvetica"/>
+                <w:sz w:val="20"/>
+                <w:szCs w:val="20"/>
+                <w:color w:val="000000"/>
+              </w:rPr>
+              <w:t xml:space="preserve">1,069.34</w:t>
             </w:r>
           </w:p>
         </w:tc>
@@ -6104,6 +6465,35 @@
                 <w:szCs w:val="20"/>
                 <w:color w:val="000000"/>
               </w:rPr>
+              <w:t xml:space="preserve">51.99</w:t>
+            </w:r>
+          </w:p>
+        </w:tc>
+        <w:tc>
+          <w:tcPr>
+            <w:tcBorders/>
+            <w:shd w:val="clear" w:color="auto" w:fill="FFFFFF"/>
+            <w:tcMar>
+              <w:top w:w="0" w:type="dxa"/>
+              <w:bottom w:w="0" w:type="dxa"/>
+              <w:left w:w="0" w:type="dxa"/>
+              <w:right w:w="0" w:type="dxa"/>
+            </w:tcMar>
+            <w:vAlign w:val="center"/>
+          </w:tcPr>
+          <w:p>
+            <w:pPr>
+              <w:jc w:val="right"/>
+              <w:spacing w:after="100" w:before="100" w:line="240"/>
+              <w:ind w:firstLine="0" w:left="100" w:right="100"/>
+            </w:pPr>
+            <w:r xmlns:w="http://schemas.openxmlformats.org/wordprocessingml/2006/main" xmlns:wp="http://schemas.openxmlformats.org/drawingml/2006/wordprocessingDrawing" xmlns:r="http://schemas.openxmlformats.org/officeDocument/2006/relationships" xmlns:w14="http://schemas.microsoft.com/office/word/2010/wordml">
+              <w:rPr>
+                <w:rFonts w:ascii="Helvetica" w:hAnsi="Helvetica" w:eastAsia="Helvetica" w:cs="Helvetica"/>
+                <w:sz w:val="20"/>
+                <w:szCs w:val="20"/>
+                <w:color w:val="000000"/>
+              </w:rPr>
               <w:t xml:space="preserve">1,058.60</w:t>
             </w:r>
           </w:p>
@@ -6313,6 +6703,35 @@
                 <w:szCs w:val="20"/>
                 <w:color w:val="000000"/>
               </w:rPr>
+              <w:t xml:space="preserve">51.85</w:t>
+            </w:r>
+          </w:p>
+        </w:tc>
+        <w:tc>
+          <w:tcPr>
+            <w:tcBorders/>
+            <w:shd w:val="clear" w:color="auto" w:fill="EFEFEF"/>
+            <w:tcMar>
+              <w:top w:w="0" w:type="dxa"/>
+              <w:bottom w:w="0" w:type="dxa"/>
+              <w:left w:w="0" w:type="dxa"/>
+              <w:right w:w="0" w:type="dxa"/>
+            </w:tcMar>
+            <w:vAlign w:val="center"/>
+          </w:tcPr>
+          <w:p>
+            <w:pPr>
+              <w:jc w:val="right"/>
+              <w:spacing w:after="100" w:before="100" w:line="240"/>
+              <w:ind w:firstLine="0" w:left="100" w:right="100"/>
+            </w:pPr>
+            <w:r xmlns:w="http://schemas.openxmlformats.org/wordprocessingml/2006/main" xmlns:wp="http://schemas.openxmlformats.org/drawingml/2006/wordprocessingDrawing" xmlns:r="http://schemas.openxmlformats.org/officeDocument/2006/relationships" xmlns:w14="http://schemas.microsoft.com/office/word/2010/wordml">
+              <w:rPr>
+                <w:rFonts w:ascii="Helvetica" w:hAnsi="Helvetica" w:eastAsia="Helvetica" w:cs="Helvetica"/>
+                <w:sz w:val="20"/>
+                <w:szCs w:val="20"/>
+                <w:color w:val="000000"/>
+              </w:rPr>
               <w:t xml:space="preserve">1,106.42</w:t>
             </w:r>
           </w:p>
@@ -6522,7 +6941,36 @@
                 <w:szCs w:val="20"/>
                 <w:color w:val="000000"/>
               </w:rPr>
-              <w:t xml:space="preserve">845.71</w:t>
+              <w:t xml:space="preserve">39.59</w:t>
+            </w:r>
+          </w:p>
+        </w:tc>
+        <w:tc>
+          <w:tcPr>
+            <w:tcBorders/>
+            <w:shd w:val="clear" w:color="auto" w:fill="FFFFFF"/>
+            <w:tcMar>
+              <w:top w:w="0" w:type="dxa"/>
+              <w:bottom w:w="0" w:type="dxa"/>
+              <w:left w:w="0" w:type="dxa"/>
+              <w:right w:w="0" w:type="dxa"/>
+            </w:tcMar>
+            <w:vAlign w:val="center"/>
+          </w:tcPr>
+          <w:p>
+            <w:pPr>
+              <w:jc w:val="right"/>
+              <w:spacing w:after="100" w:before="100" w:line="240"/>
+              <w:ind w:firstLine="0" w:left="100" w:right="100"/>
+            </w:pPr>
+            <w:r xmlns:w="http://schemas.openxmlformats.org/wordprocessingml/2006/main" xmlns:wp="http://schemas.openxmlformats.org/drawingml/2006/wordprocessingDrawing" xmlns:r="http://schemas.openxmlformats.org/officeDocument/2006/relationships" xmlns:w14="http://schemas.microsoft.com/office/word/2010/wordml">
+              <w:rPr>
+                <w:rFonts w:ascii="Helvetica" w:hAnsi="Helvetica" w:eastAsia="Helvetica" w:cs="Helvetica"/>
+                <w:sz w:val="20"/>
+                <w:szCs w:val="20"/>
+                <w:color w:val="000000"/>
+              </w:rPr>
+              <w:t xml:space="preserve">1,061.22</w:t>
             </w:r>
           </w:p>
         </w:tc>
@@ -6731,6 +7179,35 @@
                 <w:szCs w:val="20"/>
                 <w:color w:val="000000"/>
               </w:rPr>
+              <w:t xml:space="preserve">54.24</w:t>
+            </w:r>
+          </w:p>
+        </w:tc>
+        <w:tc>
+          <w:tcPr>
+            <w:tcBorders/>
+            <w:shd w:val="clear" w:color="auto" w:fill="EFEFEF"/>
+            <w:tcMar>
+              <w:top w:w="0" w:type="dxa"/>
+              <w:bottom w:w="0" w:type="dxa"/>
+              <w:left w:w="0" w:type="dxa"/>
+              <w:right w:w="0" w:type="dxa"/>
+            </w:tcMar>
+            <w:vAlign w:val="center"/>
+          </w:tcPr>
+          <w:p>
+            <w:pPr>
+              <w:jc w:val="right"/>
+              <w:spacing w:after="100" w:before="100" w:line="240"/>
+              <w:ind w:firstLine="0" w:left="100" w:right="100"/>
+            </w:pPr>
+            <w:r xmlns:w="http://schemas.openxmlformats.org/wordprocessingml/2006/main" xmlns:wp="http://schemas.openxmlformats.org/drawingml/2006/wordprocessingDrawing" xmlns:r="http://schemas.openxmlformats.org/officeDocument/2006/relationships" xmlns:w14="http://schemas.microsoft.com/office/word/2010/wordml">
+              <w:rPr>
+                <w:rFonts w:ascii="Helvetica" w:hAnsi="Helvetica" w:eastAsia="Helvetica" w:cs="Helvetica"/>
+                <w:sz w:val="20"/>
+                <w:szCs w:val="20"/>
+                <w:color w:val="000000"/>
+              </w:rPr>
               <w:t xml:space="preserve">1,126.03</w:t>
             </w:r>
           </w:p>
@@ -6912,6 +7389,35 @@
                 <w:color w:val="000000"/>
               </w:rPr>
               <w:t xml:space="preserve">3.49</w:t>
+            </w:r>
+          </w:p>
+        </w:tc>
+        <w:tc>
+          <w:tcPr>
+            <w:tcBorders/>
+            <w:shd w:val="clear" w:color="auto" w:fill="FFFFFF"/>
+            <w:tcMar>
+              <w:top w:w="0" w:type="dxa"/>
+              <w:bottom w:w="0" w:type="dxa"/>
+              <w:left w:w="0" w:type="dxa"/>
+              <w:right w:w="0" w:type="dxa"/>
+            </w:tcMar>
+            <w:vAlign w:val="center"/>
+          </w:tcPr>
+          <w:p>
+            <w:pPr>
+              <w:jc w:val="right"/>
+              <w:spacing w:after="100" w:before="100" w:line="240"/>
+              <w:ind w:firstLine="0" w:left="100" w:right="100"/>
+            </w:pPr>
+            <w:r xmlns:w="http://schemas.openxmlformats.org/wordprocessingml/2006/main" xmlns:wp="http://schemas.openxmlformats.org/drawingml/2006/wordprocessingDrawing" xmlns:r="http://schemas.openxmlformats.org/officeDocument/2006/relationships" xmlns:w14="http://schemas.microsoft.com/office/word/2010/wordml">
+              <w:rPr>
+                <w:rFonts w:ascii="Helvetica" w:hAnsi="Helvetica" w:eastAsia="Helvetica" w:cs="Helvetica"/>
+                <w:sz w:val="20"/>
+                <w:szCs w:val="20"/>
+                <w:color w:val="000000"/>
+              </w:rPr>
+              <w:t xml:space="preserve">53.66</w:t>
             </w:r>
           </w:p>
         </w:tc>
@@ -7093,7 +7599,7 @@
       <w:r>
         <w:drawing>
           <wp:inline>
-            <wp:extent cx="5334000" cy="3200400"/>
+            <wp:extent cx="5334000" cy="2667000"/>
             <wp:effectExtent b="0" l="0" r="0" t="0"/>
             <wp:docPr descr="(#fig:fase1)Phase I: screening tests to identify significant factors based on DoE. (a) Tensile sample of the Phase I. (b) Boxplots to identify significant factors based on DoE" title="" id="1" name="Picture"/>
             <a:graphic>
@@ -7114,7 +7620,7 @@
                   <pic:spPr bwMode="auto">
                     <a:xfrm>
                       <a:off x="0" y="0"/>
-                      <a:ext cx="5334000" cy="3200400"/>
+                      <a:ext cx="5334000" cy="2667000"/>
                     </a:xfrm>
                     <a:prstGeom prst="rect">
                       <a:avLst/>
@@ -7135,6 +7641,83 @@
     </w:p>
     <w:p>
       <w:pPr>
+        <w:pStyle w:val="BodyText"/>
+      </w:pPr>
+      <w:r>
+        <w:t xml:space="preserve">Table</w:t>
+      </w:r>
+      <w:r>
+        <w:t xml:space="preserve"> </w:t>
+      </w:r>
+      <w:r>
+        <w:t xml:space="preserve">3.2</w:t>
+      </w:r>
+      <w:r>
+        <w:t xml:space="preserve"> </w:t>
+      </w:r>
+      <w:r>
+        <w:t xml:space="preserve">lists the ANOVA using R software in order to identify the influential factors on the maximal load and Young’s modulus.</w:t>
+      </w:r>
+      <w:r>
+        <w:t xml:space="preserve"> </w:t>
+      </w:r>
+      <w:r>
+        <w:t xml:space="preserve">As a criterion, critical factors for the response variable were those with p-values lower than 0.05.</w:t>
+      </w:r>
+      <w:r>
+        <w:t xml:space="preserve"> </w:t>
+      </w:r>
+      <w:r>
+        <w:t xml:space="preserve">Shapiro-Wilk normality tests were made to verify the normality of the residuals for both models.</w:t>
+      </w:r>
+      <w:r>
+        <w:t xml:space="preserve"> </w:t>
+      </w:r>
+      <w:r>
+        <w:t xml:space="preserve">Figure</w:t>
+      </w:r>
+      <w:r>
+        <w:t xml:space="preserve"> </w:t>
+      </w:r>
+      <w:r>
+        <w:t xml:space="preserve">3.1</w:t>
+      </w:r>
+      <w:r>
+        <w:t xml:space="preserve">b illustrates the boxplots of the results considering each of the factors.</w:t>
+      </w:r>
+      <w:r>
+        <w:t xml:space="preserve"> </w:t>
+      </w:r>
+      <w:r>
+        <w:t xml:space="preserve"> </w:t>
+      </w:r>
+      <w:r>
+        <w:t xml:space="preserve">Thus, it can be clearly identified how only the infill density (lowest p-value) and the type of material were statistically significant factors for the maximum load and for the Young’s modulus.</w:t>
+      </w:r>
+      <w:r>
+        <w:t xml:space="preserve"> </w:t>
+      </w:r>
+      <w:r>
+        <w:t xml:space="preserve">The contribution to the total variance in the maximal load model was 97.3 % and 1.3 % for the infill density and material type, respectively.</w:t>
+      </w:r>
+      <w:r>
+        <w:t xml:space="preserve"> </w:t>
+      </w:r>
+      <w:r>
+        <w:t xml:space="preserve"> </w:t>
+      </w:r>
+      <w:r>
+        <w:t xml:space="preserve">In the case of the Young’ modulus, the infill presented a contribution of 96.6 %.</w:t>
+      </w:r>
+      <w:r>
+        <w:t xml:space="preserve"> </w:t>
+      </w:r>
+      <w:r>
+        <w:t xml:space="preserve">Thus, when manufacturing new parts, infill density is a key factor for guaranteeing adequate tensile strength.</w:t>
+      </w:r>
+    </w:p>
+    <w:p>
+      <w:pPr>
         <w:pStyle w:val="TableCaption"/>
       </w:pPr>
       <w:r>
@@ -7143,15 +7726,18 @@
       <w:r>
         <w:t xml:space="preserve"> </w:t>
       </w:r>
-      <w:bookmarkStart w:id="d3c74678-02f2-4ac6-84dc-64f868776e32" w:name="tab:anova-phase1"/>
-      <w:r>
-        <w:t xml:space="preserve">ANOVA results at 95\% significance level for Maximal load and Young modulus variables</w:t>
-      </w:r>
-      <w:bookmarkEnd w:id="d3c74678-02f2-4ac6-84dc-64f868776e32"/>
+      <w:bookmarkStart w:id="38aabbeb-9c15-4d58-9764-3837e00ef82c" w:name="tab:anova-phase1"/>
+      <w:r>
+        <w:t xml:space="preserve">
+          <w:r>
+            <w:t xml:space="preserve">ANOVA results at 95% significance level for Maximal load and Young modulus variables</w:t>
+          </w:r>
+        </w:t>
+      </w:r>
+      <w:bookmarkEnd w:id="38aabbeb-9c15-4d58-9764-3837e00ef82c"/>
     </w:p>
     <w:tbl xmlns:w="http://schemas.openxmlformats.org/wordprocessingml/2006/main" xmlns:r="http://schemas.openxmlformats.org/officeDocument/2006/relationships" xmlns:w14="http://schemas.microsoft.com/office/word/2010/wordml" xmlns:wp="http://schemas.openxmlformats.org/drawingml/2006/wordprocessingDrawing" xmlns:a="http://schemas.openxmlformats.org/drawingml/2006/main" xmlns:pic="http://schemas.openxmlformats.org/drawingml/2006/picture">
       <w:tblPr>
-        NA"/&gt;
         <w:tblLayout w:type="fixed"/>
         <w:jc w:val="center"/>
         <w:tblLook w:firstRow="1" w:lastRow="0" w:firstColumn="0" w:lastColumn="0" w:noHBand="0" w:noVBand="1"/>
@@ -7900,7 +8486,7 @@
                 <w:szCs w:val="18"/>
                 <w:color w:val="000000"/>
               </w:rPr>
-              <w:t xml:space="preserve">3302.226</w:t>
+              <w:t xml:space="preserve">3.089</w:t>
             </w:r>
           </w:p>
         </w:tc>
@@ -7929,7 +8515,7 @@
                 <w:szCs w:val="18"/>
                 <w:color w:val="000000"/>
               </w:rPr>
-              <w:t xml:space="preserve">3302.226</w:t>
+              <w:t xml:space="preserve">3.089</w:t>
             </w:r>
           </w:p>
         </w:tc>
@@ -7958,7 +8544,7 @@
                 <w:szCs w:val="18"/>
                 <w:color w:val="000000"/>
               </w:rPr>
-              <w:t xml:space="preserve">3.956</w:t>
+              <w:t xml:space="preserve">1.342</w:t>
             </w:r>
           </w:p>
         </w:tc>
@@ -7987,7 +8573,7 @@
                 <w:szCs w:val="18"/>
                 <w:color w:val="000000"/>
               </w:rPr>
-              <w:t xml:space="preserve">0.075</w:t>
+              <w:t xml:space="preserve">0.274</w:t>
             </w:r>
           </w:p>
         </w:tc>
@@ -8233,7 +8819,7 @@
                 <w:szCs w:val="18"/>
                 <w:color w:val="000000"/>
               </w:rPr>
-              <w:t xml:space="preserve">342710.722</w:t>
+              <w:t xml:space="preserve">699.206</w:t>
             </w:r>
           </w:p>
         </w:tc>
@@ -8262,7 +8848,7 @@
                 <w:szCs w:val="18"/>
                 <w:color w:val="000000"/>
               </w:rPr>
-              <w:t xml:space="preserve">342710.722</w:t>
+              <w:t xml:space="preserve">699.206</w:t>
             </w:r>
           </w:p>
         </w:tc>
@@ -8291,7 +8877,7 @@
                 <w:szCs w:val="18"/>
                 <w:color w:val="000000"/>
               </w:rPr>
-              <w:t xml:space="preserve">410.611</w:t>
+              <w:t xml:space="preserve">303.79</w:t>
             </w:r>
           </w:p>
         </w:tc>
@@ -8566,7 +9152,7 @@
                 <w:szCs w:val="18"/>
                 <w:color w:val="000000"/>
               </w:rPr>
-              <w:t xml:space="preserve">368.256</w:t>
+              <w:t xml:space="preserve">0.179</w:t>
             </w:r>
           </w:p>
         </w:tc>
@@ -8595,7 +9181,7 @@
                 <w:szCs w:val="18"/>
                 <w:color w:val="000000"/>
               </w:rPr>
-              <w:t xml:space="preserve">368.256</w:t>
+              <w:t xml:space="preserve">0.179</w:t>
             </w:r>
           </w:p>
         </w:tc>
@@ -8624,7 +9210,7 @@
                 <w:szCs w:val="18"/>
                 <w:color w:val="000000"/>
               </w:rPr>
-              <w:t xml:space="preserve">0.441</w:t>
+              <w:t xml:space="preserve">0.078</w:t>
             </w:r>
           </w:p>
         </w:tc>
@@ -8653,7 +9239,7 @@
                 <w:szCs w:val="18"/>
                 <w:color w:val="000000"/>
               </w:rPr>
-              <w:t xml:space="preserve">0.522</w:t>
+              <w:t xml:space="preserve">0.786</w:t>
             </w:r>
           </w:p>
         </w:tc>
@@ -8899,7 +9485,7 @@
                 <w:szCs w:val="18"/>
                 <w:color w:val="000000"/>
               </w:rPr>
-              <w:t xml:space="preserve">80.64</w:t>
+              <w:t xml:space="preserve">0.209</w:t>
             </w:r>
           </w:p>
         </w:tc>
@@ -8928,7 +9514,7 @@
                 <w:szCs w:val="18"/>
                 <w:color w:val="000000"/>
               </w:rPr>
-              <w:t xml:space="preserve">80.64</w:t>
+              <w:t xml:space="preserve">0.209</w:t>
             </w:r>
           </w:p>
         </w:tc>
@@ -8957,7 +9543,7 @@
                 <w:szCs w:val="18"/>
                 <w:color w:val="000000"/>
               </w:rPr>
-              <w:t xml:space="preserve">0.097</w:t>
+              <w:t xml:space="preserve">0.091</w:t>
             </w:r>
           </w:p>
         </w:tc>
@@ -8986,7 +9572,7 @@
                 <w:szCs w:val="18"/>
                 <w:color w:val="000000"/>
               </w:rPr>
-              <w:t xml:space="preserve">0.762</w:t>
+              <w:t xml:space="preserve">0.769</w:t>
             </w:r>
           </w:p>
         </w:tc>
@@ -9232,7 +9818,7 @@
                 <w:szCs w:val="18"/>
                 <w:color w:val="000000"/>
               </w:rPr>
-              <w:t xml:space="preserve">54.538</w:t>
+              <w:t xml:space="preserve">27.589</w:t>
             </w:r>
           </w:p>
         </w:tc>
@@ -9261,7 +9847,7 @@
                 <w:szCs w:val="18"/>
                 <w:color w:val="000000"/>
               </w:rPr>
-              <w:t xml:space="preserve">54.538</w:t>
+              <w:t xml:space="preserve">27.589</w:t>
             </w:r>
           </w:p>
         </w:tc>
@@ -9290,7 +9876,7 @@
                 <w:szCs w:val="18"/>
                 <w:color w:val="000000"/>
               </w:rPr>
-              <w:t xml:space="preserve">0.065</w:t>
+              <w:t xml:space="preserve">11.987</w:t>
             </w:r>
           </w:p>
         </w:tc>
@@ -9319,7 +9905,7 @@
                 <w:szCs w:val="18"/>
                 <w:color w:val="000000"/>
               </w:rPr>
-              <w:t xml:space="preserve">0.803</w:t>
+              <w:t xml:space="preserve">0.006</w:t>
             </w:r>
           </w:p>
         </w:tc>
@@ -9565,7 +10151,7 @@
                 <w:szCs w:val="18"/>
                 <w:color w:val="000000"/>
               </w:rPr>
-              <w:t xml:space="preserve">8346.354</w:t>
+              <w:t xml:space="preserve">23.016</w:t>
             </w:r>
           </w:p>
         </w:tc>
@@ -9594,7 +10180,7 @@
                 <w:szCs w:val="18"/>
                 <w:color w:val="000000"/>
               </w:rPr>
-              <w:t xml:space="preserve">834.635</w:t>
+              <w:t xml:space="preserve">2.302</w:t>
             </w:r>
           </w:p>
         </w:tc>
@@ -9704,83 +10290,6 @@
         </w:tc>
       </w:tr>
     </w:tbl>
-    <w:p>
-      <w:pPr>
-        <w:pStyle w:val="BodyText"/>
-      </w:pPr>
-      <w:r>
-        <w:t xml:space="preserve">Table</w:t>
-      </w:r>
-      <w:r>
-        <w:t xml:space="preserve"> </w:t>
-      </w:r>
-      <w:r>
-        <w:t xml:space="preserve">3.2</w:t>
-      </w:r>
-      <w:r>
-        <w:t xml:space="preserve"> </w:t>
-      </w:r>
-      <w:r>
-        <w:t xml:space="preserve">lists the ANOVA using R software in order to identify the influential factors on the maximal load and Young’s modulus.</w:t>
-      </w:r>
-      <w:r>
-        <w:t xml:space="preserve"> </w:t>
-      </w:r>
-      <w:r>
-        <w:t xml:space="preserve">As a criterion, critical factors for the response variable were those with p-values lower than 0.05.</w:t>
-      </w:r>
-      <w:r>
-        <w:t xml:space="preserve"> </w:t>
-      </w:r>
-      <w:r>
-        <w:t xml:space="preserve">Shapiro-Wilk normality tests were made to verify the normality of the residuals for both models.</w:t>
-      </w:r>
-      <w:r>
-        <w:t xml:space="preserve"> </w:t>
-      </w:r>
-      <w:r>
-        <w:t xml:space="preserve">Figure</w:t>
-      </w:r>
-      <w:r>
-        <w:t xml:space="preserve"> </w:t>
-      </w:r>
-      <w:r>
-        <w:t xml:space="preserve">3.1</w:t>
-      </w:r>
-      <w:r>
-        <w:t xml:space="preserve">b illustrates the boxplots of the results considering each of the factors.</w:t>
-      </w:r>
-      <w:r>
-        <w:t xml:space="preserve"> </w:t>
-      </w:r>
-      <w:r>
-        <w:t xml:space="preserve"> </w:t>
-      </w:r>
-      <w:r>
-        <w:t xml:space="preserve">Thus, it can be clearly identified how only the infill density (lowest p-value) and the type of material were statistically significant factors for the maximum load and for the Young’s modulus.</w:t>
-      </w:r>
-      <w:r>
-        <w:t xml:space="preserve"> </w:t>
-      </w:r>
-      <w:r>
-        <w:t xml:space="preserve">The contribution to the total variance in the maximal load model was 97.3 % and 1.3 % for the infill density and material type, respectively.</w:t>
-      </w:r>
-      <w:r>
-        <w:t xml:space="preserve"> </w:t>
-      </w:r>
-      <w:r>
-        <w:t xml:space="preserve"> </w:t>
-      </w:r>
-      <w:r>
-        <w:t xml:space="preserve">In the case of the Young’ modulus, the infill presented a contribution of 96.6 %.</w:t>
-      </w:r>
-      <w:r>
-        <w:t xml:space="preserve"> </w:t>
-      </w:r>
-      <w:r>
-        <w:t xml:space="preserve">Thus, when manufacturing new parts, infill density is a key factor for guaranteeing adequate tensile strength.</w:t>
-      </w:r>
-    </w:p>
     <w:bookmarkEnd w:id="33"/>
     <w:bookmarkStart w:id="36" w:name="phase-ii-focusing"/>
     <w:p>
@@ -9805,11 +10314,85 @@
         <w:pStyle w:val="FirstParagraph"/>
       </w:pPr>
       <w:r>
+        <w:t xml:space="preserve">The main goal of</w:t>
+      </w:r>
+      <w:r>
+        <w:t xml:space="preserve"> </w:t>
+      </w:r>
+      <w:r>
+        <w:rPr>
+          <w:iCs/>
+          <w:i/>
+        </w:rPr>
+        <w:t xml:space="preserve">Phase II</w:t>
+      </w:r>
+      <w:r>
+        <w:t xml:space="preserve"> </w:t>
+      </w:r>
+      <w:r>
+        <w:t xml:space="preserve">is to evaluate in more detail the influence of infill density on the tensile strength based on Phase I.</w:t>
+      </w:r>
+      <w:r>
+        <w:t xml:space="preserve"> </w:t>
+      </w:r>
+      <w:r>
+        <w:t xml:space="preserve">Therefore, five levels of the infill density were chosen: 40, 55, 70, 85 and 100 %. Regarding the selection of the other printing parameters, the main criterion was the reduction of the printing time.</w:t>
+      </w:r>
+      <w:r>
+        <w:t xml:space="preserve"> </w:t>
+      </w:r>
+      <w:r>
+        <w:t xml:space="preserve">Therefore, the experimental conditions were layer height of 0.3 mm, tri-hexagonal infill pattern and printing speed of</w:t>
+      </w:r>
+      <w:r>
+        <w:t xml:space="preserve"> </w:t>
+      </w:r>
+      <m:oMath>
+        <m:r>
+          <m:t>80</m:t>
+        </m:r>
+        <m:r>
+          <m:t> </m:t>
+        </m:r>
+        <m:r>
+          <m:t>m</m:t>
+        </m:r>
+        <m:r>
+          <m:t>m</m:t>
+        </m:r>
+        <m:r>
+          <m:rPr>
+            <m:sty m:val="p"/>
+          </m:rPr>
+          <m:t>/</m:t>
+        </m:r>
+        <m:r>
+          <m:t>s</m:t>
+        </m:r>
+      </m:oMath>
+      <w:r>
+        <w:t xml:space="preserve"> </w:t>
+      </w:r>
+      <w:r>
+        <w:t xml:space="preserve">with an estimated printing time of 20 min.</w:t>
+      </w:r>
+      <w:r>
+        <w:t xml:space="preserve"> </w:t>
+      </w:r>
+      <w:r>
+        <w:t xml:space="preserve">A total of 10 samples were manufactured.</w:t>
+      </w:r>
+    </w:p>
+    <w:p>
+      <w:pPr>
+        <w:pStyle w:val="BodyText"/>
+      </w:pPr>
+      <w:r>
         <w:drawing>
           <wp:inline>
             <wp:extent cx="5334000" cy="5527963"/>
             <wp:effectExtent b="0" l="0" r="0" t="0"/>
-            <wp:docPr descr="Figure 3.3: Phase II: Evaluation of the infill density in the mechanical load." title="" id="1" name="Picture"/>
+            <wp:docPr descr="Figure 3.3: Phase II: Evaluation of the infill density in the mechanical load. a) Mechanical samples used in Phase II. b) Adjustment of the data to two models." title="" id="1" name="Picture"/>
             <a:graphic>
               <a:graphicData uri="http://schemas.openxmlformats.org/drawingml/2006/picture">
                 <pic:pic>
@@ -9849,9 +10432,9 @@
       <w:r>
         <w:drawing>
           <wp:inline>
-            <wp:extent cx="5334000" cy="4445000"/>
+            <wp:extent cx="5334000" cy="5334000"/>
             <wp:effectExtent b="0" l="0" r="0" t="0"/>
-            <wp:docPr descr="(#fig:phase2)Phase II: Evaluation of the infill density in the mechanical load." title="" id="1" name="Picture"/>
+            <wp:docPr descr="(#fig:phase2)Phase II: Evaluation of the infill density in the mechanical load. a) Mechanical samples used in Phase II. b) Adjustment of the data to two models." title="" id="1" name="Picture"/>
             <a:graphic>
               <a:graphicData uri="http://schemas.openxmlformats.org/drawingml/2006/picture">
                 <pic:pic>
@@ -9870,7 +10453,7 @@
                   <pic:spPr bwMode="auto">
                     <a:xfrm>
                       <a:off x="0" y="0"/>
-                      <a:ext cx="5334000" cy="4445000"/>
+                      <a:ext cx="5334000" cy="5334000"/>
                     </a:xfrm>
                     <a:prstGeom prst="rect">
                       <a:avLst/>
@@ -9887,80 +10470,6 @@
             </a:graphic>
           </wp:inline>
         </w:drawing>
-      </w:r>
-    </w:p>
-    <w:p>
-      <w:pPr>
-        <w:pStyle w:val="BodyText"/>
-      </w:pPr>
-      <w:r>
-        <w:t xml:space="preserve">The main goal of</w:t>
-      </w:r>
-      <w:r>
-        <w:t xml:space="preserve"> </w:t>
-      </w:r>
-      <w:r>
-        <w:rPr>
-          <w:iCs/>
-          <w:i/>
-        </w:rPr>
-        <w:t xml:space="preserve">Phase II</w:t>
-      </w:r>
-      <w:r>
-        <w:t xml:space="preserve"> </w:t>
-      </w:r>
-      <w:r>
-        <w:t xml:space="preserve">is to evaluate in more detail the influence of infill density on the tensile strength based on Phase I.</w:t>
-      </w:r>
-      <w:r>
-        <w:t xml:space="preserve"> </w:t>
-      </w:r>
-      <w:r>
-        <w:t xml:space="preserve">Therefore, five levels of the infill density were chosen: 40, 55, 70, 85 and 100 %. Regarding the selection of the other printing parameters, the main criterion was the reduction of the printing time.</w:t>
-      </w:r>
-      <w:r>
-        <w:t xml:space="preserve"> </w:t>
-      </w:r>
-      <w:r>
-        <w:t xml:space="preserve">Therefore, the experimental conditions were layer height of 0.3 mm, tri-hexagonal infill pattern and printing speed of</w:t>
-      </w:r>
-      <w:r>
-        <w:t xml:space="preserve"> </w:t>
-      </w:r>
-      <m:oMath>
-        <m:r>
-          <m:t>80</m:t>
-        </m:r>
-        <m:r>
-          <m:t> </m:t>
-        </m:r>
-        <m:r>
-          <m:t>m</m:t>
-        </m:r>
-        <m:r>
-          <m:t>m</m:t>
-        </m:r>
-        <m:r>
-          <m:rPr>
-            <m:sty m:val="p"/>
-          </m:rPr>
-          <m:t>/</m:t>
-        </m:r>
-        <m:r>
-          <m:t>s</m:t>
-        </m:r>
-      </m:oMath>
-      <w:r>
-        <w:t xml:space="preserve"> </w:t>
-      </w:r>
-      <w:r>
-        <w:t xml:space="preserve">with an estimated printing time of 20 min.</w:t>
-      </w:r>
-      <w:r>
-        <w:t xml:space="preserve"> </w:t>
-      </w:r>
-      <w:r>
-        <w:t xml:space="preserve">A total of 10 samples were manufactured.</w:t>
       </w:r>
     </w:p>
     <w:p>
@@ -13583,7 +14092,7 @@
 <file path=word/numbering.xml><?xml version="1.0" encoding="utf-8"?>
 <w:numbering xmlns:w="http://schemas.openxmlformats.org/wordprocessingml/2006/main">
   <w:abstractNum w:abstractNumId="990">
-    <w:nsid w:val="2c1ae401"/>
+    <w:nsid w:val="A990"/>
     <w:multiLevelType w:val="multilevel"/>
     <w:lvl w:ilvl="0">
       <w:numFmt w:val="bullet"/>
@@ -13669,10 +14178,10 @@
   <w:docDefaults>
     <w:rPrDefault>
       <w:rPr>
-        <w:rFonts w:asciiTheme="minorHAnsi" w:eastAsiaTheme="minorHAnsi" w:hAnsiTheme="minorHAnsi" w:cstheme="minorBidi"/>
+        <w:rFonts w:asciiTheme="minorHAnsi" w:cstheme="minorBidi" w:eastAsiaTheme="minorHAnsi" w:hAnsiTheme="minorHAnsi"/>
         <w:sz w:val="24"/>
         <w:szCs w:val="24"/>
-        <w:lang w:val="en-US" w:eastAsia="en-US" w:bidi="ar-SA"/>
+        <w:lang w:bidi="ar-SA" w:eastAsia="en-US" w:val="en-US"/>
       </w:rPr>
     </w:rPrDefault>
     <w:pPrDefault>
@@ -13681,35 +14190,35 @@
       </w:pPr>
     </w:pPrDefault>
   </w:docDefaults>
-  <w:latentStyles w:defLockedState="0" w:defUIPriority="0" w:defSemiHidden="0" w:defUnhideWhenUsed="0" w:defQFormat="0" w:count="276"/>
-  <w:style w:type="paragraph" w:default="1" w:styleId="Normal">
+  <w:latentStyles w:count="276" w:defLockedState="0" w:defQFormat="0" w:defSemiHidden="0" w:defUIPriority="0" w:defUnhideWhenUsed="0"/>
+  <w:style w:default="1" w:styleId="Normal" w:type="paragraph">
     <w:name w:val="Normal"/>
     <w:qFormat/>
   </w:style>
-  <w:style w:type="paragraph" w:styleId="BodyText">
+  <w:style w:styleId="BodyText" w:type="paragraph">
     <w:name w:val="Body Text"/>
     <w:basedOn w:val="Normal"/>
     <w:link w:val="BodyTextChar"/>
     <w:pPr>
-      <w:spacing w:before="180" w:after="180"/>
+      <w:spacing w:after="180" w:before="180"/>
     </w:pPr>
     <w:qFormat/>
   </w:style>
-  <w:style w:type="paragraph" w:customStyle="1" w:styleId="FirstParagraph">
+  <w:style w:customStyle="1" w:styleId="FirstParagraph" w:type="paragraph">
     <w:name w:val="First Paragraph"/>
     <w:basedOn w:val="BodyText"/>
     <w:next w:val="BodyText"/>
     <w:qFormat/>
   </w:style>
-  <w:style w:type="paragraph" w:customStyle="1" w:styleId="Compact">
+  <w:style w:customStyle="1" w:styleId="Compact" w:type="paragraph">
     <w:name w:val="Compact"/>
     <w:basedOn w:val="BodyText"/>
     <w:qFormat/>
     <w:pPr>
-      <w:spacing w:before="36" w:after="36"/>
+      <w:spacing w:after="36" w:before="36"/>
     </w:pPr>
   </w:style>
-  <w:style w:type="paragraph" w:styleId="Title">
+  <w:style w:styleId="Title" w:type="paragraph">
     <w:name w:val="Title"/>
     <w:basedOn w:val="Normal"/>
     <w:next w:val="BodyText"/>
@@ -13717,19 +14226,19 @@
     <w:pPr>
       <w:keepNext/>
       <w:keepLines/>
-      <w:spacing w:before="480" w:after="240"/>
+      <w:spacing w:after="240" w:before="480"/>
       <w:jc w:val="center"/>
     </w:pPr>
     <w:rPr>
-      <w:rFonts w:asciiTheme="majorHAnsi" w:eastAsiaTheme="majorEastAsia" w:hAnsiTheme="majorHAnsi" w:cstheme="majorBidi"/>
+      <w:rFonts w:asciiTheme="majorHAnsi" w:cstheme="majorBidi" w:eastAsiaTheme="majorEastAsia" w:hAnsiTheme="majorHAnsi"/>
       <w:b/>
       <w:bCs/>
-      <w:color w:val="345A8A" w:themeColor="accent1" w:themeShade="B5"/>
+      <w:color w:themeColor="accent1" w:themeShade="B5" w:val="345A8A"/>
       <w:sz w:val="36"/>
       <w:szCs w:val="36"/>
     </w:rPr>
   </w:style>
-  <w:style w:type="paragraph" w:styleId="Subtitle">
+  <w:style w:styleId="Subtitle" w:type="paragraph">
     <w:name w:val="Subtitle"/>
     <w:basedOn w:val="Title"/>
     <w:next w:val="BodyText"/>
@@ -13737,7 +14246,7 @@
     <w:pPr>
       <w:keepNext/>
       <w:keepLines/>
-      <w:spacing w:before="240" w:after="240"/>
+      <w:spacing w:after="240" w:before="240"/>
       <w:jc w:val="center"/>
     </w:pPr>
     <w:rPr>
@@ -13745,7 +14254,7 @@
       <w:szCs w:val="30"/>
     </w:rPr>
   </w:style>
-  <w:style w:type="paragraph" w:customStyle="1" w:styleId="Author">
+  <w:style w:customStyle="1" w:styleId="Author" w:type="paragraph">
     <w:name w:val="Author"/>
     <w:next w:val="BodyText"/>
     <w:qFormat/>
@@ -13755,7 +14264,7 @@
       <w:jc w:val="center"/>
     </w:pPr>
   </w:style>
-  <w:style w:type="paragraph" w:styleId="Date">
+  <w:style w:styleId="Date" w:type="paragraph">
     <w:name w:val="Date"/>
     <w:next w:val="BodyText"/>
     <w:qFormat/>
@@ -13765,7 +14274,7 @@
       <w:jc w:val="center"/>
     </w:pPr>
   </w:style>
-  <w:style w:type="paragraph" w:customStyle="1" w:styleId="Abstract">
+  <w:style w:customStyle="1" w:styleId="Abstract" w:type="paragraph">
     <w:name w:val="Abstract"/>
     <w:basedOn w:val="Normal"/>
     <w:next w:val="BodyText"/>
@@ -13773,14 +14282,14 @@
     <w:pPr>
       <w:keepNext/>
       <w:keepLines/>
-      <w:spacing w:before="300" w:after="300"/>
+      <w:spacing w:after="300" w:before="300"/>
     </w:pPr>
     <w:rPr>
       <w:sz w:val="20"/>
       <w:szCs w:val="20"/>
     </w:rPr>
   </w:style>
-  <w:style w:type="paragraph" w:styleId="Bibliography">
+  <w:style w:styleId="Bibliography" w:type="paragraph">
     <w:name w:val="Bibliography"/>
     <w:basedOn w:val="Normal"/>
     <w:next w:val="Bibliography"/>
@@ -13788,7 +14297,7 @@
     <w:pPr/>
     <w:rPr/>
   </w:style>
-  <w:style w:type="paragraph" w:styleId="Heading1">
+  <w:style w:styleId="Heading1" w:type="paragraph">
     <w:name w:val="Heading 1"/>
     <w:basedOn w:val="Normal"/>
     <w:next w:val="BodyText"/>
@@ -13797,19 +14306,19 @@
     <w:pPr>
       <w:keepNext/>
       <w:keepLines/>
-      <w:spacing w:before="480" w:after="0"/>
+      <w:spacing w:after="0" w:before="480"/>
       <w:outlineLvl w:val="0"/>
     </w:pPr>
     <w:rPr>
-      <w:rFonts w:asciiTheme="majorHAnsi" w:eastAsiaTheme="majorEastAsia" w:hAnsiTheme="majorHAnsi" w:cstheme="majorBidi"/>
+      <w:rFonts w:asciiTheme="majorHAnsi" w:cstheme="majorBidi" w:eastAsiaTheme="majorEastAsia" w:hAnsiTheme="majorHAnsi"/>
       <w:b/>
       <w:bCs/>
-      <w:color w:val="4F81BD" w:themeColor="accent1"/>
+      <w:color w:themeColor="accent1" w:val="4F81BD"/>
       <w:sz w:val="32"/>
       <w:szCs w:val="32"/>
     </w:rPr>
   </w:style>
-  <w:style w:type="paragraph" w:styleId="Heading2">
+  <w:style w:styleId="Heading2" w:type="paragraph">
     <w:name w:val="Heading 2"/>
     <w:basedOn w:val="Normal"/>
     <w:next w:val="BodyText"/>
@@ -13819,19 +14328,19 @@
     <w:pPr>
       <w:keepNext/>
       <w:keepLines/>
-      <w:spacing w:before="200" w:after="0"/>
+      <w:spacing w:after="0" w:before="200"/>
       <w:outlineLvl w:val="1"/>
     </w:pPr>
     <w:rPr>
-      <w:rFonts w:asciiTheme="majorHAnsi" w:eastAsiaTheme="majorEastAsia" w:hAnsiTheme="majorHAnsi" w:cstheme="majorBidi"/>
+      <w:rFonts w:asciiTheme="majorHAnsi" w:cstheme="majorBidi" w:eastAsiaTheme="majorEastAsia" w:hAnsiTheme="majorHAnsi"/>
       <w:b/>
       <w:bCs/>
-      <w:color w:val="4F81BD" w:themeColor="accent1"/>
+      <w:color w:themeColor="accent1" w:val="4F81BD"/>
       <w:sz w:val="28"/>
       <w:szCs w:val="28"/>
     </w:rPr>
   </w:style>
-  <w:style w:type="paragraph" w:styleId="Heading3">
+  <w:style w:styleId="Heading3" w:type="paragraph">
     <w:name w:val="Heading 3"/>
     <w:basedOn w:val="Normal"/>
     <w:next w:val="BodyText"/>
@@ -13841,19 +14350,19 @@
     <w:pPr>
       <w:keepNext/>
       <w:keepLines/>
-      <w:spacing w:before="200" w:after="0"/>
+      <w:spacing w:after="0" w:before="200"/>
       <w:outlineLvl w:val="2"/>
     </w:pPr>
     <w:rPr>
-      <w:rFonts w:asciiTheme="majorHAnsi" w:eastAsiaTheme="majorEastAsia" w:hAnsiTheme="majorHAnsi" w:cstheme="majorBidi"/>
+      <w:rFonts w:asciiTheme="majorHAnsi" w:cstheme="majorBidi" w:eastAsiaTheme="majorEastAsia" w:hAnsiTheme="majorHAnsi"/>
       <w:b/>
       <w:bCs/>
-      <w:color w:val="4F81BD" w:themeColor="accent1"/>
+      <w:color w:themeColor="accent1" w:val="4F81BD"/>
       <w:sz w:val="24"/>
       <w:szCs w:val="24"/>
     </w:rPr>
   </w:style>
-  <w:style w:type="paragraph" w:styleId="Heading4">
+  <w:style w:styleId="Heading4" w:type="paragraph">
     <w:name w:val="Heading 4"/>
     <w:basedOn w:val="Normal"/>
     <w:next w:val="BodyText"/>
@@ -13863,19 +14372,19 @@
     <w:pPr>
       <w:keepNext/>
       <w:keepLines/>
-      <w:spacing w:before="200" w:after="0"/>
+      <w:spacing w:after="0" w:before="200"/>
       <w:outlineLvl w:val="3"/>
     </w:pPr>
     <w:rPr>
-      <w:rFonts w:asciiTheme="majorHAnsi" w:eastAsiaTheme="majorEastAsia" w:hAnsiTheme="majorHAnsi" w:cstheme="majorBidi"/>
+      <w:rFonts w:asciiTheme="majorHAnsi" w:cstheme="majorBidi" w:eastAsiaTheme="majorEastAsia" w:hAnsiTheme="majorHAnsi"/>
       <w:i/>
       <w:bCs/>
-      <w:color w:val="4F81BD" w:themeColor="accent1"/>
+      <w:color w:themeColor="accent1" w:val="4F81BD"/>
       <w:sz w:val="24"/>
       <w:szCs w:val="24"/>
     </w:rPr>
   </w:style>
-  <w:style w:type="paragraph" w:styleId="Heading5">
+  <w:style w:styleId="Heading5" w:type="paragraph">
     <w:name w:val="Heading 5"/>
     <w:basedOn w:val="Normal"/>
     <w:next w:val="BodyText"/>
@@ -13885,18 +14394,18 @@
     <w:pPr>
       <w:keepNext/>
       <w:keepLines/>
-      <w:spacing w:before="200" w:after="0"/>
+      <w:spacing w:after="0" w:before="200"/>
       <w:outlineLvl w:val="4"/>
     </w:pPr>
     <w:rPr>
-      <w:rFonts w:asciiTheme="majorHAnsi" w:eastAsiaTheme="majorEastAsia" w:hAnsiTheme="majorHAnsi" w:cstheme="majorBidi"/>
+      <w:rFonts w:asciiTheme="majorHAnsi" w:cstheme="majorBidi" w:eastAsiaTheme="majorEastAsia" w:hAnsiTheme="majorHAnsi"/>
       <w:iCs/>
-      <w:color w:val="4F81BD" w:themeColor="accent1"/>
+      <w:color w:themeColor="accent1" w:val="4F81BD"/>
       <w:sz w:val="24"/>
       <w:szCs w:val="24"/>
     </w:rPr>
   </w:style>
-  <w:style w:type="paragraph" w:styleId="Heading6">
+  <w:style w:styleId="Heading6" w:type="paragraph">
     <w:name w:val="Heading 6"/>
     <w:basedOn w:val="Normal"/>
     <w:next w:val="BodyText"/>
@@ -13906,17 +14415,17 @@
     <w:pPr>
       <w:keepNext/>
       <w:keepLines/>
-      <w:spacing w:before="200" w:after="0"/>
+      <w:spacing w:after="0" w:before="200"/>
       <w:outlineLvl w:val="5"/>
     </w:pPr>
     <w:rPr>
-      <w:rFonts w:asciiTheme="majorHAnsi" w:eastAsiaTheme="majorEastAsia" w:hAnsiTheme="majorHAnsi" w:cstheme="majorBidi"/>
-      <w:color w:val="4F81BD" w:themeColor="accent1"/>
+      <w:rFonts w:asciiTheme="majorHAnsi" w:cstheme="majorBidi" w:eastAsiaTheme="majorEastAsia" w:hAnsiTheme="majorHAnsi"/>
+      <w:color w:themeColor="accent1" w:val="4F81BD"/>
       <w:sz w:val="24"/>
       <w:szCs w:val="24"/>
     </w:rPr>
   </w:style>
-  <w:style w:type="paragraph" w:styleId="Heading7">
+  <w:style w:styleId="Heading7" w:type="paragraph">
     <w:name w:val="Heading 7"/>
     <w:basedOn w:val="Normal"/>
     <w:next w:val="BodyText"/>
@@ -13926,17 +14435,17 @@
     <w:pPr>
       <w:keepNext/>
       <w:keepLines/>
-      <w:spacing w:before="200" w:after="0"/>
+      <w:spacing w:after="0" w:before="200"/>
       <w:outlineLvl w:val="6"/>
     </w:pPr>
     <w:rPr>
-      <w:rFonts w:asciiTheme="majorHAnsi" w:eastAsiaTheme="majorEastAsia" w:hAnsiTheme="majorHAnsi" w:cstheme="majorBidi"/>
-      <w:color w:val="4F81BD" w:themeColor="accent1"/>
+      <w:rFonts w:asciiTheme="majorHAnsi" w:cstheme="majorBidi" w:eastAsiaTheme="majorEastAsia" w:hAnsiTheme="majorHAnsi"/>
+      <w:color w:themeColor="accent1" w:val="4F81BD"/>
       <w:sz w:val="24"/>
       <w:szCs w:val="24"/>
     </w:rPr>
   </w:style>
-  <w:style w:type="paragraph" w:styleId="Heading8">
+  <w:style w:styleId="Heading8" w:type="paragraph">
     <w:name w:val="Heading 8"/>
     <w:basedOn w:val="Normal"/>
     <w:next w:val="BodyText"/>
@@ -13946,17 +14455,17 @@
     <w:pPr>
       <w:keepNext/>
       <w:keepLines/>
-      <w:spacing w:before="200" w:after="0"/>
+      <w:spacing w:after="0" w:before="200"/>
       <w:outlineLvl w:val="7"/>
     </w:pPr>
     <w:rPr>
-      <w:rFonts w:asciiTheme="majorHAnsi" w:eastAsiaTheme="majorEastAsia" w:hAnsiTheme="majorHAnsi" w:cstheme="majorBidi"/>
-      <w:color w:val="4F81BD" w:themeColor="accent1"/>
+      <w:rFonts w:asciiTheme="majorHAnsi" w:cstheme="majorBidi" w:eastAsiaTheme="majorEastAsia" w:hAnsiTheme="majorHAnsi"/>
+      <w:color w:themeColor="accent1" w:val="4F81BD"/>
       <w:sz w:val="24"/>
       <w:szCs w:val="24"/>
     </w:rPr>
   </w:style>
-  <w:style w:type="paragraph" w:styleId="Heading9">
+  <w:style w:styleId="Heading9" w:type="paragraph">
     <w:name w:val="Heading 9"/>
     <w:basedOn w:val="Normal"/>
     <w:next w:val="BodyText"/>
@@ -13966,17 +14475,17 @@
     <w:pPr>
       <w:keepNext/>
       <w:keepLines/>
-      <w:spacing w:before="200" w:after="0"/>
+      <w:spacing w:after="0" w:before="200"/>
       <w:outlineLvl w:val="8"/>
     </w:pPr>
     <w:rPr>
-      <w:rFonts w:asciiTheme="majorHAnsi" w:eastAsiaTheme="majorEastAsia" w:hAnsiTheme="majorHAnsi" w:cstheme="majorBidi"/>
-      <w:color w:val="4F81BD" w:themeColor="accent1"/>
+      <w:rFonts w:asciiTheme="majorHAnsi" w:cstheme="majorBidi" w:eastAsiaTheme="majorEastAsia" w:hAnsiTheme="majorHAnsi"/>
+      <w:color w:themeColor="accent1" w:val="4F81BD"/>
       <w:sz w:val="24"/>
       <w:szCs w:val="24"/>
     </w:rPr>
   </w:style>
-  <w:style w:type="paragraph" w:styleId="BlockText">
+  <w:style w:styleId="BlockText" w:type="paragraph">
     <w:name w:val="Block Text"/>
     <w:basedOn w:val="BodyText"/>
     <w:next w:val="BodyText"/>
@@ -13984,11 +14493,11 @@
     <w:unhideWhenUsed/>
     <w:qFormat/>
     <w:pPr>
-      <w:spacing w:before="100" w:after="100"/>
+      <w:spacing w:after="100" w:before="100"/>
       <w:ind w:firstLine="0" w:left="480" w:right="480"/>
     </w:pPr>
   </w:style>
-  <w:style w:type="paragraph" w:styleId="FootnoteText">
+  <w:style w:styleId="FootnoteText" w:type="paragraph">
     <w:name w:val="Footnote Text"/>
     <w:basedOn w:val="Normal"/>
     <w:next w:val="FootnoteText"/>
@@ -13996,30 +14505,30 @@
     <w:unhideWhenUsed/>
     <w:qFormat/>
   </w:style>
-  <w:style w:type="character" w:default="1" w:styleId="DefaultParagraphFont">
+  <w:style w:default="1" w:styleId="DefaultParagraphFont" w:type="character">
     <w:name w:val="Default Paragraph Font"/>
     <w:semiHidden/>
     <w:unhideWhenUsed/>
   </w:style>
-  <w:style w:type="table" w:default="1" w:styleId="Table">
+  <w:style w:default="1" w:styleId="Table" w:type="table">
     <w:name w:val="Table"/>
     <w:basedOn w:val="TableNormal"/>
     <w:semiHidden/>
     <w:unhideWhenUsed/>
     <w:qFormat/>
     <w:tblPr>
-      <w:tblInd w:w="0" w:type="dxa"/>
+      <w:tblInd w:type="dxa" w:w="0"/>
       <w:tblCellMar>
-        <w:top w:w="0" w:type="dxa"/>
-        <w:left w:w="108" w:type="dxa"/>
-        <w:bottom w:w="0" w:type="dxa"/>
-        <w:right w:w="108" w:type="dxa"/>
+        <w:top w:type="dxa" w:w="0"/>
+        <w:left w:type="dxa" w:w="108"/>
+        <w:bottom w:type="dxa" w:w="0"/>
+        <w:right w:type="dxa" w:w="108"/>
       </w:tblCellMar>
     </w:tblPr>
     <w:tblStylePr w:type="firstRow">
       <w:tblPr>
         <w:jc w:val="left"/>
-        <w:tblInd w:w="0" w:type="dxa"/>
+        <w:tblInd w:type="dxa" w:w="0"/>
       </w:tblPr>
       <w:trPr>
         <w:jc w:val="left"/>
@@ -14032,7 +14541,7 @@
       </w:tcPr>
     </w:tblStylePr>
   </w:style>
-  <w:style w:type="paragraph" w:customStyle="1" w:styleId="DefinitionTerm">
+  <w:style w:customStyle="1" w:styleId="DefinitionTerm" w:type="paragraph">
     <w:name w:val="Definition Term"/>
     <w:basedOn w:val="Normal"/>
     <w:next w:val="Definition"/>
@@ -14045,49 +14554,49 @@
       <w:b/>
     </w:rPr>
   </w:style>
-  <w:style w:type="paragraph" w:customStyle="1" w:styleId="Definition">
+  <w:style w:customStyle="1" w:styleId="Definition" w:type="paragraph">
     <w:name w:val="Definition"/>
     <w:basedOn w:val="Normal"/>
   </w:style>
-  <w:style w:type="paragraph" w:styleId="Caption">
+  <w:style w:styleId="Caption" w:type="paragraph">
     <w:name w:val="Caption"/>
     <w:basedOn w:val="Normal"/>
     <w:link w:val="BodyTextChar"/>
     <w:pPr>
-      <w:spacing w:before="0" w:after="120"/>
+      <w:spacing w:after="120" w:before="0"/>
     </w:pPr>
     <w:rPr>
       <w:i/>
     </w:rPr>
   </w:style>
-  <w:style w:type="paragraph" w:customStyle="1" w:styleId="TableCaption">
+  <w:style w:customStyle="1" w:styleId="TableCaption" w:type="paragraph">
     <w:name w:val="Table Caption"/>
     <w:basedOn w:val="Caption"/>
     <w:pPr>
       <w:keepNext/>
     </w:pPr>
   </w:style>
-  <w:style w:type="paragraph" w:customStyle="1" w:styleId="ImageCaption">
+  <w:style w:customStyle="1" w:styleId="ImageCaption" w:type="paragraph">
     <w:name w:val="Image Caption"/>
     <w:basedOn w:val="Caption"/>
   </w:style>
-  <w:style w:type="paragraph" w:customStyle="1" w:styleId="Figure">
+  <w:style w:customStyle="1" w:styleId="Figure" w:type="paragraph">
     <w:name w:val="Figure"/>
     <w:basedOn w:val="Normal"/>
   </w:style>
-  <w:style w:type="paragraph" w:customStyle="1" w:styleId="CaptionedFigure">
+  <w:style w:customStyle="1" w:styleId="CaptionedFigure" w:type="paragraph">
     <w:name w:val="Captioned Figure"/>
     <w:basedOn w:val="Figure"/>
     <w:pPr>
       <w:keepNext/>
     </w:pPr>
   </w:style>
-  <w:style w:type="character" w:customStyle="1" w:styleId="BodyTextChar">
+  <w:style w:customStyle="1" w:styleId="BodyTextChar" w:type="character">
     <w:name w:val="Body Text Char"/>
     <w:basedOn w:val="DefaultParagraphFont"/>
     <w:link w:val="BodyText"/>
   </w:style>
-  <w:style w:type="character" w:customStyle="1" w:styleId="VerbatimChar">
+  <w:style w:customStyle="1" w:styleId="VerbatimChar" w:type="character">
     <w:name w:val="Verbatim Char"/>
     <w:basedOn w:val="BodyTextChar"/>
     <w:rPr>
@@ -14095,25 +14604,25 @@
       <w:sz w:val="22"/>
     </w:rPr>
   </w:style>
-  <w:style w:type="character" w:customStyle="1" w:styleId="SectionNumber">
+  <w:style w:customStyle="1" w:styleId="SectionNumber" w:type="character">
     <w:name w:val="Section Number"/>
     <w:basedOn w:val="BodyTextChar"/>
   </w:style>
-  <w:style w:type="character" w:styleId="FootnoteReference">
+  <w:style w:styleId="FootnoteReference" w:type="character">
     <w:name w:val="Footnote Reference"/>
     <w:basedOn w:val="BodyTextChar"/>
     <w:rPr>
       <w:vertAlign w:val="superscript"/>
     </w:rPr>
   </w:style>
-  <w:style w:type="character" w:styleId="Hyperlink">
+  <w:style w:styleId="Hyperlink" w:type="character">
     <w:name w:val="Hyperlink"/>
     <w:basedOn w:val="BodyTextChar"/>
     <w:rPr>
-      <w:color w:val="4F81BD" w:themeColor="accent1"/>
+      <w:color w:themeColor="accent1" w:val="4F81BD"/>
     </w:rPr>
   </w:style>
-  <w:style w:type="paragraph" w:styleId="TOCHeading">
+  <w:style w:styleId="TOCHeading" w:type="paragraph">
     <w:name w:val="TOC Heading"/>
     <w:basedOn w:val="Heading1"/>
     <w:next w:val="BodyText"/>
@@ -14125,10 +14634,10 @@
       <w:outlineLvl w:val="9"/>
     </w:pPr>
     <w:rPr>
-      <w:rFonts w:asciiTheme="majorHAnsi" w:eastAsiaTheme="majorEastAsia" w:hAnsiTheme="majorHAnsi" w:cstheme="majorBidi"/>
+      <w:rFonts w:asciiTheme="majorHAnsi" w:cstheme="majorBidi" w:eastAsiaTheme="majorEastAsia" w:hAnsiTheme="majorHAnsi"/>
       <w:b w:val="0"/>
       <w:bCs w:val="0"/>
-      <w:color w:val="365F91" w:themeColor="accent1" w:themeShade="BF"/>
+      <w:color w:themeColor="accent1" w:themeShade="BF" w:val="365F91"/>
     </w:rPr>
   </w:style>
   <w:style w:type="paragraph" w:customStyle="1" w:styleId="SourceCode">

</xml_diff>